<commit_message>
changfe style for mechanics
</commit_message>
<xml_diff>
--- a/text/mechanics.docx
+++ b/text/mechanics.docx
@@ -5,18 +5,8 @@
     <w:p>
       <w:pPr>
         <w:pStyle w:val="Heading1"/>
-        <w:rPr>
-          <w:rFonts w:ascii="Times New Roman" w:hAnsi="Times New Roman" w:cs="Times New Roman"/>
-          <w:sz w:val="26"/>
-          <w:szCs w:val="26"/>
-        </w:rPr>
-      </w:pPr>
-      <w:r>
-        <w:rPr>
-          <w:rFonts w:ascii="Times New Roman" w:hAnsi="Times New Roman" w:cs="Times New Roman"/>
-          <w:sz w:val="26"/>
-          <w:szCs w:val="26"/>
-        </w:rPr>
+      </w:pPr>
+      <w:r>
         <w:t>Теоретичні відомості</w:t>
       </w:r>
     </w:p>
@@ -24,24 +14,24 @@
       <w:pPr>
         <w:pStyle w:val="Heading2"/>
         <w:rPr>
-          <w:rFonts w:ascii="Times New Roman" w:hAnsi="Times New Roman" w:cs="Times New Roman"/>
-        </w:rPr>
-      </w:pPr>
-      <w:r>
-        <w:rPr>
-          <w:rFonts w:ascii="Times New Roman" w:hAnsi="Times New Roman" w:cs="Times New Roman"/>
+          <w:rFonts w:cs="Times New Roman"/>
+        </w:rPr>
+      </w:pPr>
+      <w:r>
+        <w:rPr>
+          <w:rFonts w:cs="Times New Roman"/>
         </w:rPr>
         <w:t>Розрахунков</w:t>
       </w:r>
       <w:r>
         <w:rPr>
-          <w:rFonts w:ascii="Times New Roman" w:hAnsi="Times New Roman" w:cs="Times New Roman"/>
+          <w:rFonts w:cs="Times New Roman"/>
         </w:rPr>
         <w:t>і</w:t>
       </w:r>
       <w:r>
         <w:rPr>
-          <w:rFonts w:ascii="Times New Roman" w:hAnsi="Times New Roman" w:cs="Times New Roman"/>
+          <w:rFonts w:cs="Times New Roman"/>
         </w:rPr>
         <w:t xml:space="preserve"> схеми механічної частини електроприводу</w:t>
       </w:r>
@@ -77,7 +67,17 @@
           <w:sz w:val="26"/>
           <w:szCs w:val="26"/>
         </w:rPr>
-        <w:t>двигуна, передавального пристрою і виконавчого механізму машини. До ротора двигуна при швидкості прикладений електромагнітний момент М, під дією якого механічна частина приводиться в рух і на робочому органі машини відбувається передбачена технологією механічна робота. Безпосереднє подання про рухомих масах установки і механічних зв’язків між ними дає кінематична схема електроприводу.</w:t>
+        <w:t xml:space="preserve">двигуна, передавального пристрою і виконавчого механізму машини. До ротора двигуна при швидкості прикладений електромагнітний момент М, під дією якого механічна частина приводиться в рух і на </w:t>
+      </w:r>
+      <w:bookmarkStart w:id="0" w:name="_GoBack"/>
+      <w:bookmarkEnd w:id="0"/>
+      <w:r>
+        <w:rPr>
+          <w:rFonts w:ascii="Times New Roman" w:hAnsi="Times New Roman" w:cs="Times New Roman"/>
+          <w:sz w:val="26"/>
+          <w:szCs w:val="26"/>
+        </w:rPr>
+        <w:t>робочому органі машини відбувається передбачена технологією механічна робота. Безпосереднє подання про рухомих масах установки і механічних зв’язків між ними дає кінематична схема електроприводу.</w:t>
       </w:r>
     </w:p>
     <w:p>
@@ -129,6 +129,7 @@
           <w:sz w:val="26"/>
           <w:szCs w:val="26"/>
         </w:rPr>
+        <w:instrText xml:space="preserve"> \* MERGEFORMAT </w:instrText>
       </w:r>
       <w:r>
         <w:rPr>
@@ -137,7 +138,6 @@
           <w:sz w:val="26"/>
           <w:szCs w:val="26"/>
         </w:rPr>
-        <w:instrText xml:space="preserve"> \* MERGEFORMAT </w:instrText>
       </w:r>
       <w:r>
         <w:rPr>
@@ -515,10 +515,10 @@
             <v:path o:extrusionok="f" gradientshapeok="t" o:connecttype="rect"/>
             <o:lock v:ext="edit" aspectratio="t"/>
           </v:shapetype>
-          <v:shape id="_x0000_i1086" type="#_x0000_t75" style="width:131.25pt;height:42.75pt" o:ole="">
+          <v:shape id="_x0000_i1025" type="#_x0000_t75" style="width:131.25pt;height:42.75pt" o:ole="">
             <v:imagedata r:id="rId8" o:title=""/>
           </v:shape>
-          <o:OLEObject Type="Embed" ProgID="Equation.DSMT4" ShapeID="_x0000_i1086" DrawAspect="Content" ObjectID="_1604155959" r:id="rId9"/>
+          <o:OLEObject Type="Embed" ProgID="Equation.DSMT4" ShapeID="_x0000_i1025" DrawAspect="Content" ObjectID="_1604296716" r:id="rId9"/>
         </w:object>
       </w:r>
       <w:r>
@@ -704,10 +704,10 @@
           <w:lang w:val="uk-UA"/>
         </w:rPr>
         <w:object w:dxaOrig="480" w:dyaOrig="420">
-          <v:shape id="_x0000_i1087" type="#_x0000_t75" style="width:24pt;height:21pt" o:ole="">
+          <v:shape id="_x0000_i1026" type="#_x0000_t75" style="width:24pt;height:21pt" o:ole="">
             <v:imagedata r:id="rId10" o:title=""/>
           </v:shape>
-          <o:OLEObject Type="Embed" ProgID="Equation.DSMT4" ShapeID="_x0000_i1087" DrawAspect="Content" ObjectID="_1604155960" r:id="rId11"/>
+          <o:OLEObject Type="Embed" ProgID="Equation.DSMT4" ShapeID="_x0000_i1026" DrawAspect="Content" ObjectID="_1604296717" r:id="rId11"/>
         </w:object>
       </w:r>
       <w:r>
@@ -728,10 +728,10 @@
           <w:lang w:val="uk-UA"/>
         </w:rPr>
         <w:object w:dxaOrig="340" w:dyaOrig="420">
-          <v:shape id="_x0000_i1088" type="#_x0000_t75" style="width:17.25pt;height:21pt" o:ole="">
+          <v:shape id="_x0000_i1027" type="#_x0000_t75" style="width:17.25pt;height:21pt" o:ole="">
             <v:imagedata r:id="rId12" o:title=""/>
           </v:shape>
-          <o:OLEObject Type="Embed" ProgID="Equation.DSMT4" ShapeID="_x0000_i1088" DrawAspect="Content" ObjectID="_1604155961" r:id="rId13"/>
+          <o:OLEObject Type="Embed" ProgID="Equation.DSMT4" ShapeID="_x0000_i1027" DrawAspect="Content" ObjectID="_1604296718" r:id="rId13"/>
         </w:object>
       </w:r>
       <w:r>
@@ -792,10 +792,10 @@
           <w:lang w:val="uk-UA"/>
         </w:rPr>
         <w:object w:dxaOrig="460" w:dyaOrig="380">
-          <v:shape id="_x0000_i1089" type="#_x0000_t75" style="width:23.25pt;height:18.75pt" o:ole="">
+          <v:shape id="_x0000_i1028" type="#_x0000_t75" style="width:23.25pt;height:18.75pt" o:ole="">
             <v:imagedata r:id="rId14" o:title=""/>
           </v:shape>
-          <o:OLEObject Type="Embed" ProgID="Equation.DSMT4" ShapeID="_x0000_i1089" DrawAspect="Content" ObjectID="_1604155962" r:id="rId15"/>
+          <o:OLEObject Type="Embed" ProgID="Equation.DSMT4" ShapeID="_x0000_i1028" DrawAspect="Content" ObjectID="_1604296719" r:id="rId15"/>
         </w:object>
       </w:r>
       <w:r>
@@ -816,10 +816,10 @@
           <w:lang w:val="uk-UA"/>
         </w:rPr>
         <w:object w:dxaOrig="460" w:dyaOrig="420">
-          <v:shape id="_x0000_i1090" type="#_x0000_t75" style="width:23.25pt;height:21pt" o:ole="">
+          <v:shape id="_x0000_i1029" type="#_x0000_t75" style="width:23.25pt;height:21pt" o:ole="">
             <v:imagedata r:id="rId16" o:title=""/>
           </v:shape>
-          <o:OLEObject Type="Embed" ProgID="Equation.DSMT4" ShapeID="_x0000_i1090" DrawAspect="Content" ObjectID="_1604155963" r:id="rId17"/>
+          <o:OLEObject Type="Embed" ProgID="Equation.DSMT4" ShapeID="_x0000_i1029" DrawAspect="Content" ObjectID="_1604296720" r:id="rId17"/>
         </w:object>
       </w:r>
       <w:r>
@@ -895,7 +895,7 @@
           <w:noProof/>
           <w:sz w:val="26"/>
           <w:szCs w:val="26"/>
-          <w:lang w:eastAsia="ru-RU"/>
+          <w:lang w:val="ru-RU" w:eastAsia="ru-RU"/>
         </w:rPr>
         <w:lastRenderedPageBreak/>
         <w:drawing>
@@ -934,7 +934,7 @@
           </wp:inline>
         </w:drawing>
       </w:r>
-      <w:bookmarkStart w:id="0" w:name="_Ref529257366"/>
+      <w:bookmarkStart w:id="1" w:name="_Ref529257366"/>
     </w:p>
     <w:p>
       <w:pPr>
@@ -946,7 +946,7 @@
           <w:szCs w:val="26"/>
         </w:rPr>
       </w:pPr>
-      <w:bookmarkStart w:id="1" w:name="_Ref529368846"/>
+      <w:bookmarkStart w:id="2" w:name="_Ref529368846"/>
       <w:r>
         <w:rPr>
           <w:rFonts w:ascii="Times New Roman" w:hAnsi="Times New Roman" w:cs="Times New Roman"/>
@@ -1045,7 +1045,7 @@
         </w:rPr>
         <w:fldChar w:fldCharType="end"/>
       </w:r>
-      <w:bookmarkStart w:id="2" w:name="_Ref529256720"/>
+      <w:bookmarkStart w:id="3" w:name="_Ref529256720"/>
       <w:r>
         <w:rPr>
           <w:rFonts w:ascii="Times New Roman" w:hAnsi="Times New Roman" w:cs="Times New Roman"/>
@@ -1054,10 +1054,10 @@
         </w:rPr>
         <w:t xml:space="preserve"> Кінематична (а) і розрахункова (б) схеми механічної частини електропривода</w:t>
       </w:r>
-      <w:bookmarkEnd w:id="1"/>
       <w:bookmarkEnd w:id="2"/>
+      <w:bookmarkEnd w:id="3"/>
     </w:p>
-    <w:bookmarkEnd w:id="0"/>
+    <w:bookmarkEnd w:id="1"/>
     <w:p>
       <w:pPr>
         <w:pStyle w:val="NormalWeb"/>
@@ -1245,10 +1245,10 @@
           <w:lang w:val="uk-UA"/>
         </w:rPr>
         <w:object w:dxaOrig="240" w:dyaOrig="380">
-          <v:shape id="_x0000_i1091" type="#_x0000_t75" style="width:12pt;height:18.75pt" o:ole="">
+          <v:shape id="_x0000_i1030" type="#_x0000_t75" style="width:12pt;height:18.75pt" o:ole="">
             <v:imagedata r:id="rId19" o:title=""/>
           </v:shape>
-          <o:OLEObject Type="Embed" ProgID="Equation.DSMT4" ShapeID="_x0000_i1091" DrawAspect="Content" ObjectID="_1604155964" r:id="rId20"/>
+          <o:OLEObject Type="Embed" ProgID="Equation.DSMT4" ShapeID="_x0000_i1030" DrawAspect="Content" ObjectID="_1604296721" r:id="rId20"/>
         </w:object>
       </w:r>
       <w:r>
@@ -1287,10 +1287,10 @@
           <w:lang w:val="uk-UA"/>
         </w:rPr>
         <w:object w:dxaOrig="340" w:dyaOrig="380">
-          <v:shape id="_x0000_i1092" type="#_x0000_t75" style="width:17.25pt;height:18.75pt" o:ole="">
+          <v:shape id="_x0000_i1031" type="#_x0000_t75" style="width:17.25pt;height:18.75pt" o:ole="">
             <v:imagedata r:id="rId21" o:title=""/>
           </v:shape>
-          <o:OLEObject Type="Embed" ProgID="Equation.DSMT4" ShapeID="_x0000_i1092" DrawAspect="Content" ObjectID="_1604155965" r:id="rId22"/>
+          <o:OLEObject Type="Embed" ProgID="Equation.DSMT4" ShapeID="_x0000_i1031" DrawAspect="Content" ObjectID="_1604296722" r:id="rId22"/>
         </w:object>
       </w:r>
       <w:r>
@@ -1311,10 +1311,10 @@
           <w:lang w:val="uk-UA"/>
         </w:rPr>
         <w:object w:dxaOrig="260" w:dyaOrig="420">
-          <v:shape id="_x0000_i1093" type="#_x0000_t75" style="width:12.75pt;height:21pt" o:ole="">
+          <v:shape id="_x0000_i1032" type="#_x0000_t75" style="width:12.75pt;height:21pt" o:ole="">
             <v:imagedata r:id="rId23" o:title=""/>
           </v:shape>
-          <o:OLEObject Type="Embed" ProgID="Equation.DSMT4" ShapeID="_x0000_i1093" DrawAspect="Content" ObjectID="_1604155966" r:id="rId24"/>
+          <o:OLEObject Type="Embed" ProgID="Equation.DSMT4" ShapeID="_x0000_i1032" DrawAspect="Content" ObjectID="_1604296723" r:id="rId24"/>
         </w:object>
       </w:r>
       <w:r>
@@ -1344,10 +1344,10 @@
           <w:lang w:val="uk-UA"/>
         </w:rPr>
         <w:object w:dxaOrig="460" w:dyaOrig="380">
-          <v:shape id="_x0000_i1094" type="#_x0000_t75" style="width:23.25pt;height:18.75pt" o:ole="">
+          <v:shape id="_x0000_i1033" type="#_x0000_t75" style="width:23.25pt;height:18.75pt" o:ole="">
             <v:imagedata r:id="rId14" o:title=""/>
           </v:shape>
-          <o:OLEObject Type="Embed" ProgID="Equation.DSMT4" ShapeID="_x0000_i1094" DrawAspect="Content" ObjectID="_1604155967" r:id="rId25"/>
+          <o:OLEObject Type="Embed" ProgID="Equation.DSMT4" ShapeID="_x0000_i1033" DrawAspect="Content" ObjectID="_1604296724" r:id="rId25"/>
         </w:object>
       </w:r>
       <w:r>
@@ -1368,10 +1368,10 @@
           <w:lang w:val="uk-UA"/>
         </w:rPr>
         <w:object w:dxaOrig="460" w:dyaOrig="420">
-          <v:shape id="_x0000_i1095" type="#_x0000_t75" style="width:23.25pt;height:21pt" o:ole="">
+          <v:shape id="_x0000_i1034" type="#_x0000_t75" style="width:23.25pt;height:21pt" o:ole="">
             <v:imagedata r:id="rId26" o:title=""/>
           </v:shape>
-          <o:OLEObject Type="Embed" ProgID="Equation.DSMT4" ShapeID="_x0000_i1095" DrawAspect="Content" ObjectID="_1604155968" r:id="rId27"/>
+          <o:OLEObject Type="Embed" ProgID="Equation.DSMT4" ShapeID="_x0000_i1034" DrawAspect="Content" ObjectID="_1604296725" r:id="rId27"/>
         </w:object>
       </w:r>
       <w:r>
@@ -1431,10 +1431,10 @@
           <w:lang w:val="uk-UA"/>
         </w:rPr>
         <w:object w:dxaOrig="300" w:dyaOrig="380">
-          <v:shape id="_x0000_i1096" type="#_x0000_t75" style="width:15pt;height:18.75pt" o:ole="">
+          <v:shape id="_x0000_i1035" type="#_x0000_t75" style="width:15pt;height:18.75pt" o:ole="">
             <v:imagedata r:id="rId28" o:title=""/>
           </v:shape>
-          <o:OLEObject Type="Embed" ProgID="Equation.DSMT4" ShapeID="_x0000_i1096" DrawAspect="Content" ObjectID="_1604155969" r:id="rId29"/>
+          <o:OLEObject Type="Embed" ProgID="Equation.DSMT4" ShapeID="_x0000_i1035" DrawAspect="Content" ObjectID="_1604296726" r:id="rId29"/>
         </w:object>
       </w:r>
       <w:r>
@@ -1455,10 +1455,10 @@
           <w:lang w:val="uk-UA"/>
         </w:rPr>
         <w:object w:dxaOrig="279" w:dyaOrig="420">
-          <v:shape id="_x0000_i1097" type="#_x0000_t75" style="width:14.25pt;height:21pt" o:ole="">
+          <v:shape id="_x0000_i1036" type="#_x0000_t75" style="width:14.25pt;height:21pt" o:ole="">
             <v:imagedata r:id="rId30" o:title=""/>
           </v:shape>
-          <o:OLEObject Type="Embed" ProgID="Equation.DSMT4" ShapeID="_x0000_i1097" DrawAspect="Content" ObjectID="_1604155970" r:id="rId31"/>
+          <o:OLEObject Type="Embed" ProgID="Equation.DSMT4" ShapeID="_x0000_i1036" DrawAspect="Content" ObjectID="_1604296727" r:id="rId31"/>
         </w:object>
       </w:r>
       <w:r>
@@ -1479,10 +1479,10 @@
           <w:lang w:val="uk-UA"/>
         </w:rPr>
         <w:object w:dxaOrig="300" w:dyaOrig="380">
-          <v:shape id="_x0000_i1098" type="#_x0000_t75" style="width:15pt;height:18.75pt" o:ole="">
+          <v:shape id="_x0000_i1037" type="#_x0000_t75" style="width:15pt;height:18.75pt" o:ole="">
             <v:imagedata r:id="rId28" o:title=""/>
           </v:shape>
-          <o:OLEObject Type="Embed" ProgID="Equation.DSMT4" ShapeID="_x0000_i1098" DrawAspect="Content" ObjectID="_1604155971" r:id="rId32"/>
+          <o:OLEObject Type="Embed" ProgID="Equation.DSMT4" ShapeID="_x0000_i1037" DrawAspect="Content" ObjectID="_1604296728" r:id="rId32"/>
         </w:object>
       </w:r>
       <w:r>
@@ -1521,10 +1521,10 @@
           <w:szCs w:val="26"/>
         </w:rPr>
         <w:object w:dxaOrig="3120" w:dyaOrig="780">
-          <v:shape id="_x0000_i1099" type="#_x0000_t75" style="width:156pt;height:39pt" o:ole="">
+          <v:shape id="_x0000_i1038" type="#_x0000_t75" style="width:156pt;height:39pt" o:ole="">
             <v:imagedata r:id="rId33" o:title=""/>
           </v:shape>
-          <o:OLEObject Type="Embed" ProgID="Equation.DSMT4" ShapeID="_x0000_i1099" DrawAspect="Content" ObjectID="_1604155972" r:id="rId34"/>
+          <o:OLEObject Type="Embed" ProgID="Equation.DSMT4" ShapeID="_x0000_i1038" DrawAspect="Content" ObjectID="_1604296729" r:id="rId34"/>
         </w:object>
       </w:r>
       <w:r>
@@ -1709,10 +1709,10 @@
           <w:szCs w:val="26"/>
         </w:rPr>
         <w:object w:dxaOrig="3180" w:dyaOrig="780">
-          <v:shape id="_x0000_i1100" type="#_x0000_t75" style="width:159pt;height:39pt" o:ole="">
+          <v:shape id="_x0000_i1039" type="#_x0000_t75" style="width:159pt;height:39pt" o:ole="">
             <v:imagedata r:id="rId35" o:title=""/>
           </v:shape>
-          <o:OLEObject Type="Embed" ProgID="Equation.DSMT4" ShapeID="_x0000_i1100" DrawAspect="Content" ObjectID="_1604155973" r:id="rId36"/>
+          <o:OLEObject Type="Embed" ProgID="Equation.DSMT4" ShapeID="_x0000_i1039" DrawAspect="Content" ObjectID="_1604296730" r:id="rId36"/>
         </w:object>
       </w:r>
       <w:r>
@@ -1905,10 +1905,10 @@
           <w:szCs w:val="26"/>
         </w:rPr>
         <w:object w:dxaOrig="2320" w:dyaOrig="780">
-          <v:shape id="_x0000_i1101" type="#_x0000_t75" style="width:115.5pt;height:39pt" o:ole="">
+          <v:shape id="_x0000_i1040" type="#_x0000_t75" style="width:115.5pt;height:39pt" o:ole="">
             <v:imagedata r:id="rId37" o:title=""/>
           </v:shape>
-          <o:OLEObject Type="Embed" ProgID="Equation.DSMT4" ShapeID="_x0000_i1101" DrawAspect="Content" ObjectID="_1604155974" r:id="rId38"/>
+          <o:OLEObject Type="Embed" ProgID="Equation.DSMT4" ShapeID="_x0000_i1040" DrawAspect="Content" ObjectID="_1604296731" r:id="rId38"/>
         </w:object>
       </w:r>
       <w:r>
@@ -1954,10 +1954,10 @@
           <w:szCs w:val="26"/>
         </w:rPr>
         <w:object w:dxaOrig="1300" w:dyaOrig="420">
-          <v:shape id="_x0000_i1102" type="#_x0000_t75" style="width:65.25pt;height:21pt" o:ole="">
+          <v:shape id="_x0000_i1041" type="#_x0000_t75" style="width:65.25pt;height:21pt" o:ole="">
             <v:imagedata r:id="rId39" o:title=""/>
           </v:shape>
-          <o:OLEObject Type="Embed" ProgID="Equation.DSMT4" ShapeID="_x0000_i1102" DrawAspect="Content" ObjectID="_1604155975" r:id="rId40"/>
+          <o:OLEObject Type="Embed" ProgID="Equation.DSMT4" ShapeID="_x0000_i1041" DrawAspect="Content" ObjectID="_1604296732" r:id="rId40"/>
         </w:object>
       </w:r>
       <w:r>
@@ -2004,10 +2004,10 @@
           <w:szCs w:val="26"/>
         </w:rPr>
         <w:object w:dxaOrig="1320" w:dyaOrig="460">
-          <v:shape id="_x0000_i1103" type="#_x0000_t75" style="width:66pt;height:23.25pt" o:ole="">
+          <v:shape id="_x0000_i1042" type="#_x0000_t75" style="width:66pt;height:23.25pt" o:ole="">
             <v:imagedata r:id="rId41" o:title=""/>
           </v:shape>
-          <o:OLEObject Type="Embed" ProgID="Equation.DSMT4" ShapeID="_x0000_i1103" DrawAspect="Content" ObjectID="_1604155976" r:id="rId42"/>
+          <o:OLEObject Type="Embed" ProgID="Equation.DSMT4" ShapeID="_x0000_i1042" DrawAspect="Content" ObjectID="_1604296733" r:id="rId42"/>
         </w:object>
       </w:r>
       <w:r>
@@ -2026,10 +2026,10 @@
           <w:szCs w:val="26"/>
         </w:rPr>
         <w:object w:dxaOrig="340" w:dyaOrig="420">
-          <v:shape id="_x0000_i1104" type="#_x0000_t75" style="width:17.25pt;height:21pt" o:ole="">
+          <v:shape id="_x0000_i1043" type="#_x0000_t75" style="width:17.25pt;height:21pt" o:ole="">
             <v:imagedata r:id="rId43" o:title=""/>
           </v:shape>
-          <o:OLEObject Type="Embed" ProgID="Equation.DSMT4" ShapeID="_x0000_i1104" DrawAspect="Content" ObjectID="_1604155977" r:id="rId44"/>
+          <o:OLEObject Type="Embed" ProgID="Equation.DSMT4" ShapeID="_x0000_i1043" DrawAspect="Content" ObjectID="_1604296734" r:id="rId44"/>
         </w:object>
       </w:r>
       <w:r>
@@ -2045,12 +2045,12 @@
       <w:pPr>
         <w:pStyle w:val="Heading2"/>
         <w:rPr>
-          <w:rFonts w:ascii="Times New Roman" w:hAnsi="Times New Roman" w:cs="Times New Roman"/>
-        </w:rPr>
-      </w:pPr>
-      <w:r>
-        <w:rPr>
-          <w:rFonts w:ascii="Times New Roman" w:hAnsi="Times New Roman" w:cs="Times New Roman"/>
+          <w:rFonts w:cs="Times New Roman"/>
+        </w:rPr>
+      </w:pPr>
+      <w:r>
+        <w:rPr>
+          <w:rFonts w:cs="Times New Roman"/>
         </w:rPr>
         <w:t>Рівняння руху електроприводу</w:t>
       </w:r>
@@ -2203,10 +2203,10 @@
           <w:szCs w:val="26"/>
         </w:rPr>
         <w:object w:dxaOrig="2740" w:dyaOrig="820">
-          <v:shape id="_x0000_i1105" type="#_x0000_t75" style="width:137.25pt;height:41.25pt" o:ole="">
+          <v:shape id="_x0000_i1044" type="#_x0000_t75" style="width:137.25pt;height:41.25pt" o:ole="">
             <v:imagedata r:id="rId45" o:title=""/>
           </v:shape>
-          <o:OLEObject Type="Embed" ProgID="Equation.DSMT4" ShapeID="_x0000_i1105" DrawAspect="Content" ObjectID="_1604155978" r:id="rId46"/>
+          <o:OLEObject Type="Embed" ProgID="Equation.DSMT4" ShapeID="_x0000_i1044" DrawAspect="Content" ObjectID="_1604296735" r:id="rId46"/>
         </w:object>
       </w:r>
       <w:r>
@@ -2249,7 +2249,7 @@
         </w:rPr>
         <w:fldChar w:fldCharType="end"/>
       </w:r>
-      <w:bookmarkStart w:id="3" w:name="ZEqnNum721163"/>
+      <w:bookmarkStart w:id="4" w:name="ZEqnNum721163"/>
       <w:r>
         <w:rPr>
           <w:rFonts w:ascii="Times New Roman" w:hAnsi="Times New Roman" w:cs="Times New Roman"/>
@@ -2356,7 +2356,7 @@
         </w:rPr>
         <w:instrText>)</w:instrText>
       </w:r>
-      <w:bookmarkEnd w:id="3"/>
+      <w:bookmarkEnd w:id="4"/>
       <w:r>
         <w:rPr>
           <w:rFonts w:ascii="Times New Roman" w:hAnsi="Times New Roman" w:cs="Times New Roman"/>
@@ -2382,7 +2382,7 @@
           <w:noProof/>
           <w:sz w:val="26"/>
           <w:szCs w:val="26"/>
-          <w:lang w:eastAsia="ru-RU"/>
+          <w:lang w:val="ru-RU" w:eastAsia="ru-RU"/>
         </w:rPr>
         <w:lastRenderedPageBreak/>
         <w:drawing>
@@ -2590,10 +2590,10 @@
           <w:lang w:eastAsia="ru-RU"/>
         </w:rPr>
         <w:object w:dxaOrig="440" w:dyaOrig="420">
-          <v:shape id="_x0000_i1106" type="#_x0000_t75" style="width:21.75pt;height:21pt" o:ole="">
+          <v:shape id="_x0000_i1045" type="#_x0000_t75" style="width:21.75pt;height:21pt" o:ole="">
             <v:imagedata r:id="rId48" o:title=""/>
           </v:shape>
-          <o:OLEObject Type="Embed" ProgID="Equation.DSMT4" ShapeID="_x0000_i1106" DrawAspect="Content" ObjectID="_1604155979" r:id="rId49"/>
+          <o:OLEObject Type="Embed" ProgID="Equation.DSMT4" ShapeID="_x0000_i1045" DrawAspect="Content" ObjectID="_1604296736" r:id="rId49"/>
         </w:object>
       </w:r>
       <w:r>
@@ -2676,10 +2676,10 @@
           <w:lang w:eastAsia="ru-RU"/>
         </w:rPr>
         <w:object w:dxaOrig="360" w:dyaOrig="420">
-          <v:shape id="_x0000_i1107" type="#_x0000_t75" style="width:18pt;height:21pt" o:ole="">
+          <v:shape id="_x0000_i1046" type="#_x0000_t75" style="width:18pt;height:21pt" o:ole="">
             <v:imagedata r:id="rId50" o:title=""/>
           </v:shape>
-          <o:OLEObject Type="Embed" ProgID="Equation.DSMT4" ShapeID="_x0000_i1107" DrawAspect="Content" ObjectID="_1604155980" r:id="rId51"/>
+          <o:OLEObject Type="Embed" ProgID="Equation.DSMT4" ShapeID="_x0000_i1046" DrawAspect="Content" ObjectID="_1604296737" r:id="rId51"/>
         </w:object>
       </w:r>
       <w:r>
@@ -2765,22 +2765,13 @@
     </w:p>
     <w:p>
       <w:pPr>
-        <w:rPr>
-          <w:rFonts w:ascii="Times New Roman" w:hAnsi="Times New Roman" w:cs="Times New Roman"/>
-          <w:sz w:val="26"/>
-          <w:szCs w:val="26"/>
-        </w:rPr>
-      </w:pPr>
-      <w:r>
-        <w:rPr>
-          <w:rFonts w:ascii="Times New Roman" w:eastAsia="Times New Roman" w:hAnsi="Times New Roman" w:cs="Times New Roman"/>
-          <w:color w:val="000000"/>
-          <w:sz w:val="26"/>
-          <w:szCs w:val="26"/>
-          <w:lang w:eastAsia="ru-RU"/>
-        </w:rPr>
-        <w:tab/>
-      </w:r>
+        <w:jc w:val="center"/>
+        <w:rPr>
+          <w:rFonts w:ascii="Times New Roman" w:hAnsi="Times New Roman" w:cs="Times New Roman"/>
+          <w:sz w:val="26"/>
+          <w:szCs w:val="26"/>
+        </w:rPr>
+      </w:pPr>
       <w:r>
         <w:rPr>
           <w:rFonts w:ascii="Times New Roman" w:hAnsi="Times New Roman" w:cs="Times New Roman"/>
@@ -2789,11 +2780,27 @@
           <w:szCs w:val="26"/>
         </w:rPr>
         <w:object w:dxaOrig="2560" w:dyaOrig="820">
-          <v:shape id="_x0000_i1108" type="#_x0000_t75" style="width:128.25pt;height:41.25pt" o:ole="">
+          <v:shape id="_x0000_i1047" type="#_x0000_t75" style="width:128.25pt;height:41.25pt" o:ole="">
             <v:imagedata r:id="rId52" o:title=""/>
           </v:shape>
-          <o:OLEObject Type="Embed" ProgID="Equation.DSMT4" ShapeID="_x0000_i1108" DrawAspect="Content" ObjectID="_1604155981" r:id="rId53"/>
+          <o:OLEObject Type="Embed" ProgID="Equation.DSMT4" ShapeID="_x0000_i1047" DrawAspect="Content" ObjectID="_1604296738" r:id="rId53"/>
         </w:object>
+      </w:r>
+      <w:r>
+        <w:rPr>
+          <w:rFonts w:ascii="Times New Roman" w:hAnsi="Times New Roman" w:cs="Times New Roman"/>
+          <w:sz w:val="26"/>
+          <w:szCs w:val="26"/>
+        </w:rPr>
+        <w:tab/>
+      </w:r>
+      <w:r>
+        <w:rPr>
+          <w:rFonts w:ascii="Times New Roman" w:hAnsi="Times New Roman" w:cs="Times New Roman"/>
+          <w:sz w:val="26"/>
+          <w:szCs w:val="26"/>
+        </w:rPr>
+        <w:tab/>
       </w:r>
       <w:r>
         <w:rPr>
@@ -2974,10 +2981,10 @@
           <w:szCs w:val="26"/>
         </w:rPr>
         <w:object w:dxaOrig="240" w:dyaOrig="279">
-          <v:shape id="_x0000_i1109" type="#_x0000_t75" style="width:12pt;height:14.25pt" o:ole="">
+          <v:shape id="_x0000_i1048" type="#_x0000_t75" style="width:12pt;height:14.25pt" o:ole="">
             <v:imagedata r:id="rId54" o:title=""/>
           </v:shape>
-          <o:OLEObject Type="Embed" ProgID="Equation.DSMT4" ShapeID="_x0000_i1109" DrawAspect="Content" ObjectID="_1604155982" r:id="rId55"/>
+          <o:OLEObject Type="Embed" ProgID="Equation.DSMT4" ShapeID="_x0000_i1048" DrawAspect="Content" ObjectID="_1604296739" r:id="rId55"/>
         </w:object>
       </w:r>
       <w:r>
@@ -2996,10 +3003,10 @@
           <w:szCs w:val="26"/>
         </w:rPr>
         <w:object w:dxaOrig="340" w:dyaOrig="360">
-          <v:shape id="_x0000_i1110" type="#_x0000_t75" style="width:17.25pt;height:18pt" o:ole="">
+          <v:shape id="_x0000_i1049" type="#_x0000_t75" style="width:17.25pt;height:18pt" o:ole="">
             <v:imagedata r:id="rId56" o:title=""/>
           </v:shape>
-          <o:OLEObject Type="Embed" ProgID="Equation.DSMT4" ShapeID="_x0000_i1110" DrawAspect="Content" ObjectID="_1604155983" r:id="rId57"/>
+          <o:OLEObject Type="Embed" ProgID="Equation.DSMT4" ShapeID="_x0000_i1049" DrawAspect="Content" ObjectID="_1604296740" r:id="rId57"/>
         </w:object>
       </w:r>
       <w:r>
@@ -3059,10 +3066,10 @@
           <w:szCs w:val="26"/>
         </w:rPr>
         <w:object w:dxaOrig="440" w:dyaOrig="420">
-          <v:shape id="_x0000_i1111" type="#_x0000_t75" style="width:21.75pt;height:21pt" o:ole="">
+          <v:shape id="_x0000_i1050" type="#_x0000_t75" style="width:21.75pt;height:21pt" o:ole="">
             <v:imagedata r:id="rId58" o:title=""/>
           </v:shape>
-          <o:OLEObject Type="Embed" ProgID="Equation.DSMT4" ShapeID="_x0000_i1111" DrawAspect="Content" ObjectID="_1604155984" r:id="rId59"/>
+          <o:OLEObject Type="Embed" ProgID="Equation.DSMT4" ShapeID="_x0000_i1050" DrawAspect="Content" ObjectID="_1604296741" r:id="rId59"/>
         </w:object>
       </w:r>
       <w:r>
@@ -3089,10 +3096,10 @@
           <w:szCs w:val="26"/>
         </w:rPr>
         <w:object w:dxaOrig="440" w:dyaOrig="420">
-          <v:shape id="_x0000_i1112" type="#_x0000_t75" style="width:21.75pt;height:21pt" o:ole="">
+          <v:shape id="_x0000_i1051" type="#_x0000_t75" style="width:21.75pt;height:21pt" o:ole="">
             <v:imagedata r:id="rId60" o:title=""/>
           </v:shape>
-          <o:OLEObject Type="Embed" ProgID="Equation.DSMT4" ShapeID="_x0000_i1112" DrawAspect="Content" ObjectID="_1604155985" r:id="rId61"/>
+          <o:OLEObject Type="Embed" ProgID="Equation.DSMT4" ShapeID="_x0000_i1051" DrawAspect="Content" ObjectID="_1604296742" r:id="rId61"/>
         </w:object>
       </w:r>
       <w:r>
@@ -3268,7 +3275,7 @@
           <w:noProof/>
           <w:sz w:val="26"/>
           <w:szCs w:val="26"/>
-          <w:lang w:eastAsia="ru-RU"/>
+          <w:lang w:val="ru-RU" w:eastAsia="ru-RU"/>
         </w:rPr>
         <w:lastRenderedPageBreak/>
         <w:drawing>
@@ -3331,7 +3338,7 @@
           <w:szCs w:val="26"/>
         </w:rPr>
       </w:pPr>
-      <w:bookmarkStart w:id="4" w:name="_Ref529364512"/>
+      <w:bookmarkStart w:id="5" w:name="_Ref529364512"/>
       <w:r>
         <w:rPr>
           <w:rFonts w:ascii="Times New Roman" w:hAnsi="Times New Roman" w:cs="Times New Roman"/>
@@ -3438,7 +3445,7 @@
         </w:rPr>
         <w:t xml:space="preserve"> —Двомасова розрахункова схема механічної частини</w:t>
       </w:r>
-      <w:bookmarkEnd w:id="4"/>
+      <w:bookmarkEnd w:id="5"/>
     </w:p>
     <w:p>
       <w:pPr>
@@ -3498,10 +3505,10 @@
           <w:szCs w:val="26"/>
         </w:rPr>
         <w:object w:dxaOrig="2320" w:dyaOrig="420">
-          <v:shape id="_x0000_i1085" type="#_x0000_t75" style="width:116.25pt;height:21pt" o:ole="">
+          <v:shape id="_x0000_i1052" type="#_x0000_t75" style="width:116.25pt;height:21pt" o:ole="">
             <v:imagedata r:id="rId63" o:title=""/>
           </v:shape>
-          <o:OLEObject Type="Embed" ProgID="Equation.DSMT4" ShapeID="_x0000_i1085" DrawAspect="Content" ObjectID="_1604155986" r:id="rId64"/>
+          <o:OLEObject Type="Embed" ProgID="Equation.DSMT4" ShapeID="_x0000_i1052" DrawAspect="Content" ObjectID="_1604296743" r:id="rId64"/>
         </w:object>
       </w:r>
       <w:r>
@@ -3700,10 +3707,10 @@
           <w:szCs w:val="26"/>
         </w:rPr>
         <w:object w:dxaOrig="1620" w:dyaOrig="420">
-          <v:shape id="_x0000_i1113" type="#_x0000_t75" style="width:81pt;height:21pt" o:ole="">
+          <v:shape id="_x0000_i1053" type="#_x0000_t75" style="width:81pt;height:21pt" o:ole="">
             <v:imagedata r:id="rId65" o:title=""/>
           </v:shape>
-          <o:OLEObject Type="Embed" ProgID="Equation.DSMT4" ShapeID="_x0000_i1113" DrawAspect="Content" ObjectID="_1604155987" r:id="rId66"/>
+          <o:OLEObject Type="Embed" ProgID="Equation.DSMT4" ShapeID="_x0000_i1053" DrawAspect="Content" ObjectID="_1604296744" r:id="rId66"/>
         </w:object>
       </w:r>
       <w:r>
@@ -3919,10 +3926,10 @@
           <w:szCs w:val="26"/>
         </w:rPr>
         <w:object w:dxaOrig="4900" w:dyaOrig="2420">
-          <v:shape id="_x0000_i1114" type="#_x0000_t75" style="width:245.25pt;height:120.75pt" o:ole="">
+          <v:shape id="_x0000_i1054" type="#_x0000_t75" style="width:245.25pt;height:120.75pt" o:ole="">
             <v:imagedata r:id="rId67" o:title=""/>
           </v:shape>
-          <o:OLEObject Type="Embed" ProgID="Equation.DSMT4" ShapeID="_x0000_i1114" DrawAspect="Content" ObjectID="_1604155988" r:id="rId68"/>
+          <o:OLEObject Type="Embed" ProgID="Equation.DSMT4" ShapeID="_x0000_i1054" DrawAspect="Content" ObjectID="_1604296745" r:id="rId68"/>
         </w:object>
       </w:r>
       <w:r>
@@ -3973,7 +3980,7 @@
         </w:rPr>
         <w:fldChar w:fldCharType="end"/>
       </w:r>
-      <w:bookmarkStart w:id="5" w:name="ZEqnNum519286"/>
+      <w:bookmarkStart w:id="6" w:name="ZEqnNum519286"/>
       <w:r>
         <w:rPr>
           <w:rFonts w:ascii="Times New Roman" w:hAnsi="Times New Roman" w:cs="Times New Roman"/>
@@ -4080,7 +4087,7 @@
         </w:rPr>
         <w:instrText>)</w:instrText>
       </w:r>
-      <w:bookmarkEnd w:id="5"/>
+      <w:bookmarkEnd w:id="6"/>
       <w:r>
         <w:rPr>
           <w:rFonts w:ascii="Times New Roman" w:hAnsi="Times New Roman" w:cs="Times New Roman"/>
@@ -4235,10 +4242,10 @@
           <w:szCs w:val="26"/>
         </w:rPr>
         <w:object w:dxaOrig="4320" w:dyaOrig="420">
-          <v:shape id="_x0000_i1115" type="#_x0000_t75" style="width:3in;height:21pt" o:ole="">
+          <v:shape id="_x0000_i1055" type="#_x0000_t75" style="width:3in;height:21pt" o:ole="">
             <v:imagedata r:id="rId69" o:title=""/>
           </v:shape>
-          <o:OLEObject Type="Embed" ProgID="Equation.DSMT4" ShapeID="_x0000_i1115" DrawAspect="Content" ObjectID="_1604155989" r:id="rId70"/>
+          <o:OLEObject Type="Embed" ProgID="Equation.DSMT4" ShapeID="_x0000_i1055" DrawAspect="Content" ObjectID="_1604296746" r:id="rId70"/>
         </w:object>
       </w:r>
       <w:r>
@@ -4289,7 +4296,7 @@
         </w:rPr>
         <w:fldChar w:fldCharType="end"/>
       </w:r>
-      <w:bookmarkStart w:id="6" w:name="ZEqnNum469776"/>
+      <w:bookmarkStart w:id="7" w:name="ZEqnNum469776"/>
       <w:r>
         <w:rPr>
           <w:rFonts w:ascii="Times New Roman" w:hAnsi="Times New Roman" w:cs="Times New Roman"/>
@@ -4396,7 +4403,7 @@
         </w:rPr>
         <w:instrText>)</w:instrText>
       </w:r>
-      <w:bookmarkEnd w:id="6"/>
+      <w:bookmarkEnd w:id="7"/>
       <w:r>
         <w:rPr>
           <w:rFonts w:ascii="Times New Roman" w:hAnsi="Times New Roman" w:cs="Times New Roman"/>
@@ -4536,10 +4543,10 @@
           <w:szCs w:val="26"/>
         </w:rPr>
         <w:object w:dxaOrig="3180" w:dyaOrig="2420">
-          <v:shape id="_x0000_i1116" type="#_x0000_t75" style="width:159pt;height:120.75pt" o:ole="">
+          <v:shape id="_x0000_i1056" type="#_x0000_t75" style="width:159pt;height:120.75pt" o:ole="">
             <v:imagedata r:id="rId71" o:title=""/>
           </v:shape>
-          <o:OLEObject Type="Embed" ProgID="Equation.DSMT4" ShapeID="_x0000_i1116" DrawAspect="Content" ObjectID="_1604155990" r:id="rId72"/>
+          <o:OLEObject Type="Embed" ProgID="Equation.DSMT4" ShapeID="_x0000_i1056" DrawAspect="Content" ObjectID="_1604296747" r:id="rId72"/>
         </w:object>
       </w:r>
       <w:r>
@@ -4598,7 +4605,7 @@
         </w:rPr>
         <w:fldChar w:fldCharType="end"/>
       </w:r>
-      <w:bookmarkStart w:id="7" w:name="ZEqnNum562754"/>
+      <w:bookmarkStart w:id="8" w:name="ZEqnNum562754"/>
       <w:r>
         <w:rPr>
           <w:rFonts w:ascii="Times New Roman" w:hAnsi="Times New Roman" w:cs="Times New Roman"/>
@@ -4705,7 +4712,7 @@
         </w:rPr>
         <w:instrText>)</w:instrText>
       </w:r>
-      <w:bookmarkEnd w:id="7"/>
+      <w:bookmarkEnd w:id="8"/>
       <w:r>
         <w:rPr>
           <w:rFonts w:ascii="Times New Roman" w:hAnsi="Times New Roman" w:cs="Times New Roman"/>
@@ -4920,10 +4927,10 @@
           <w:szCs w:val="26"/>
         </w:rPr>
         <w:object w:dxaOrig="3180" w:dyaOrig="2020">
-          <v:shape id="_x0000_i1117" type="#_x0000_t75" style="width:159pt;height:101.25pt" o:ole="">
+          <v:shape id="_x0000_i1057" type="#_x0000_t75" style="width:159pt;height:101.25pt" o:ole="">
             <v:imagedata r:id="rId73" o:title=""/>
           </v:shape>
-          <o:OLEObject Type="Embed" ProgID="Equation.DSMT4" ShapeID="_x0000_i1117" DrawAspect="Content" ObjectID="_1604155991" r:id="rId74"/>
+          <o:OLEObject Type="Embed" ProgID="Equation.DSMT4" ShapeID="_x0000_i1057" DrawAspect="Content" ObjectID="_1604296748" r:id="rId74"/>
         </w:object>
       </w:r>
       <w:r>
@@ -4974,7 +4981,7 @@
         </w:rPr>
         <w:fldChar w:fldCharType="end"/>
       </w:r>
-      <w:bookmarkStart w:id="8" w:name="ZEqnNum796704"/>
+      <w:bookmarkStart w:id="9" w:name="ZEqnNum796704"/>
       <w:r>
         <w:rPr>
           <w:rFonts w:ascii="Times New Roman" w:hAnsi="Times New Roman" w:cs="Times New Roman"/>
@@ -5081,7 +5088,7 @@
         </w:rPr>
         <w:instrText>)</w:instrText>
       </w:r>
-      <w:bookmarkEnd w:id="8"/>
+      <w:bookmarkEnd w:id="9"/>
       <w:r>
         <w:rPr>
           <w:rFonts w:ascii="Times New Roman" w:hAnsi="Times New Roman" w:cs="Times New Roman"/>
@@ -5459,7 +5466,7 @@
           <w:noProof/>
           <w:sz w:val="26"/>
           <w:szCs w:val="26"/>
-          <w:lang w:eastAsia="ru-RU"/>
+          <w:lang w:val="ru-RU" w:eastAsia="ru-RU"/>
         </w:rPr>
         <w:drawing>
           <wp:inline distT="0" distB="0" distL="0" distR="0" wp14:anchorId="771D45B3" wp14:editId="3907E8E0">
@@ -5521,7 +5528,7 @@
           <w:szCs w:val="26"/>
         </w:rPr>
       </w:pPr>
-      <w:bookmarkStart w:id="9" w:name="_Ref529369082"/>
+      <w:bookmarkStart w:id="10" w:name="_Ref529369082"/>
       <w:r>
         <w:rPr>
           <w:rFonts w:ascii="Times New Roman" w:hAnsi="Times New Roman" w:cs="Times New Roman"/>
@@ -5628,7 +5635,7 @@
         </w:rPr>
         <w:t xml:space="preserve"> —Двомасова жорстка механічна система</w:t>
       </w:r>
-      <w:bookmarkEnd w:id="9"/>
+      <w:bookmarkEnd w:id="10"/>
     </w:p>
     <w:p>
       <w:pPr>
@@ -5655,10 +5662,10 @@
           <w:szCs w:val="26"/>
         </w:rPr>
         <w:object w:dxaOrig="2220" w:dyaOrig="760">
-          <v:shape id="_x0000_i1084" type="#_x0000_t75" style="width:111pt;height:38.25pt" o:ole="">
+          <v:shape id="_x0000_i1058" type="#_x0000_t75" style="width:111pt;height:38.25pt" o:ole="">
             <v:imagedata r:id="rId76" o:title=""/>
           </v:shape>
-          <o:OLEObject Type="Embed" ProgID="Equation.DSMT4" ShapeID="_x0000_i1084" DrawAspect="Content" ObjectID="_1604155992" r:id="rId77"/>
+          <o:OLEObject Type="Embed" ProgID="Equation.DSMT4" ShapeID="_x0000_i1058" DrawAspect="Content" ObjectID="_1604296749" r:id="rId77"/>
         </w:object>
       </w:r>
       <w:r>
@@ -5709,7 +5716,7 @@
         </w:rPr>
         <w:fldChar w:fldCharType="end"/>
       </w:r>
-      <w:bookmarkStart w:id="10" w:name="ZEqnNum522401"/>
+      <w:bookmarkStart w:id="11" w:name="ZEqnNum522401"/>
       <w:r>
         <w:rPr>
           <w:rFonts w:ascii="Times New Roman" w:hAnsi="Times New Roman" w:cs="Times New Roman"/>
@@ -5816,7 +5823,7 @@
         </w:rPr>
         <w:instrText>)</w:instrText>
       </w:r>
-      <w:bookmarkEnd w:id="10"/>
+      <w:bookmarkEnd w:id="11"/>
       <w:r>
         <w:rPr>
           <w:rFonts w:ascii="Times New Roman" w:hAnsi="Times New Roman" w:cs="Times New Roman"/>
@@ -6060,10 +6067,10 @@
           <w:szCs w:val="26"/>
         </w:rPr>
         <w:object w:dxaOrig="3300" w:dyaOrig="720">
-          <v:shape id="_x0000_i1025" type="#_x0000_t75" style="width:165pt;height:36pt" o:ole="">
+          <v:shape id="_x0000_i1059" type="#_x0000_t75" style="width:165pt;height:36pt" o:ole="">
             <v:imagedata r:id="rId78" o:title=""/>
           </v:shape>
-          <o:OLEObject Type="Embed" ProgID="Equation.DSMT4" ShapeID="_x0000_i1025" DrawAspect="Content" ObjectID="_1604155993" r:id="rId79"/>
+          <o:OLEObject Type="Embed" ProgID="Equation.DSMT4" ShapeID="_x0000_i1059" DrawAspect="Content" ObjectID="_1604296750" r:id="rId79"/>
         </w:object>
       </w:r>
       <w:r>
@@ -6271,10 +6278,10 @@
           <w:szCs w:val="26"/>
         </w:rPr>
         <w:object w:dxaOrig="1860" w:dyaOrig="720">
-          <v:shape id="_x0000_i1026" type="#_x0000_t75" style="width:93pt;height:36pt" o:ole="">
+          <v:shape id="_x0000_i1060" type="#_x0000_t75" style="width:93pt;height:36pt" o:ole="">
             <v:imagedata r:id="rId80" o:title=""/>
           </v:shape>
-          <o:OLEObject Type="Embed" ProgID="Equation.DSMT4" ShapeID="_x0000_i1026" DrawAspect="Content" ObjectID="_1604155994" r:id="rId81"/>
+          <o:OLEObject Type="Embed" ProgID="Equation.DSMT4" ShapeID="_x0000_i1060" DrawAspect="Content" ObjectID="_1604296751" r:id="rId81"/>
         </w:object>
       </w:r>
       <w:r>
@@ -6325,7 +6332,7 @@
         </w:rPr>
         <w:fldChar w:fldCharType="end"/>
       </w:r>
-      <w:bookmarkStart w:id="11" w:name="ZEqnNum439816"/>
+      <w:bookmarkStart w:id="12" w:name="ZEqnNum439816"/>
       <w:r>
         <w:rPr>
           <w:rFonts w:ascii="Times New Roman" w:hAnsi="Times New Roman" w:cs="Times New Roman"/>
@@ -6432,7 +6439,7 @@
         </w:rPr>
         <w:instrText>)</w:instrText>
       </w:r>
-      <w:bookmarkEnd w:id="11"/>
+      <w:bookmarkEnd w:id="12"/>
       <w:r>
         <w:rPr>
           <w:rFonts w:ascii="Times New Roman" w:hAnsi="Times New Roman" w:cs="Times New Roman"/>
@@ -6842,10 +6849,10 @@
           <w:szCs w:val="26"/>
         </w:rPr>
         <w:object w:dxaOrig="440" w:dyaOrig="380">
-          <v:shape id="_x0000_i1027" type="#_x0000_t75" style="width:21.75pt;height:18.75pt" o:ole="">
+          <v:shape id="_x0000_i1061" type="#_x0000_t75" style="width:21.75pt;height:18.75pt" o:ole="">
             <v:imagedata r:id="rId82" o:title=""/>
           </v:shape>
-          <o:OLEObject Type="Embed" ProgID="Equation.DSMT4" ShapeID="_x0000_i1027" DrawAspect="Content" ObjectID="_1604155995" r:id="rId83"/>
+          <o:OLEObject Type="Embed" ProgID="Equation.DSMT4" ShapeID="_x0000_i1061" DrawAspect="Content" ObjectID="_1604296752" r:id="rId83"/>
         </w:object>
       </w:r>
       <w:r>
@@ -6884,7 +6891,6 @@
         <w:t>нічну систему.</w:t>
       </w:r>
     </w:p>
-    <w:bookmarkStart w:id="12" w:name="_MON_1331472911"/>
     <w:bookmarkStart w:id="13" w:name="_MON_1333809096"/>
     <w:bookmarkStart w:id="14" w:name="_MON_1363596189"/>
     <w:bookmarkStart w:id="15" w:name="_MON_1366640364"/>
@@ -6899,7 +6905,7 @@
     <w:bookmarkStart w:id="24" w:name="_MON_1061200170"/>
     <w:bookmarkStart w:id="25" w:name="_MON_1061976174"/>
     <w:bookmarkStart w:id="26" w:name="_MON_1061976241"/>
-    <w:bookmarkEnd w:id="12"/>
+    <w:bookmarkStart w:id="27" w:name="_MON_1265982769"/>
     <w:bookmarkEnd w:id="13"/>
     <w:bookmarkEnd w:id="14"/>
     <w:bookmarkEnd w:id="15"/>
@@ -6914,8 +6920,9 @@
     <w:bookmarkEnd w:id="24"/>
     <w:bookmarkEnd w:id="25"/>
     <w:bookmarkEnd w:id="26"/>
-    <w:bookmarkStart w:id="27" w:name="_MON_1265982769"/>
     <w:bookmarkEnd w:id="27"/>
+    <w:bookmarkStart w:id="28" w:name="_MON_1331472911"/>
+    <w:bookmarkEnd w:id="28"/>
     <w:p>
       <w:pPr>
         <w:keepNext/>
@@ -6929,10 +6936,10 @@
           <w:szCs w:val="26"/>
         </w:rPr>
         <w:object w:dxaOrig="7815" w:dyaOrig="2595">
-          <v:shape id="_x0000_i1028" type="#_x0000_t75" style="width:392.25pt;height:129.75pt" o:ole="" fillcolor="window">
+          <v:shape id="_x0000_i1062" type="#_x0000_t75" style="width:392.25pt;height:129.75pt" o:ole="" fillcolor="window">
             <v:imagedata r:id="rId84" o:title=""/>
           </v:shape>
-          <o:OLEObject Type="Embed" ProgID="Word.Picture.8" ShapeID="_x0000_i1028" DrawAspect="Content" ObjectID="_1604155996" r:id="rId85"/>
+          <o:OLEObject Type="Embed" ProgID="Word.Picture.8" ShapeID="_x0000_i1062" DrawAspect="Content" ObjectID="_1604296753" r:id="rId85"/>
         </w:object>
       </w:r>
     </w:p>
@@ -7083,10 +7090,10 @@
           <w:szCs w:val="26"/>
         </w:rPr>
         <w:object w:dxaOrig="600" w:dyaOrig="360">
-          <v:shape id="_x0000_i1029" type="#_x0000_t75" style="width:30pt;height:18.75pt" o:ole="">
+          <v:shape id="_x0000_i1063" type="#_x0000_t75" style="width:30pt;height:18.75pt" o:ole="">
             <v:imagedata r:id="rId86" o:title=""/>
           </v:shape>
-          <o:OLEObject Type="Embed" ProgID="Equation.DSMT4" ShapeID="_x0000_i1029" DrawAspect="Content" ObjectID="_1604155997" r:id="rId87"/>
+          <o:OLEObject Type="Embed" ProgID="Equation.DSMT4" ShapeID="_x0000_i1063" DrawAspect="Content" ObjectID="_1604296754" r:id="rId87"/>
         </w:object>
       </w:r>
       <w:r>
@@ -7104,10 +7111,10 @@
           <w:szCs w:val="26"/>
         </w:rPr>
         <w:object w:dxaOrig="1960" w:dyaOrig="360">
-          <v:shape id="_x0000_i1030" type="#_x0000_t75" style="width:98.25pt;height:18.75pt" o:ole="">
+          <v:shape id="_x0000_i1064" type="#_x0000_t75" style="width:98.25pt;height:18.75pt" o:ole="">
             <v:imagedata r:id="rId88" o:title=""/>
           </v:shape>
-          <o:OLEObject Type="Embed" ProgID="Equation.DSMT4" ShapeID="_x0000_i1030" DrawAspect="Content" ObjectID="_1604155998" r:id="rId89"/>
+          <o:OLEObject Type="Embed" ProgID="Equation.DSMT4" ShapeID="_x0000_i1064" DrawAspect="Content" ObjectID="_1604296755" r:id="rId89"/>
         </w:object>
       </w:r>
       <w:r>
@@ -7125,10 +7132,10 @@
           <w:szCs w:val="26"/>
         </w:rPr>
         <w:object w:dxaOrig="1800" w:dyaOrig="420">
-          <v:shape id="_x0000_i1031" type="#_x0000_t75" style="width:90.75pt;height:19.5pt" o:ole="">
+          <v:shape id="_x0000_i1065" type="#_x0000_t75" style="width:90.75pt;height:19.5pt" o:ole="">
             <v:imagedata r:id="rId90" o:title=""/>
           </v:shape>
-          <o:OLEObject Type="Embed" ProgID="Equation.DSMT4" ShapeID="_x0000_i1031" DrawAspect="Content" ObjectID="_1604155999" r:id="rId91"/>
+          <o:OLEObject Type="Embed" ProgID="Equation.DSMT4" ShapeID="_x0000_i1065" DrawAspect="Content" ObjectID="_1604296756" r:id="rId91"/>
         </w:object>
       </w:r>
       <w:r>
@@ -7205,10 +7212,10 @@
           <w:szCs w:val="26"/>
         </w:rPr>
         <w:object w:dxaOrig="4160" w:dyaOrig="1620">
-          <v:shape id="_x0000_i1032" type="#_x0000_t75" style="width:206.25pt;height:81pt" o:ole="">
+          <v:shape id="_x0000_i1066" type="#_x0000_t75" style="width:206.25pt;height:81pt" o:ole="">
             <v:imagedata r:id="rId92" o:title=""/>
           </v:shape>
-          <o:OLEObject Type="Embed" ProgID="Equation.DSMT4" ShapeID="_x0000_i1032" DrawAspect="Content" ObjectID="_1604156000" r:id="rId93"/>
+          <o:OLEObject Type="Embed" ProgID="Equation.DSMT4" ShapeID="_x0000_i1066" DrawAspect="Content" ObjectID="_1604296757" r:id="rId93"/>
         </w:object>
       </w:r>
       <w:r>
@@ -7398,10 +7405,10 @@
           <w:szCs w:val="26"/>
         </w:rPr>
         <w:object w:dxaOrig="180" w:dyaOrig="240">
-          <v:shape id="_x0000_i1033" type="#_x0000_t75" style="width:9pt;height:12pt" o:ole="">
+          <v:shape id="_x0000_i1067" type="#_x0000_t75" style="width:9pt;height:12pt" o:ole="">
             <v:imagedata r:id="rId94" o:title=""/>
           </v:shape>
-          <o:OLEObject Type="Embed" ProgID="Equation.DSMT4" ShapeID="_x0000_i1033" DrawAspect="Content" ObjectID="_1604156001" r:id="rId95"/>
+          <o:OLEObject Type="Embed" ProgID="Equation.DSMT4" ShapeID="_x0000_i1067" DrawAspect="Content" ObjectID="_1604296758" r:id="rId95"/>
         </w:object>
       </w:r>
       <w:r>
@@ -7419,10 +7426,10 @@
           <w:szCs w:val="26"/>
         </w:rPr>
         <w:object w:dxaOrig="180" w:dyaOrig="220">
-          <v:shape id="_x0000_i1034" type="#_x0000_t75" style="width:9pt;height:11.25pt" o:ole="">
+          <v:shape id="_x0000_i1068" type="#_x0000_t75" style="width:9pt;height:11.25pt" o:ole="">
             <v:imagedata r:id="rId96" o:title=""/>
           </v:shape>
-          <o:OLEObject Type="Embed" ProgID="Equation.DSMT4" ShapeID="_x0000_i1034" DrawAspect="Content" ObjectID="_1604156002" r:id="rId97"/>
+          <o:OLEObject Type="Embed" ProgID="Equation.DSMT4" ShapeID="_x0000_i1068" DrawAspect="Content" ObjectID="_1604296759" r:id="rId97"/>
         </w:object>
       </w:r>
       <w:r>
@@ -7477,10 +7484,10 @@
           <w:szCs w:val="26"/>
         </w:rPr>
         <w:object w:dxaOrig="1140" w:dyaOrig="360">
-          <v:shape id="_x0000_i1035" type="#_x0000_t75" style="width:57pt;height:18.75pt" o:ole="">
+          <v:shape id="_x0000_i1069" type="#_x0000_t75" style="width:57pt;height:18.75pt" o:ole="">
             <v:imagedata r:id="rId98" o:title=""/>
           </v:shape>
-          <o:OLEObject Type="Embed" ProgID="Equation.DSMT4" ShapeID="_x0000_i1035" DrawAspect="Content" ObjectID="_1604156003" r:id="rId99"/>
+          <o:OLEObject Type="Embed" ProgID="Equation.DSMT4" ShapeID="_x0000_i1069" DrawAspect="Content" ObjectID="_1604296760" r:id="rId99"/>
         </w:object>
       </w:r>
       <w:r>
@@ -7682,10 +7689,10 @@
           <w:szCs w:val="26"/>
         </w:rPr>
         <w:object w:dxaOrig="1260" w:dyaOrig="420">
-          <v:shape id="_x0000_i1140" type="#_x0000_t75" style="width:61.5pt;height:21.75pt" o:ole="">
+          <v:shape id="_x0000_i1070" type="#_x0000_t75" style="width:61.5pt;height:21.75pt" o:ole="">
             <v:imagedata r:id="rId100" o:title=""/>
           </v:shape>
-          <o:OLEObject Type="Embed" ProgID="Equation.DSMT4" ShapeID="_x0000_i1140" DrawAspect="Content" ObjectID="_1604156004" r:id="rId101"/>
+          <o:OLEObject Type="Embed" ProgID="Equation.DSMT4" ShapeID="_x0000_i1070" DrawAspect="Content" ObjectID="_1604296761" r:id="rId101"/>
         </w:object>
       </w:r>
       <w:r>
@@ -7738,10 +7745,10 @@
           <w:szCs w:val="26"/>
         </w:rPr>
         <w:object w:dxaOrig="4819" w:dyaOrig="380">
-          <v:shape id="_x0000_i1141" type="#_x0000_t75" style="width:240pt;height:18.75pt" o:ole="">
+          <v:shape id="_x0000_i1071" type="#_x0000_t75" style="width:240pt;height:18.75pt" o:ole="">
             <v:imagedata r:id="rId102" o:title=""/>
           </v:shape>
-          <o:OLEObject Type="Embed" ProgID="Equation.DSMT4" ShapeID="_x0000_i1141" DrawAspect="Content" ObjectID="_1604156005" r:id="rId103"/>
+          <o:OLEObject Type="Embed" ProgID="Equation.DSMT4" ShapeID="_x0000_i1071" DrawAspect="Content" ObjectID="_1604296762" r:id="rId103"/>
         </w:object>
       </w:r>
       <w:r>
@@ -7824,10 +7831,10 @@
           <w:szCs w:val="26"/>
         </w:rPr>
         <w:object w:dxaOrig="3519" w:dyaOrig="780">
-          <v:shape id="_x0000_i1142" type="#_x0000_t75" style="width:175.5pt;height:39pt" o:ole="">
+          <v:shape id="_x0000_i1072" type="#_x0000_t75" style="width:175.5pt;height:39pt" o:ole="">
             <v:imagedata r:id="rId104" o:title=""/>
           </v:shape>
-          <o:OLEObject Type="Embed" ProgID="Equation.DSMT4" ShapeID="_x0000_i1142" DrawAspect="Content" ObjectID="_1604156006" r:id="rId105"/>
+          <o:OLEObject Type="Embed" ProgID="Equation.DSMT4" ShapeID="_x0000_i1072" DrawAspect="Content" ObjectID="_1604296763" r:id="rId105"/>
         </w:object>
       </w:r>
       <w:r>
@@ -7879,10 +7886,10 @@
           <w:szCs w:val="26"/>
         </w:rPr>
         <w:object w:dxaOrig="1960" w:dyaOrig="420">
-          <v:shape id="_x0000_i1036" type="#_x0000_t75" style="width:98.25pt;height:19.5pt" o:ole="">
+          <v:shape id="_x0000_i1073" type="#_x0000_t75" style="width:98.25pt;height:19.5pt" o:ole="">
             <v:imagedata r:id="rId106" o:title=""/>
           </v:shape>
-          <o:OLEObject Type="Embed" ProgID="Equation.DSMT4" ShapeID="_x0000_i1036" DrawAspect="Content" ObjectID="_1604156007" r:id="rId107"/>
+          <o:OLEObject Type="Embed" ProgID="Equation.DSMT4" ShapeID="_x0000_i1073" DrawAspect="Content" ObjectID="_1604296764" r:id="rId107"/>
         </w:object>
       </w:r>
       <w:r>
@@ -7912,10 +7919,10 @@
           <w:szCs w:val="26"/>
         </w:rPr>
         <w:object w:dxaOrig="1600" w:dyaOrig="700">
-          <v:shape id="_x0000_i1143" type="#_x0000_t75" style="width:80.25pt;height:35.25pt" o:ole="">
+          <v:shape id="_x0000_i1074" type="#_x0000_t75" style="width:80.25pt;height:35.25pt" o:ole="">
             <v:imagedata r:id="rId108" o:title=""/>
           </v:shape>
-          <o:OLEObject Type="Embed" ProgID="Equation.DSMT4" ShapeID="_x0000_i1143" DrawAspect="Content" ObjectID="_1604156008" r:id="rId109"/>
+          <o:OLEObject Type="Embed" ProgID="Equation.DSMT4" ShapeID="_x0000_i1074" DrawAspect="Content" ObjectID="_1604296765" r:id="rId109"/>
         </w:object>
       </w:r>
       <w:r>
@@ -7964,10 +7971,10 @@
           <w:szCs w:val="26"/>
         </w:rPr>
         <w:object w:dxaOrig="1460" w:dyaOrig="720">
-          <v:shape id="_x0000_i1144" type="#_x0000_t75" style="width:72.75pt;height:36.75pt" o:ole="">
+          <v:shape id="_x0000_i1075" type="#_x0000_t75" style="width:72.75pt;height:36.75pt" o:ole="">
             <v:imagedata r:id="rId110" o:title=""/>
           </v:shape>
-          <o:OLEObject Type="Embed" ProgID="Equation.DSMT4" ShapeID="_x0000_i1144" DrawAspect="Content" ObjectID="_1604156009" r:id="rId111"/>
+          <o:OLEObject Type="Embed" ProgID="Equation.DSMT4" ShapeID="_x0000_i1075" DrawAspect="Content" ObjectID="_1604296766" r:id="rId111"/>
         </w:object>
       </w:r>
       <w:r>
@@ -8016,10 +8023,10 @@
           <w:szCs w:val="26"/>
         </w:rPr>
         <w:object w:dxaOrig="1840" w:dyaOrig="720">
-          <v:shape id="_x0000_i1145" type="#_x0000_t75" style="width:91.5pt;height:36.75pt" o:ole="">
+          <v:shape id="_x0000_i1076" type="#_x0000_t75" style="width:91.5pt;height:36.75pt" o:ole="">
             <v:imagedata r:id="rId112" o:title=""/>
           </v:shape>
-          <o:OLEObject Type="Embed" ProgID="Equation.DSMT4" ShapeID="_x0000_i1145" DrawAspect="Content" ObjectID="_1604156010" r:id="rId113"/>
+          <o:OLEObject Type="Embed" ProgID="Equation.DSMT4" ShapeID="_x0000_i1076" DrawAspect="Content" ObjectID="_1604296767" r:id="rId113"/>
         </w:object>
       </w:r>
       <w:r>
@@ -8064,10 +8071,10 @@
           <w:szCs w:val="26"/>
         </w:rPr>
         <w:object w:dxaOrig="200" w:dyaOrig="300">
-          <v:shape id="_x0000_i1037" type="#_x0000_t75" style="width:9pt;height:15pt" o:ole="">
+          <v:shape id="_x0000_i1077" type="#_x0000_t75" style="width:9pt;height:15pt" o:ole="">
             <v:imagedata r:id="rId114" o:title=""/>
           </v:shape>
-          <o:OLEObject Type="Embed" ProgID="Equation.DSMT4" ShapeID="_x0000_i1037" DrawAspect="Content" ObjectID="_1604156011" r:id="rId115"/>
+          <o:OLEObject Type="Embed" ProgID="Equation.DSMT4" ShapeID="_x0000_i1077" DrawAspect="Content" ObjectID="_1604296768" r:id="rId115"/>
         </w:object>
       </w:r>
       <w:r>
@@ -8097,10 +8104,10 @@
           <w:szCs w:val="26"/>
         </w:rPr>
         <w:object w:dxaOrig="4660" w:dyaOrig="2000">
-          <v:shape id="_x0000_i1146" type="#_x0000_t75" style="width:232.5pt;height:99.75pt" o:ole="">
+          <v:shape id="_x0000_i1078" type="#_x0000_t75" style="width:232.5pt;height:99.75pt" o:ole="">
             <v:imagedata r:id="rId116" o:title=""/>
           </v:shape>
-          <o:OLEObject Type="Embed" ProgID="Equation.DSMT4" ShapeID="_x0000_i1146" DrawAspect="Content" ObjectID="_1604156012" r:id="rId117"/>
+          <o:OLEObject Type="Embed" ProgID="Equation.DSMT4" ShapeID="_x0000_i1078" DrawAspect="Content" ObjectID="_1604296769" r:id="rId117"/>
         </w:object>
       </w:r>
       <w:r>
@@ -8146,10 +8153,10 @@
           <w:szCs w:val="26"/>
         </w:rPr>
         <w:object w:dxaOrig="620" w:dyaOrig="300">
-          <v:shape id="_x0000_i1147" type="#_x0000_t75" style="width:30.75pt;height:15pt" o:ole="">
+          <v:shape id="_x0000_i1079" type="#_x0000_t75" style="width:30.75pt;height:15pt" o:ole="">
             <v:imagedata r:id="rId118" o:title=""/>
           </v:shape>
-          <o:OLEObject Type="Embed" ProgID="Equation.DSMT4" ShapeID="_x0000_i1147" DrawAspect="Content" ObjectID="_1604156013" r:id="rId119"/>
+          <o:OLEObject Type="Embed" ProgID="Equation.DSMT4" ShapeID="_x0000_i1079" DrawAspect="Content" ObjectID="_1604296770" r:id="rId119"/>
         </w:object>
       </w:r>
       <w:r>
@@ -8179,7 +8186,6 @@
         <w:t>На рис.2.2. представлена структурна схема довільної електричної машини, яка відповідає рівнянням (2.8).</w:t>
       </w:r>
     </w:p>
-    <w:bookmarkStart w:id="28" w:name="_MON_1366713943"/>
     <w:bookmarkStart w:id="29" w:name="_MON_1366713978"/>
     <w:bookmarkStart w:id="30" w:name="_MON_1367066283"/>
     <w:bookmarkStart w:id="31" w:name="_MON_1367673484"/>
@@ -8209,7 +8215,7 @@
     <w:bookmarkStart w:id="55" w:name="_MON_1363596327"/>
     <w:bookmarkStart w:id="56" w:name="_MON_1366640510"/>
     <w:bookmarkStart w:id="57" w:name="_MON_1366713920"/>
-    <w:bookmarkEnd w:id="28"/>
+    <w:bookmarkStart w:id="58" w:name="_MON_1366713941"/>
     <w:bookmarkEnd w:id="29"/>
     <w:bookmarkEnd w:id="30"/>
     <w:bookmarkEnd w:id="31"/>
@@ -8239,8 +8245,9 @@
     <w:bookmarkEnd w:id="55"/>
     <w:bookmarkEnd w:id="56"/>
     <w:bookmarkEnd w:id="57"/>
-    <w:bookmarkStart w:id="58" w:name="_MON_1366713941"/>
     <w:bookmarkEnd w:id="58"/>
+    <w:bookmarkStart w:id="59" w:name="_MON_1366713943"/>
+    <w:bookmarkEnd w:id="59"/>
     <w:p>
       <w:pPr>
         <w:keepNext/>
@@ -8254,10 +8261,10 @@
           <w:szCs w:val="26"/>
         </w:rPr>
         <w:object w:dxaOrig="9840" w:dyaOrig="4215">
-          <v:shape id="_x0000_i1038" type="#_x0000_t75" style="width:469.5pt;height:194.25pt" o:ole="" fillcolor="window">
+          <v:shape id="_x0000_i1080" type="#_x0000_t75" style="width:469.5pt;height:194.25pt" o:ole="" fillcolor="window">
             <v:imagedata r:id="rId120" o:title="" cropbottom="1787f"/>
           </v:shape>
-          <o:OLEObject Type="Embed" ProgID="Word.Picture.8" ShapeID="_x0000_i1038" DrawAspect="Content" ObjectID="_1604156014" r:id="rId121"/>
+          <o:OLEObject Type="Embed" ProgID="Word.Picture.8" ShapeID="_x0000_i1080" DrawAspect="Content" ObjectID="_1604296771" r:id="rId121"/>
         </w:object>
       </w:r>
     </w:p>
@@ -8338,11 +8345,11 @@
       <w:pPr>
         <w:pStyle w:val="Heading2"/>
       </w:pPr>
-      <w:bookmarkStart w:id="59" w:name="_Toc353803006"/>
+      <w:bookmarkStart w:id="60" w:name="_Toc353803006"/>
       <w:r>
         <w:t xml:space="preserve">Математичний опис узагальненої машини у двофазних змінних </w:t>
       </w:r>
-      <w:bookmarkEnd w:id="59"/>
+      <w:bookmarkEnd w:id="60"/>
     </w:p>
     <w:p>
       <w:pPr>
@@ -8437,10 +8444,10 @@
           <w:szCs w:val="26"/>
         </w:rPr>
         <w:object w:dxaOrig="260" w:dyaOrig="240">
-          <v:shape id="_x0000_i1039" type="#_x0000_t75" style="width:12pt;height:12pt" o:ole="">
+          <v:shape id="_x0000_i1081" type="#_x0000_t75" style="width:12pt;height:12pt" o:ole="">
             <v:imagedata r:id="rId122" o:title=""/>
           </v:shape>
-          <o:OLEObject Type="Embed" ProgID="Equation.DSMT4" ShapeID="_x0000_i1039" DrawAspect="Content" ObjectID="_1604156015" r:id="rId123"/>
+          <o:OLEObject Type="Embed" ProgID="Equation.DSMT4" ShapeID="_x0000_i1081" DrawAspect="Content" ObjectID="_1604296772" r:id="rId123"/>
         </w:object>
       </w:r>
       <w:r>
@@ -8458,10 +8465,10 @@
           <w:szCs w:val="26"/>
         </w:rPr>
         <w:object w:dxaOrig="220" w:dyaOrig="300">
-          <v:shape id="_x0000_i1040" type="#_x0000_t75" style="width:11.25pt;height:15pt" o:ole="">
+          <v:shape id="_x0000_i1082" type="#_x0000_t75" style="width:11.25pt;height:15pt" o:ole="">
             <v:imagedata r:id="rId124" o:title=""/>
           </v:shape>
-          <o:OLEObject Type="Embed" ProgID="Equation.DSMT4" ShapeID="_x0000_i1040" DrawAspect="Content" ObjectID="_1604156016" r:id="rId125"/>
+          <o:OLEObject Type="Embed" ProgID="Equation.DSMT4" ShapeID="_x0000_i1082" DrawAspect="Content" ObjectID="_1604296773" r:id="rId125"/>
         </w:object>
       </w:r>
       <w:r>
@@ -8473,7 +8480,6 @@
         <w:t>.</w:t>
       </w:r>
     </w:p>
-    <w:bookmarkStart w:id="60" w:name="_MON_1331474218"/>
     <w:bookmarkStart w:id="61" w:name="_MON_1333809098"/>
     <w:bookmarkStart w:id="62" w:name="_MON_1363515380"/>
     <w:bookmarkStart w:id="63" w:name="_MON_1363515608"/>
@@ -8483,7 +8489,7 @@
     <w:bookmarkStart w:id="67" w:name="_MON_1427030584"/>
     <w:bookmarkStart w:id="68" w:name="_MON_1081856846"/>
     <w:bookmarkStart w:id="69" w:name="_MON_1081856870"/>
-    <w:bookmarkEnd w:id="60"/>
+    <w:bookmarkStart w:id="70" w:name="_MON_1081857287"/>
     <w:bookmarkEnd w:id="61"/>
     <w:bookmarkEnd w:id="62"/>
     <w:bookmarkEnd w:id="63"/>
@@ -8493,8 +8499,9 @@
     <w:bookmarkEnd w:id="67"/>
     <w:bookmarkEnd w:id="68"/>
     <w:bookmarkEnd w:id="69"/>
-    <w:bookmarkStart w:id="70" w:name="_MON_1081857287"/>
     <w:bookmarkEnd w:id="70"/>
+    <w:bookmarkStart w:id="71" w:name="_MON_1331474218"/>
+    <w:bookmarkEnd w:id="71"/>
     <w:p>
       <w:pPr>
         <w:ind w:firstLine="708"/>
@@ -8512,10 +8519,10 @@
           <w:szCs w:val="26"/>
         </w:rPr>
         <w:object w:dxaOrig="3885" w:dyaOrig="3765">
-          <v:shape id="_x0000_i1041" type="#_x0000_t75" style="width:207.75pt;height:203.25pt" o:ole="" fillcolor="window">
+          <v:shape id="_x0000_i1083" type="#_x0000_t75" style="width:207.75pt;height:203.25pt" o:ole="" fillcolor="window">
             <v:imagedata r:id="rId126" o:title=""/>
           </v:shape>
-          <o:OLEObject Type="Embed" ProgID="Word.Picture.8" ShapeID="_x0000_i1041" DrawAspect="Content" ObjectID="_1604156017" r:id="rId127"/>
+          <o:OLEObject Type="Embed" ProgID="Word.Picture.8" ShapeID="_x0000_i1083" DrawAspect="Content" ObjectID="_1604296774" r:id="rId127"/>
         </w:object>
       </w:r>
     </w:p>
@@ -8607,10 +8614,10 @@
           <w:szCs w:val="26"/>
         </w:rPr>
         <w:object w:dxaOrig="1900" w:dyaOrig="1560">
-          <v:shape id="_x0000_i1148" type="#_x0000_t75" style="width:95.25pt;height:76.5pt" o:ole="">
+          <v:shape id="_x0000_i1084" type="#_x0000_t75" style="width:95.25pt;height:76.5pt" o:ole="">
             <v:imagedata r:id="rId128" o:title=""/>
           </v:shape>
-          <o:OLEObject Type="Embed" ProgID="Equation.DSMT4" ShapeID="_x0000_i1148" DrawAspect="Content" ObjectID="_1604156018" r:id="rId129"/>
+          <o:OLEObject Type="Embed" ProgID="Equation.DSMT4" ShapeID="_x0000_i1084" DrawAspect="Content" ObjectID="_1604296775" r:id="rId129"/>
         </w:object>
       </w:r>
       <w:r>
@@ -8659,10 +8666,10 @@
           <w:szCs w:val="26"/>
         </w:rPr>
         <w:object w:dxaOrig="1980" w:dyaOrig="1740">
-          <v:shape id="_x0000_i1149" type="#_x0000_t75" style="width:99pt;height:87pt" o:ole="">
+          <v:shape id="_x0000_i1085" type="#_x0000_t75" style="width:99pt;height:87pt" o:ole="">
             <v:imagedata r:id="rId130" o:title=""/>
           </v:shape>
-          <o:OLEObject Type="Embed" ProgID="Equation.DSMT4" ShapeID="_x0000_i1149" DrawAspect="Content" ObjectID="_1604156019" r:id="rId131"/>
+          <o:OLEObject Type="Embed" ProgID="Equation.DSMT4" ShapeID="_x0000_i1085" DrawAspect="Content" ObjectID="_1604296776" r:id="rId131"/>
         </w:object>
       </w:r>
       <w:r>
@@ -8708,10 +8715,10 @@
           <w:szCs w:val="26"/>
         </w:rPr>
         <w:object w:dxaOrig="1640" w:dyaOrig="560">
-          <v:shape id="_x0000_i1150" type="#_x0000_t75" style="width:81pt;height:27.75pt" o:ole="">
+          <v:shape id="_x0000_i1086" type="#_x0000_t75" style="width:81pt;height:27.75pt" o:ole="">
             <v:imagedata r:id="rId132" o:title=""/>
           </v:shape>
-          <o:OLEObject Type="Embed" ProgID="Equation.DSMT4" ShapeID="_x0000_i1150" DrawAspect="Content" ObjectID="_1604156020" r:id="rId133"/>
+          <o:OLEObject Type="Embed" ProgID="Equation.DSMT4" ShapeID="_x0000_i1086" DrawAspect="Content" ObjectID="_1604296777" r:id="rId133"/>
         </w:object>
       </w:r>
       <w:r>
@@ -8730,10 +8737,10 @@
           <w:szCs w:val="26"/>
         </w:rPr>
         <w:object w:dxaOrig="1340" w:dyaOrig="560">
-          <v:shape id="_x0000_i1151" type="#_x0000_t75" style="width:66.75pt;height:27.75pt" o:ole="">
+          <v:shape id="_x0000_i1087" type="#_x0000_t75" style="width:66.75pt;height:27.75pt" o:ole="">
             <v:imagedata r:id="rId134" o:title=""/>
           </v:shape>
-          <o:OLEObject Type="Embed" ProgID="Equation.DSMT4" ShapeID="_x0000_i1151" DrawAspect="Content" ObjectID="_1604156021" r:id="rId135"/>
+          <o:OLEObject Type="Embed" ProgID="Equation.DSMT4" ShapeID="_x0000_i1087" DrawAspect="Content" ObjectID="_1604296778" r:id="rId135"/>
         </w:object>
       </w:r>
       <w:r>
@@ -8752,10 +8759,10 @@
           <w:szCs w:val="26"/>
         </w:rPr>
         <w:object w:dxaOrig="1780" w:dyaOrig="560">
-          <v:shape id="_x0000_i1152" type="#_x0000_t75" style="width:90pt;height:27.75pt" o:ole="">
+          <v:shape id="_x0000_i1088" type="#_x0000_t75" style="width:90pt;height:27.75pt" o:ole="">
             <v:imagedata r:id="rId136" o:title=""/>
           </v:shape>
-          <o:OLEObject Type="Embed" ProgID="Equation.DSMT4" ShapeID="_x0000_i1152" DrawAspect="Content" ObjectID="_1604156022" r:id="rId137"/>
+          <o:OLEObject Type="Embed" ProgID="Equation.DSMT4" ShapeID="_x0000_i1088" DrawAspect="Content" ObjectID="_1604296779" r:id="rId137"/>
         </w:object>
       </w:r>
       <w:r>
@@ -8774,10 +8781,10 @@
           <w:szCs w:val="26"/>
         </w:rPr>
         <w:object w:dxaOrig="1340" w:dyaOrig="420">
-          <v:shape id="_x0000_i1042" type="#_x0000_t75" style="width:68.25pt;height:19.5pt" o:ole="">
+          <v:shape id="_x0000_i1089" type="#_x0000_t75" style="width:68.25pt;height:19.5pt" o:ole="">
             <v:imagedata r:id="rId138" o:title=""/>
           </v:shape>
-          <o:OLEObject Type="Embed" ProgID="Equation.DSMT4" ShapeID="_x0000_i1042" DrawAspect="Content" ObjectID="_1604156023" r:id="rId139"/>
+          <o:OLEObject Type="Embed" ProgID="Equation.DSMT4" ShapeID="_x0000_i1089" DrawAspect="Content" ObjectID="_1604296780" r:id="rId139"/>
         </w:object>
       </w:r>
       <w:r>
@@ -8796,10 +8803,10 @@
           <w:szCs w:val="26"/>
         </w:rPr>
         <w:object w:dxaOrig="2780" w:dyaOrig="420">
-          <v:shape id="_x0000_i1153" type="#_x0000_t75" style="width:139.5pt;height:19.5pt" o:ole="">
+          <v:shape id="_x0000_i1090" type="#_x0000_t75" style="width:139.5pt;height:19.5pt" o:ole="">
             <v:imagedata r:id="rId140" o:title=""/>
           </v:shape>
-          <o:OLEObject Type="Embed" ProgID="Equation.DSMT4" ShapeID="_x0000_i1153" DrawAspect="Content" ObjectID="_1604156024" r:id="rId141"/>
+          <o:OLEObject Type="Embed" ProgID="Equation.DSMT4" ShapeID="_x0000_i1090" DrawAspect="Content" ObjectID="_1604296781" r:id="rId141"/>
         </w:object>
       </w:r>
       <w:r>
@@ -8818,10 +8825,10 @@
           <w:szCs w:val="26"/>
         </w:rPr>
         <w:object w:dxaOrig="760" w:dyaOrig="380">
-          <v:shape id="_x0000_i1043" type="#_x0000_t75" style="width:38.25pt;height:18.75pt" o:ole="">
+          <v:shape id="_x0000_i1091" type="#_x0000_t75" style="width:38.25pt;height:18.75pt" o:ole="">
             <v:imagedata r:id="rId142" o:title=""/>
           </v:shape>
-          <o:OLEObject Type="Embed" ProgID="Equation.DSMT4" ShapeID="_x0000_i1043" DrawAspect="Content" ObjectID="_1604156025" r:id="rId143"/>
+          <o:OLEObject Type="Embed" ProgID="Equation.DSMT4" ShapeID="_x0000_i1091" DrawAspect="Content" ObjectID="_1604296782" r:id="rId143"/>
         </w:object>
       </w:r>
       <w:r>
@@ -8869,10 +8876,10 @@
           <w:szCs w:val="26"/>
         </w:rPr>
         <w:object w:dxaOrig="5940" w:dyaOrig="1700">
-          <v:shape id="_x0000_i1154" type="#_x0000_t75" style="width:297.75pt;height:84pt" o:ole="">
+          <v:shape id="_x0000_i1092" type="#_x0000_t75" style="width:297.75pt;height:84pt" o:ole="">
             <v:imagedata r:id="rId144" o:title=""/>
           </v:shape>
-          <o:OLEObject Type="Embed" ProgID="Equation.DSMT4" ShapeID="_x0000_i1154" DrawAspect="Content" ObjectID="_1604156026" r:id="rId145"/>
+          <o:OLEObject Type="Embed" ProgID="Equation.DSMT4" ShapeID="_x0000_i1092" DrawAspect="Content" ObjectID="_1604296783" r:id="rId145"/>
         </w:object>
       </w:r>
       <w:r>
@@ -8909,10 +8916,10 @@
           <w:szCs w:val="26"/>
         </w:rPr>
         <w:object w:dxaOrig="700" w:dyaOrig="380">
-          <v:shape id="_x0000_i1044" type="#_x0000_t75" style="width:35.25pt;height:18.75pt" o:ole="">
+          <v:shape id="_x0000_i1093" type="#_x0000_t75" style="width:35.25pt;height:18.75pt" o:ole="">
             <v:imagedata r:id="rId146" o:title=""/>
           </v:shape>
-          <o:OLEObject Type="Embed" ProgID="Equation.DSMT4" ShapeID="_x0000_i1044" DrawAspect="Content" ObjectID="_1604156027" r:id="rId147"/>
+          <o:OLEObject Type="Embed" ProgID="Equation.DSMT4" ShapeID="_x0000_i1093" DrawAspect="Content" ObjectID="_1604296784" r:id="rId147"/>
         </w:object>
       </w:r>
       <w:r>
@@ -8930,10 +8937,10 @@
           <w:szCs w:val="26"/>
         </w:rPr>
         <w:object w:dxaOrig="400" w:dyaOrig="380">
-          <v:shape id="_x0000_i1045" type="#_x0000_t75" style="width:19.5pt;height:18.75pt" o:ole="">
+          <v:shape id="_x0000_i1094" type="#_x0000_t75" style="width:19.5pt;height:18.75pt" o:ole="">
             <v:imagedata r:id="rId148" o:title=""/>
           </v:shape>
-          <o:OLEObject Type="Embed" ProgID="Equation.DSMT4" ShapeID="_x0000_i1045" DrawAspect="Content" ObjectID="_1604156028" r:id="rId149"/>
+          <o:OLEObject Type="Embed" ProgID="Equation.DSMT4" ShapeID="_x0000_i1094" DrawAspect="Content" ObjectID="_1604296785" r:id="rId149"/>
         </w:object>
       </w:r>
       <w:r>
@@ -8981,10 +8988,10 @@
           <w:szCs w:val="26"/>
         </w:rPr>
         <w:object w:dxaOrig="2880" w:dyaOrig="900">
-          <v:shape id="_x0000_i1155" type="#_x0000_t75" style="width:143.25pt;height:45pt" o:ole="">
+          <v:shape id="_x0000_i1095" type="#_x0000_t75" style="width:143.25pt;height:45pt" o:ole="">
             <v:imagedata r:id="rId150" o:title=""/>
           </v:shape>
-          <o:OLEObject Type="Embed" ProgID="Equation.DSMT4" ShapeID="_x0000_i1155" DrawAspect="Content" ObjectID="_1604156029" r:id="rId151"/>
+          <o:OLEObject Type="Embed" ProgID="Equation.DSMT4" ShapeID="_x0000_i1095" DrawAspect="Content" ObjectID="_1604296786" r:id="rId151"/>
         </w:object>
       </w:r>
       <w:r>
@@ -9022,10 +9029,10 @@
           <w:szCs w:val="26"/>
         </w:rPr>
         <w:object w:dxaOrig="920" w:dyaOrig="340">
-          <v:shape id="_x0000_i1156" type="#_x0000_t75" style="width:47.25pt;height:16.5pt" o:ole="">
+          <v:shape id="_x0000_i1096" type="#_x0000_t75" style="width:47.25pt;height:16.5pt" o:ole="">
             <v:imagedata r:id="rId152" o:title=""/>
           </v:shape>
-          <o:OLEObject Type="Embed" ProgID="Equation.DSMT4" ShapeID="_x0000_i1156" DrawAspect="Content" ObjectID="_1604156030" r:id="rId153"/>
+          <o:OLEObject Type="Embed" ProgID="Equation.DSMT4" ShapeID="_x0000_i1096" DrawAspect="Content" ObjectID="_1604296787" r:id="rId153"/>
         </w:object>
       </w:r>
       <w:r>
@@ -9055,10 +9062,10 @@
           <w:szCs w:val="26"/>
         </w:rPr>
         <w:object w:dxaOrig="6560" w:dyaOrig="859">
-          <v:shape id="_x0000_i1157" type="#_x0000_t75" style="width:327pt;height:42.75pt" o:ole="">
+          <v:shape id="_x0000_i1097" type="#_x0000_t75" style="width:327pt;height:42.75pt" o:ole="">
             <v:imagedata r:id="rId154" o:title=""/>
           </v:shape>
-          <o:OLEObject Type="Embed" ProgID="Equation.DSMT4" ShapeID="_x0000_i1157" DrawAspect="Content" ObjectID="_1604156031" r:id="rId155"/>
+          <o:OLEObject Type="Embed" ProgID="Equation.DSMT4" ShapeID="_x0000_i1097" DrawAspect="Content" ObjectID="_1604296788" r:id="rId155"/>
         </w:object>
       </w:r>
       <w:r>
@@ -9094,10 +9101,10 @@
           <w:szCs w:val="26"/>
         </w:rPr>
         <w:object w:dxaOrig="360" w:dyaOrig="360">
-          <v:shape id="_x0000_i1046" type="#_x0000_t75" style="width:18.75pt;height:18.75pt" o:ole="">
+          <v:shape id="_x0000_i1098" type="#_x0000_t75" style="width:18.75pt;height:18.75pt" o:ole="">
             <v:imagedata r:id="rId156" o:title=""/>
           </v:shape>
-          <o:OLEObject Type="Embed" ProgID="Equation.DSMT4" ShapeID="_x0000_i1046" DrawAspect="Content" ObjectID="_1604156032" r:id="rId157"/>
+          <o:OLEObject Type="Embed" ProgID="Equation.DSMT4" ShapeID="_x0000_i1098" DrawAspect="Content" ObjectID="_1604296789" r:id="rId157"/>
         </w:object>
       </w:r>
       <w:r>
@@ -9115,10 +9122,10 @@
           <w:szCs w:val="26"/>
         </w:rPr>
         <w:object w:dxaOrig="480" w:dyaOrig="360">
-          <v:shape id="_x0000_i1047" type="#_x0000_t75" style="width:24pt;height:18.75pt" o:ole="">
+          <v:shape id="_x0000_i1099" type="#_x0000_t75" style="width:24pt;height:18.75pt" o:ole="">
             <v:imagedata r:id="rId158" o:title=""/>
           </v:shape>
-          <o:OLEObject Type="Embed" ProgID="Equation.DSMT4" ShapeID="_x0000_i1047" DrawAspect="Content" ObjectID="_1604156033" r:id="rId159"/>
+          <o:OLEObject Type="Embed" ProgID="Equation.DSMT4" ShapeID="_x0000_i1099" DrawAspect="Content" ObjectID="_1604296790" r:id="rId159"/>
         </w:object>
       </w:r>
       <w:r>
@@ -9166,10 +9173,10 @@
           <w:szCs w:val="26"/>
         </w:rPr>
         <w:object w:dxaOrig="1860" w:dyaOrig="1460">
-          <v:shape id="_x0000_i1158" type="#_x0000_t75" style="width:93pt;height:72.75pt" o:ole="">
+          <v:shape id="_x0000_i1100" type="#_x0000_t75" style="width:93pt;height:72.75pt" o:ole="">
             <v:imagedata r:id="rId160" o:title=""/>
           </v:shape>
-          <o:OLEObject Type="Embed" ProgID="Equation.DSMT4" ShapeID="_x0000_i1158" DrawAspect="Content" ObjectID="_1604156034" r:id="rId161"/>
+          <o:OLEObject Type="Embed" ProgID="Equation.DSMT4" ShapeID="_x0000_i1100" DrawAspect="Content" ObjectID="_1604296791" r:id="rId161"/>
         </w:object>
       </w:r>
       <w:r>
@@ -9226,10 +9233,10 @@
           <w:szCs w:val="26"/>
         </w:rPr>
         <w:object w:dxaOrig="2260" w:dyaOrig="900">
-          <v:shape id="_x0000_i1159" type="#_x0000_t75" style="width:113.25pt;height:45pt" o:ole="">
+          <v:shape id="_x0000_i1101" type="#_x0000_t75" style="width:113.25pt;height:45pt" o:ole="">
             <v:imagedata r:id="rId162" o:title=""/>
           </v:shape>
-          <o:OLEObject Type="Embed" ProgID="Equation.DSMT4" ShapeID="_x0000_i1159" DrawAspect="Content" ObjectID="_1604156035" r:id="rId163"/>
+          <o:OLEObject Type="Embed" ProgID="Equation.DSMT4" ShapeID="_x0000_i1101" DrawAspect="Content" ObjectID="_1604296792" r:id="rId163"/>
         </w:object>
       </w:r>
       <w:r>
@@ -9279,10 +9286,10 @@
           <w:szCs w:val="26"/>
         </w:rPr>
         <w:object w:dxaOrig="4860" w:dyaOrig="1460">
-          <v:shape id="_x0000_i1160" type="#_x0000_t75" style="width:243pt;height:72.75pt" o:ole="">
+          <v:shape id="_x0000_i1102" type="#_x0000_t75" style="width:243pt;height:72.75pt" o:ole="">
             <v:imagedata r:id="rId164" o:title=""/>
           </v:shape>
-          <o:OLEObject Type="Embed" ProgID="Equation.DSMT4" ShapeID="_x0000_i1160" DrawAspect="Content" ObjectID="_1604156036" r:id="rId165"/>
+          <o:OLEObject Type="Embed" ProgID="Equation.DSMT4" ShapeID="_x0000_i1102" DrawAspect="Content" ObjectID="_1604296793" r:id="rId165"/>
         </w:object>
       </w:r>
       <w:r>
@@ -9339,10 +9346,10 @@
           <w:szCs w:val="26"/>
         </w:rPr>
         <w:object w:dxaOrig="5640" w:dyaOrig="1500">
-          <v:shape id="_x0000_i1161" type="#_x0000_t75" style="width:282pt;height:75.75pt" o:ole="">
+          <v:shape id="_x0000_i1103" type="#_x0000_t75" style="width:282pt;height:75.75pt" o:ole="">
             <v:imagedata r:id="rId166" o:title=""/>
           </v:shape>
-          <o:OLEObject Type="Embed" ProgID="Equation.DSMT4" ShapeID="_x0000_i1161" DrawAspect="Content" ObjectID="_1604156037" r:id="rId167"/>
+          <o:OLEObject Type="Embed" ProgID="Equation.DSMT4" ShapeID="_x0000_i1103" DrawAspect="Content" ObjectID="_1604296794" r:id="rId167"/>
         </w:object>
       </w:r>
       <w:r>
@@ -9399,10 +9406,10 @@
           <w:szCs w:val="26"/>
         </w:rPr>
         <w:object w:dxaOrig="4580" w:dyaOrig="1500">
-          <v:shape id="_x0000_i1162" type="#_x0000_t75" style="width:229.5pt;height:75.75pt" o:ole="">
+          <v:shape id="_x0000_i1104" type="#_x0000_t75" style="width:229.5pt;height:75.75pt" o:ole="">
             <v:imagedata r:id="rId168" o:title=""/>
           </v:shape>
-          <o:OLEObject Type="Embed" ProgID="Equation.DSMT4" ShapeID="_x0000_i1162" DrawAspect="Content" ObjectID="_1604156038" r:id="rId169"/>
+          <o:OLEObject Type="Embed" ProgID="Equation.DSMT4" ShapeID="_x0000_i1104" DrawAspect="Content" ObjectID="_1604296795" r:id="rId169"/>
         </w:object>
       </w:r>
       <w:r>
@@ -9447,10 +9454,10 @@
           <w:szCs w:val="26"/>
         </w:rPr>
         <w:object w:dxaOrig="360" w:dyaOrig="360">
-          <v:shape id="_x0000_i1048" type="#_x0000_t75" style="width:18.75pt;height:18.75pt" o:ole="">
+          <v:shape id="_x0000_i1105" type="#_x0000_t75" style="width:18.75pt;height:18.75pt" o:ole="">
             <v:imagedata r:id="rId170" o:title=""/>
           </v:shape>
-          <o:OLEObject Type="Embed" ProgID="Equation.DSMT4" ShapeID="_x0000_i1048" DrawAspect="Content" ObjectID="_1604156039" r:id="rId171"/>
+          <o:OLEObject Type="Embed" ProgID="Equation.DSMT4" ShapeID="_x0000_i1105" DrawAspect="Content" ObjectID="_1604296796" r:id="rId171"/>
         </w:object>
       </w:r>
       <w:r>
@@ -9468,10 +9475,10 @@
           <w:szCs w:val="26"/>
         </w:rPr>
         <w:object w:dxaOrig="220" w:dyaOrig="300">
-          <v:shape id="_x0000_i1049" type="#_x0000_t75" style="width:11.25pt;height:15pt" o:ole="">
+          <v:shape id="_x0000_i1106" type="#_x0000_t75" style="width:11.25pt;height:15pt" o:ole="">
             <v:imagedata r:id="rId172" o:title=""/>
           </v:shape>
-          <o:OLEObject Type="Embed" ProgID="Equation.DSMT4" ShapeID="_x0000_i1049" DrawAspect="Content" ObjectID="_1604156040" r:id="rId173"/>
+          <o:OLEObject Type="Embed" ProgID="Equation.DSMT4" ShapeID="_x0000_i1106" DrawAspect="Content" ObjectID="_1604296797" r:id="rId173"/>
         </w:object>
       </w:r>
       <w:r>
@@ -9490,10 +9497,10 @@
           <w:szCs w:val="26"/>
         </w:rPr>
         <w:object w:dxaOrig="1579" w:dyaOrig="499">
-          <v:shape id="_x0000_i1164" type="#_x0000_t75" style="width:78pt;height:24pt" o:ole="">
+          <v:shape id="_x0000_i1107" type="#_x0000_t75" style="width:78pt;height:24pt" o:ole="">
             <v:imagedata r:id="rId174" o:title=""/>
           </v:shape>
-          <o:OLEObject Type="Embed" ProgID="Equation.DSMT4" ShapeID="_x0000_i1164" DrawAspect="Content" ObjectID="_1604156041" r:id="rId175"/>
+          <o:OLEObject Type="Embed" ProgID="Equation.DSMT4" ShapeID="_x0000_i1107" DrawAspect="Content" ObjectID="_1604296798" r:id="rId175"/>
         </w:object>
       </w:r>
       <w:r>
@@ -9512,10 +9519,10 @@
           <w:szCs w:val="26"/>
         </w:rPr>
         <w:object w:dxaOrig="1800" w:dyaOrig="499">
-          <v:shape id="_x0000_i1163" type="#_x0000_t75" style="width:90pt;height:24pt" o:ole="">
+          <v:shape id="_x0000_i1108" type="#_x0000_t75" style="width:90pt;height:24pt" o:ole="">
             <v:imagedata r:id="rId176" o:title=""/>
           </v:shape>
-          <o:OLEObject Type="Embed" ProgID="Equation.DSMT4" ShapeID="_x0000_i1163" DrawAspect="Content" ObjectID="_1604156042" r:id="rId177"/>
+          <o:OLEObject Type="Embed" ProgID="Equation.DSMT4" ShapeID="_x0000_i1108" DrawAspect="Content" ObjectID="_1604296799" r:id="rId177"/>
         </w:object>
       </w:r>
       <w:r>
@@ -9581,10 +9588,10 @@
           <w:szCs w:val="26"/>
         </w:rPr>
         <w:object w:dxaOrig="3420" w:dyaOrig="900">
-          <v:shape id="_x0000_i1165" type="#_x0000_t75" style="width:171pt;height:45pt" o:ole="">
+          <v:shape id="_x0000_i1109" type="#_x0000_t75" style="width:171pt;height:45pt" o:ole="">
             <v:imagedata r:id="rId178" o:title=""/>
           </v:shape>
-          <o:OLEObject Type="Embed" ProgID="Equation.DSMT4" ShapeID="_x0000_i1165" DrawAspect="Content" ObjectID="_1604156043" r:id="rId179"/>
+          <o:OLEObject Type="Embed" ProgID="Equation.DSMT4" ShapeID="_x0000_i1109" DrawAspect="Content" ObjectID="_1604296800" r:id="rId179"/>
         </w:object>
       </w:r>
       <w:r>
@@ -9633,10 +9640,10 @@
           <w:szCs w:val="26"/>
         </w:rPr>
         <w:object w:dxaOrig="1760" w:dyaOrig="420">
-          <v:shape id="_x0000_i1166" type="#_x0000_t75" style="width:87pt;height:19.5pt" o:ole="">
+          <v:shape id="_x0000_i1110" type="#_x0000_t75" style="width:87pt;height:19.5pt" o:ole="">
             <v:imagedata r:id="rId180" o:title=""/>
           </v:shape>
-          <o:OLEObject Type="Embed" ProgID="Equation.DSMT4" ShapeID="_x0000_i1166" DrawAspect="Content" ObjectID="_1604156044" r:id="rId181"/>
+          <o:OLEObject Type="Embed" ProgID="Equation.DSMT4" ShapeID="_x0000_i1110" DrawAspect="Content" ObjectID="_1604296801" r:id="rId181"/>
         </w:object>
       </w:r>
       <w:r>
@@ -9653,11 +9660,11 @@
       <w:pPr>
         <w:pStyle w:val="Heading2"/>
       </w:pPr>
-      <w:bookmarkStart w:id="71" w:name="_Toc353803007"/>
+      <w:bookmarkStart w:id="72" w:name="_Toc353803007"/>
       <w:r>
         <w:t>Неявнополюсні синхронні двигуни зі збудженням від постійних магнітів</w:t>
       </w:r>
-      <w:bookmarkEnd w:id="71"/>
+      <w:bookmarkEnd w:id="72"/>
       <w:r>
         <w:t xml:space="preserve"> та їх математична модель</w:t>
       </w:r>
@@ -9706,10 +9713,10 @@
           <w:szCs w:val="26"/>
         </w:rPr>
         <w:object w:dxaOrig="840" w:dyaOrig="380">
-          <v:shape id="_x0000_i1168" type="#_x0000_t75" style="width:42pt;height:18.75pt" o:ole="">
+          <v:shape id="_x0000_i1111" type="#_x0000_t75" style="width:42pt;height:18.75pt" o:ole="">
             <v:imagedata r:id="rId182" o:title=""/>
           </v:shape>
-          <o:OLEObject Type="Embed" ProgID="Equation.DSMT4" ShapeID="_x0000_i1168" DrawAspect="Content" ObjectID="_1604156045" r:id="rId183"/>
+          <o:OLEObject Type="Embed" ProgID="Equation.DSMT4" ShapeID="_x0000_i1111" DrawAspect="Content" ObjectID="_1604296802" r:id="rId183"/>
         </w:object>
       </w:r>
       <w:r>
@@ -9728,10 +9735,10 @@
           <w:szCs w:val="26"/>
         </w:rPr>
         <w:object w:dxaOrig="680" w:dyaOrig="380">
-          <v:shape id="_x0000_i1169" type="#_x0000_t75" style="width:33.75pt;height:18.75pt" o:ole="">
+          <v:shape id="_x0000_i1112" type="#_x0000_t75" style="width:33.75pt;height:18.75pt" o:ole="">
             <v:imagedata r:id="rId184" o:title=""/>
           </v:shape>
-          <o:OLEObject Type="Embed" ProgID="Equation.DSMT4" ShapeID="_x0000_i1169" DrawAspect="Content" ObjectID="_1604156046" r:id="rId185"/>
+          <o:OLEObject Type="Embed" ProgID="Equation.DSMT4" ShapeID="_x0000_i1112" DrawAspect="Content" ObjectID="_1604296803" r:id="rId185"/>
         </w:object>
       </w:r>
       <w:r>
@@ -9750,10 +9757,10 @@
           <w:szCs w:val="26"/>
         </w:rPr>
         <w:object w:dxaOrig="1120" w:dyaOrig="380">
-          <v:shape id="_x0000_i1170" type="#_x0000_t75" style="width:56.25pt;height:18.75pt" o:ole="">
+          <v:shape id="_x0000_i1113" type="#_x0000_t75" style="width:56.25pt;height:18.75pt" o:ole="">
             <v:imagedata r:id="rId186" o:title=""/>
           </v:shape>
-          <o:OLEObject Type="Embed" ProgID="Equation.DSMT4" ShapeID="_x0000_i1170" DrawAspect="Content" ObjectID="_1604156047" r:id="rId187"/>
+          <o:OLEObject Type="Embed" ProgID="Equation.DSMT4" ShapeID="_x0000_i1113" DrawAspect="Content" ObjectID="_1604296804" r:id="rId187"/>
         </w:object>
       </w:r>
       <w:r>
@@ -9771,10 +9778,10 @@
           <w:szCs w:val="26"/>
         </w:rPr>
         <w:object w:dxaOrig="520" w:dyaOrig="360">
-          <v:shape id="_x0000_i1050" type="#_x0000_t75" style="width:26.25pt;height:18.75pt" o:ole="">
+          <v:shape id="_x0000_i1114" type="#_x0000_t75" style="width:26.25pt;height:18.75pt" o:ole="">
             <v:imagedata r:id="rId188" o:title=""/>
           </v:shape>
-          <o:OLEObject Type="Embed" ProgID="Equation.DSMT4" ShapeID="_x0000_i1050" DrawAspect="Content" ObjectID="_1604156048" r:id="rId189"/>
+          <o:OLEObject Type="Embed" ProgID="Equation.DSMT4" ShapeID="_x0000_i1114" DrawAspect="Content" ObjectID="_1604296805" r:id="rId189"/>
         </w:object>
       </w:r>
       <w:r>
@@ -9793,10 +9800,10 @@
           <w:szCs w:val="26"/>
         </w:rPr>
         <w:object w:dxaOrig="840" w:dyaOrig="720">
-          <v:shape id="_x0000_i1167" type="#_x0000_t75" style="width:42pt;height:36.75pt" o:ole="">
+          <v:shape id="_x0000_i1115" type="#_x0000_t75" style="width:42pt;height:36.75pt" o:ole="">
             <v:imagedata r:id="rId190" o:title=""/>
           </v:shape>
-          <o:OLEObject Type="Embed" ProgID="Equation.DSMT4" ShapeID="_x0000_i1167" DrawAspect="Content" ObjectID="_1604156049" r:id="rId191"/>
+          <o:OLEObject Type="Embed" ProgID="Equation.DSMT4" ShapeID="_x0000_i1115" DrawAspect="Content" ObjectID="_1604296806" r:id="rId191"/>
         </w:object>
       </w:r>
       <w:r>
@@ -9808,20 +9815,20 @@
         <w:t>.</w:t>
       </w:r>
     </w:p>
-    <w:bookmarkStart w:id="72" w:name="_MON_1426946632"/>
     <w:bookmarkStart w:id="73" w:name="_MON_1427025590"/>
     <w:bookmarkStart w:id="74" w:name="_MON_1427030622"/>
     <w:bookmarkStart w:id="75" w:name="_MON_1321880960"/>
     <w:bookmarkStart w:id="76" w:name="_MON_1321881316"/>
     <w:bookmarkStart w:id="77" w:name="_MON_1321881319"/>
-    <w:bookmarkEnd w:id="72"/>
+    <w:bookmarkStart w:id="78" w:name="_MON_1321955410"/>
     <w:bookmarkEnd w:id="73"/>
     <w:bookmarkEnd w:id="74"/>
     <w:bookmarkEnd w:id="75"/>
     <w:bookmarkEnd w:id="76"/>
     <w:bookmarkEnd w:id="77"/>
-    <w:bookmarkStart w:id="78" w:name="_MON_1321955410"/>
     <w:bookmarkEnd w:id="78"/>
+    <w:bookmarkStart w:id="79" w:name="_MON_1426946632"/>
+    <w:bookmarkEnd w:id="79"/>
     <w:p>
       <w:pPr>
         <w:ind w:firstLine="708"/>
@@ -9839,10 +9846,10 @@
           <w:szCs w:val="26"/>
         </w:rPr>
         <w:object w:dxaOrig="4695" w:dyaOrig="3750">
-          <v:shape id="_x0000_i1051" type="#_x0000_t75" style="width:300pt;height:241.5pt" o:ole="" fillcolor="window">
+          <v:shape id="_x0000_i1116" type="#_x0000_t75" style="width:300pt;height:241.5pt" o:ole="" fillcolor="window">
             <v:imagedata r:id="rId192" o:title=""/>
           </v:shape>
-          <o:OLEObject Type="Embed" ProgID="Word.Picture.8" ShapeID="_x0000_i1051" DrawAspect="Content" ObjectID="_1604156050" r:id="rId193"/>
+          <o:OLEObject Type="Embed" ProgID="Word.Picture.8" ShapeID="_x0000_i1116" DrawAspect="Content" ObjectID="_1604296807" r:id="rId193"/>
         </w:object>
       </w:r>
     </w:p>
@@ -9911,10 +9918,10 @@
           <w:szCs w:val="26"/>
         </w:rPr>
         <w:object w:dxaOrig="2340" w:dyaOrig="1560">
-          <v:shape id="_x0000_i1171" type="#_x0000_t75" style="width:117pt;height:78pt" o:ole="">
+          <v:shape id="_x0000_i1117" type="#_x0000_t75" style="width:117pt;height:78pt" o:ole="">
             <v:imagedata r:id="rId194" o:title=""/>
           </v:shape>
-          <o:OLEObject Type="Embed" ProgID="Equation.DSMT4" ShapeID="_x0000_i1171" DrawAspect="Content" ObjectID="_1604156051" r:id="rId195"/>
+          <o:OLEObject Type="Embed" ProgID="Equation.DSMT4" ShapeID="_x0000_i1117" DrawAspect="Content" ObjectID="_1604296808" r:id="rId195"/>
         </w:object>
       </w:r>
       <w:r>
@@ -9963,10 +9970,10 @@
           <w:szCs w:val="26"/>
         </w:rPr>
         <w:object w:dxaOrig="4340" w:dyaOrig="1260">
-          <v:shape id="_x0000_i1172" type="#_x0000_t75" style="width:216.75pt;height:61.5pt" o:ole="">
+          <v:shape id="_x0000_i1118" type="#_x0000_t75" style="width:216.75pt;height:61.5pt" o:ole="">
             <v:imagedata r:id="rId196" o:title=""/>
           </v:shape>
-          <o:OLEObject Type="Embed" ProgID="Equation.DSMT4" ShapeID="_x0000_i1172" DrawAspect="Content" ObjectID="_1604156052" r:id="rId197"/>
+          <o:OLEObject Type="Embed" ProgID="Equation.DSMT4" ShapeID="_x0000_i1118" DrawAspect="Content" ObjectID="_1604296809" r:id="rId197"/>
         </w:object>
       </w:r>
       <w:r>
@@ -10012,10 +10019,10 @@
           <w:szCs w:val="26"/>
         </w:rPr>
         <w:object w:dxaOrig="720" w:dyaOrig="380">
-          <v:shape id="_x0000_i1173" type="#_x0000_t75" style="width:36.75pt;height:18.75pt" o:ole="">
+          <v:shape id="_x0000_i1119" type="#_x0000_t75" style="width:36.75pt;height:18.75pt" o:ole="">
             <v:imagedata r:id="rId198" o:title=""/>
           </v:shape>
-          <o:OLEObject Type="Embed" ProgID="Equation.DSMT4" ShapeID="_x0000_i1173" DrawAspect="Content" ObjectID="_1604156053" r:id="rId199"/>
+          <o:OLEObject Type="Embed" ProgID="Equation.DSMT4" ShapeID="_x0000_i1119" DrawAspect="Content" ObjectID="_1604296810" r:id="rId199"/>
         </w:object>
       </w:r>
       <w:r>
@@ -10033,10 +10040,10 @@
           <w:szCs w:val="26"/>
         </w:rPr>
         <w:object w:dxaOrig="380" w:dyaOrig="380">
-          <v:shape id="_x0000_i1052" type="#_x0000_t75" style="width:18.75pt;height:18.75pt" o:ole="">
+          <v:shape id="_x0000_i1120" type="#_x0000_t75" style="width:18.75pt;height:18.75pt" o:ole="">
             <v:imagedata r:id="rId200" o:title=""/>
           </v:shape>
-          <o:OLEObject Type="Embed" ProgID="Equation.DSMT4" ShapeID="_x0000_i1052" DrawAspect="Content" ObjectID="_1604156054" r:id="rId201"/>
+          <o:OLEObject Type="Embed" ProgID="Equation.DSMT4" ShapeID="_x0000_i1120" DrawAspect="Content" ObjectID="_1604296811" r:id="rId201"/>
         </w:object>
       </w:r>
       <w:r>
@@ -10084,10 +10091,10 @@
           <w:szCs w:val="26"/>
         </w:rPr>
         <w:object w:dxaOrig="2280" w:dyaOrig="780">
-          <v:shape id="_x0000_i1174" type="#_x0000_t75" style="width:114pt;height:39pt" o:ole="">
+          <v:shape id="_x0000_i1121" type="#_x0000_t75" style="width:114pt;height:39pt" o:ole="">
             <v:imagedata r:id="rId202" o:title=""/>
           </v:shape>
-          <o:OLEObject Type="Embed" ProgID="Equation.DSMT4" ShapeID="_x0000_i1174" DrawAspect="Content" ObjectID="_1604156055" r:id="rId203"/>
+          <o:OLEObject Type="Embed" ProgID="Equation.DSMT4" ShapeID="_x0000_i1121" DrawAspect="Content" ObjectID="_1604296812" r:id="rId203"/>
         </w:object>
       </w:r>
       <w:r>
@@ -10118,10 +10125,10 @@
           <w:szCs w:val="26"/>
         </w:rPr>
         <w:object w:dxaOrig="1440" w:dyaOrig="760">
-          <v:shape id="_x0000_i1175" type="#_x0000_t75" style="width:1in;height:38.25pt" o:ole="">
+          <v:shape id="_x0000_i1122" type="#_x0000_t75" style="width:1in;height:38.25pt" o:ole="">
             <v:imagedata r:id="rId204" o:title=""/>
           </v:shape>
-          <o:OLEObject Type="Embed" ProgID="Equation.DSMT4" ShapeID="_x0000_i1175" DrawAspect="Content" ObjectID="_1604156056" r:id="rId205"/>
+          <o:OLEObject Type="Embed" ProgID="Equation.DSMT4" ShapeID="_x0000_i1122" DrawAspect="Content" ObjectID="_1604296813" r:id="rId205"/>
         </w:object>
       </w:r>
       <w:r>
@@ -10169,10 +10176,10 @@
           <w:szCs w:val="26"/>
         </w:rPr>
         <w:object w:dxaOrig="7440" w:dyaOrig="3900">
-          <v:shape id="_x0000_i1176" type="#_x0000_t75" style="width:372pt;height:190.5pt" o:ole="">
+          <v:shape id="_x0000_i1123" type="#_x0000_t75" style="width:372pt;height:190.5pt" o:ole="">
             <v:imagedata r:id="rId206" o:title=""/>
           </v:shape>
-          <o:OLEObject Type="Embed" ProgID="Equation.DSMT4" ShapeID="_x0000_i1176" DrawAspect="Content" ObjectID="_1604156057" r:id="rId207"/>
+          <o:OLEObject Type="Embed" ProgID="Equation.DSMT4" ShapeID="_x0000_i1123" DrawAspect="Content" ObjectID="_1604296814" r:id="rId207"/>
         </w:object>
       </w:r>
       <w:r>
@@ -10230,10 +10237,10 @@
           <w:szCs w:val="26"/>
         </w:rPr>
         <w:object w:dxaOrig="1240" w:dyaOrig="420">
-          <v:shape id="_x0000_i1177" type="#_x0000_t75" style="width:60.75pt;height:19.5pt" o:ole="">
+          <v:shape id="_x0000_i1124" type="#_x0000_t75" style="width:60.75pt;height:19.5pt" o:ole="">
             <v:imagedata r:id="rId208" o:title=""/>
           </v:shape>
-          <o:OLEObject Type="Embed" ProgID="Equation.DSMT4" ShapeID="_x0000_i1177" DrawAspect="Content" ObjectID="_1604156058" r:id="rId209"/>
+          <o:OLEObject Type="Embed" ProgID="Equation.DSMT4" ShapeID="_x0000_i1124" DrawAspect="Content" ObjectID="_1604296815" r:id="rId209"/>
         </w:object>
       </w:r>
     </w:p>
@@ -10273,10 +10280,10 @@
           <w:szCs w:val="26"/>
         </w:rPr>
         <w:object w:dxaOrig="4900" w:dyaOrig="1260">
-          <v:shape id="_x0000_i1178" type="#_x0000_t75" style="width:245.25pt;height:61.5pt" o:ole="">
+          <v:shape id="_x0000_i1125" type="#_x0000_t75" style="width:245.25pt;height:61.5pt" o:ole="">
             <v:imagedata r:id="rId210" o:title=""/>
           </v:shape>
-          <o:OLEObject Type="Embed" ProgID="Equation.DSMT4" ShapeID="_x0000_i1178" DrawAspect="Content" ObjectID="_1604156059" r:id="rId211"/>
+          <o:OLEObject Type="Embed" ProgID="Equation.DSMT4" ShapeID="_x0000_i1125" DrawAspect="Content" ObjectID="_1604296816" r:id="rId211"/>
         </w:object>
       </w:r>
       <w:r>
@@ -10322,10 +10329,10 @@
           <w:szCs w:val="26"/>
         </w:rPr>
         <w:object w:dxaOrig="1460" w:dyaOrig="480">
-          <v:shape id="_x0000_i1180" type="#_x0000_t75" style="width:72.75pt;height:24pt" o:ole="">
+          <v:shape id="_x0000_i1126" type="#_x0000_t75" style="width:72.75pt;height:24pt" o:ole="">
             <v:imagedata r:id="rId212" o:title=""/>
           </v:shape>
-          <o:OLEObject Type="Embed" ProgID="Equation.DSMT4" ShapeID="_x0000_i1180" DrawAspect="Content" ObjectID="_1604156060" r:id="rId213"/>
+          <o:OLEObject Type="Embed" ProgID="Equation.DSMT4" ShapeID="_x0000_i1126" DrawAspect="Content" ObjectID="_1604296817" r:id="rId213"/>
         </w:object>
       </w:r>
       <w:r>
@@ -10344,10 +10351,10 @@
           <w:szCs w:val="26"/>
         </w:rPr>
         <w:object w:dxaOrig="1939" w:dyaOrig="480">
-          <v:shape id="_x0000_i1179" type="#_x0000_t75" style="width:97.5pt;height:24pt" o:ole="">
+          <v:shape id="_x0000_i1127" type="#_x0000_t75" style="width:97.5pt;height:24pt" o:ole="">
             <v:imagedata r:id="rId214" o:title=""/>
           </v:shape>
-          <o:OLEObject Type="Embed" ProgID="Equation.DSMT4" ShapeID="_x0000_i1179" DrawAspect="Content" ObjectID="_1604156061" r:id="rId215"/>
+          <o:OLEObject Type="Embed" ProgID="Equation.DSMT4" ShapeID="_x0000_i1127" DrawAspect="Content" ObjectID="_1604296818" r:id="rId215"/>
         </w:object>
       </w:r>
       <w:r>
@@ -10395,10 +10402,10 @@
           <w:szCs w:val="26"/>
         </w:rPr>
         <w:object w:dxaOrig="1800" w:dyaOrig="720">
-          <v:shape id="_x0000_i1181" type="#_x0000_t75" style="width:90pt;height:36.75pt" o:ole="">
+          <v:shape id="_x0000_i1128" type="#_x0000_t75" style="width:90pt;height:36.75pt" o:ole="">
             <v:imagedata r:id="rId216" o:title=""/>
           </v:shape>
-          <o:OLEObject Type="Embed" ProgID="Equation.DSMT4" ShapeID="_x0000_i1181" DrawAspect="Content" ObjectID="_1604156062" r:id="rId217"/>
+          <o:OLEObject Type="Embed" ProgID="Equation.DSMT4" ShapeID="_x0000_i1128" DrawAspect="Content" ObjectID="_1604296819" r:id="rId217"/>
         </w:object>
       </w:r>
       <w:r>
@@ -10455,10 +10462,10 @@
           <w:szCs w:val="26"/>
         </w:rPr>
         <w:object w:dxaOrig="4819" w:dyaOrig="859">
-          <v:shape id="_x0000_i1078" type="#_x0000_t75" style="width:240.75pt;height:42.75pt" o:ole="">
+          <v:shape id="_x0000_i1129" type="#_x0000_t75" style="width:240.75pt;height:42.75pt" o:ole="">
             <v:imagedata r:id="rId218" o:title=""/>
           </v:shape>
-          <o:OLEObject Type="Embed" ProgID="Equation.DSMT4" ShapeID="_x0000_i1078" DrawAspect="Content" ObjectID="_1604156063" r:id="rId219"/>
+          <o:OLEObject Type="Embed" ProgID="Equation.DSMT4" ShapeID="_x0000_i1129" DrawAspect="Content" ObjectID="_1604296820" r:id="rId219"/>
         </w:object>
       </w:r>
       <w:r>
@@ -10504,10 +10511,10 @@
           <w:szCs w:val="26"/>
         </w:rPr>
         <w:object w:dxaOrig="2060" w:dyaOrig="420">
-          <v:shape id="_x0000_i1079" type="#_x0000_t75" style="width:104.25pt;height:19.5pt" o:ole="">
+          <v:shape id="_x0000_i1130" type="#_x0000_t75" style="width:104.25pt;height:19.5pt" o:ole="">
             <v:imagedata r:id="rId220" o:title=""/>
           </v:shape>
-          <o:OLEObject Type="Embed" ProgID="Equation.DSMT4" ShapeID="_x0000_i1079" DrawAspect="Content" ObjectID="_1604156064" r:id="rId221"/>
+          <o:OLEObject Type="Embed" ProgID="Equation.DSMT4" ShapeID="_x0000_i1130" DrawAspect="Content" ObjectID="_1604296821" r:id="rId221"/>
         </w:object>
       </w:r>
       <w:r>
@@ -10556,10 +10563,10 @@
           <w:szCs w:val="26"/>
         </w:rPr>
         <w:object w:dxaOrig="6580" w:dyaOrig="1500">
-          <v:shape id="_x0000_i1053" type="#_x0000_t75" style="width:329.25pt;height:75.75pt" o:ole="">
+          <v:shape id="_x0000_i1131" type="#_x0000_t75" style="width:329.25pt;height:75.75pt" o:ole="">
             <v:imagedata r:id="rId222" o:title=""/>
           </v:shape>
-          <o:OLEObject Type="Embed" ProgID="Equation.DSMT4" ShapeID="_x0000_i1053" DrawAspect="Content" ObjectID="_1604156065" r:id="rId223"/>
+          <o:OLEObject Type="Embed" ProgID="Equation.DSMT4" ShapeID="_x0000_i1131" DrawAspect="Content" ObjectID="_1604296822" r:id="rId223"/>
         </w:object>
       </w:r>
       <w:r>
@@ -10608,10 +10615,10 @@
           <w:szCs w:val="26"/>
         </w:rPr>
         <w:object w:dxaOrig="4180" w:dyaOrig="2180">
-          <v:shape id="_x0000_i1080" type="#_x0000_t75" style="width:209.25pt;height:108pt" o:ole="" fillcolor="window">
+          <v:shape id="_x0000_i1132" type="#_x0000_t75" style="width:209.25pt;height:108pt" o:ole="" fillcolor="window">
             <v:imagedata r:id="rId224" o:title=""/>
           </v:shape>
-          <o:OLEObject Type="Embed" ProgID="Equation.DSMT4" ShapeID="_x0000_i1080" DrawAspect="Content" ObjectID="_1604156066" r:id="rId225"/>
+          <o:OLEObject Type="Embed" ProgID="Equation.DSMT4" ShapeID="_x0000_i1132" DrawAspect="Content" ObjectID="_1604296823" r:id="rId225"/>
         </w:object>
       </w:r>
       <w:r>
@@ -10664,10 +10671,10 @@
           <w:szCs w:val="26"/>
         </w:rPr>
         <w:object w:dxaOrig="2260" w:dyaOrig="700">
-          <v:shape id="_x0000_i1054" type="#_x0000_t75" style="width:112.5pt;height:34.5pt" o:ole="">
+          <v:shape id="_x0000_i1133" type="#_x0000_t75" style="width:112.5pt;height:34.5pt" o:ole="">
             <v:imagedata r:id="rId226" o:title=""/>
           </v:shape>
-          <o:OLEObject Type="Embed" ProgID="Equation.DSMT4" ShapeID="_x0000_i1054" DrawAspect="Content" ObjectID="_1604156067" r:id="rId227"/>
+          <o:OLEObject Type="Embed" ProgID="Equation.DSMT4" ShapeID="_x0000_i1133" DrawAspect="Content" ObjectID="_1604296824" r:id="rId227"/>
         </w:object>
       </w:r>
       <w:r>
@@ -10686,10 +10693,10 @@
           <w:szCs w:val="26"/>
         </w:rPr>
         <w:object w:dxaOrig="420" w:dyaOrig="380">
-          <v:shape id="_x0000_i1055" type="#_x0000_t75" style="width:19.5pt;height:18.75pt" o:ole="">
+          <v:shape id="_x0000_i1134" type="#_x0000_t75" style="width:19.5pt;height:18.75pt" o:ole="">
             <v:imagedata r:id="rId228" o:title=""/>
           </v:shape>
-          <o:OLEObject Type="Embed" ProgID="Equation.DSMT4" ShapeID="_x0000_i1055" DrawAspect="Content" ObjectID="_1604156068" r:id="rId229"/>
+          <o:OLEObject Type="Embed" ProgID="Equation.DSMT4" ShapeID="_x0000_i1134" DrawAspect="Content" ObjectID="_1604296825" r:id="rId229"/>
         </w:object>
       </w:r>
       <w:r>
@@ -10743,10 +10750,10 @@
           <w:szCs w:val="26"/>
         </w:rPr>
         <w:object w:dxaOrig="240" w:dyaOrig="380">
-          <v:shape id="_x0000_i1056" type="#_x0000_t75" style="width:12pt;height:18.75pt" o:ole="" fillcolor="window">
+          <v:shape id="_x0000_i1135" type="#_x0000_t75" style="width:12pt;height:18.75pt" o:ole="" fillcolor="window">
             <v:imagedata r:id="rId230" o:title=""/>
           </v:shape>
-          <o:OLEObject Type="Embed" ProgID="Equation.DSMT4" ShapeID="_x0000_i1056" DrawAspect="Content" ObjectID="_1604156069" r:id="rId231"/>
+          <o:OLEObject Type="Embed" ProgID="Equation.DSMT4" ShapeID="_x0000_i1135" DrawAspect="Content" ObjectID="_1604296826" r:id="rId231"/>
         </w:object>
       </w:r>
     </w:p>
@@ -10768,10 +10775,10 @@
           <w:szCs w:val="26"/>
         </w:rPr>
         <w:object w:dxaOrig="2160" w:dyaOrig="1820">
-          <v:shape id="_x0000_i1081" type="#_x0000_t75" style="width:108.75pt;height:90pt" o:ole="" fillcolor="window">
+          <v:shape id="_x0000_i1136" type="#_x0000_t75" style="width:108.75pt;height:90pt" o:ole="" fillcolor="window">
             <v:imagedata r:id="rId232" o:title=""/>
           </v:shape>
-          <o:OLEObject Type="Embed" ProgID="Equation.DSMT4" ShapeID="_x0000_i1081" DrawAspect="Content" ObjectID="_1604156070" r:id="rId233"/>
+          <o:OLEObject Type="Embed" ProgID="Equation.DSMT4" ShapeID="_x0000_i1136" DrawAspect="Content" ObjectID="_1604296827" r:id="rId233"/>
         </w:object>
       </w:r>
       <w:r>
@@ -10836,10 +10843,10 @@
           <w:szCs w:val="26"/>
         </w:rPr>
         <w:object w:dxaOrig="4520" w:dyaOrig="2880">
-          <v:shape id="_x0000_i1082" type="#_x0000_t75" style="width:225pt;height:2in" o:ole="" fillcolor="window">
+          <v:shape id="_x0000_i1137" type="#_x0000_t75" style="width:225pt;height:2in" o:ole="" fillcolor="window">
             <v:imagedata r:id="rId234" o:title=""/>
           </v:shape>
-          <o:OLEObject Type="Embed" ProgID="Equation.DSMT4" ShapeID="_x0000_i1082" DrawAspect="Content" ObjectID="_1604156071" r:id="rId235"/>
+          <o:OLEObject Type="Embed" ProgID="Equation.DSMT4" ShapeID="_x0000_i1137" DrawAspect="Content" ObjectID="_1604296828" r:id="rId235"/>
         </w:object>
       </w:r>
       <w:r>
@@ -10871,16 +10878,16 @@
         <w:t>Просторове розташування систем координат статора і ротора згідно перетворень (2.30) зображено на  рис.2.5.</w:t>
       </w:r>
     </w:p>
-    <w:bookmarkStart w:id="79" w:name="_MON_1065099694"/>
     <w:bookmarkStart w:id="80" w:name="_MON_1066816714"/>
     <w:bookmarkStart w:id="81" w:name="_MON_1426946810"/>
     <w:bookmarkStart w:id="82" w:name="_MON_1427025767"/>
-    <w:bookmarkEnd w:id="79"/>
+    <w:bookmarkStart w:id="83" w:name="_MON_1427030801"/>
     <w:bookmarkEnd w:id="80"/>
     <w:bookmarkEnd w:id="81"/>
     <w:bookmarkEnd w:id="82"/>
-    <w:bookmarkStart w:id="83" w:name="_MON_1427030801"/>
     <w:bookmarkEnd w:id="83"/>
+    <w:bookmarkStart w:id="84" w:name="_MON_1065099694"/>
+    <w:bookmarkEnd w:id="84"/>
     <w:p>
       <w:pPr>
         <w:ind w:firstLine="708"/>
@@ -10898,10 +10905,10 @@
           <w:szCs w:val="26"/>
         </w:rPr>
         <w:object w:dxaOrig="4770" w:dyaOrig="3210">
-          <v:shape id="_x0000_i1057" type="#_x0000_t75" style="width:236.25pt;height:159pt" o:ole="" fillcolor="window">
+          <v:shape id="_x0000_i1138" type="#_x0000_t75" style="width:236.25pt;height:159pt" o:ole="" fillcolor="window">
             <v:imagedata r:id="rId236" o:title=""/>
           </v:shape>
-          <o:OLEObject Type="Embed" ProgID="Word.Picture.8" ShapeID="_x0000_i1057" DrawAspect="Content" ObjectID="_1604156072" r:id="rId237"/>
+          <o:OLEObject Type="Embed" ProgID="Word.Picture.8" ShapeID="_x0000_i1138" DrawAspect="Content" ObjectID="_1604296829" r:id="rId237"/>
         </w:object>
       </w:r>
     </w:p>
@@ -10969,10 +10976,10 @@
           <w:szCs w:val="26"/>
         </w:rPr>
         <w:object w:dxaOrig="1960" w:dyaOrig="380">
-          <v:shape id="_x0000_i1083" type="#_x0000_t75" style="width:98.25pt;height:18.75pt" o:ole="" fillcolor="window">
+          <v:shape id="_x0000_i1139" type="#_x0000_t75" style="width:98.25pt;height:18.75pt" o:ole="" fillcolor="window">
             <v:imagedata r:id="rId238" o:title=""/>
           </v:shape>
-          <o:OLEObject Type="Embed" ProgID="Equation.DSMT4" ShapeID="_x0000_i1083" DrawAspect="Content" ObjectID="_1604156073" r:id="rId239"/>
+          <o:OLEObject Type="Embed" ProgID="Equation.DSMT4" ShapeID="_x0000_i1139" DrawAspect="Content" ObjectID="_1604296830" r:id="rId239"/>
         </w:object>
       </w:r>
       <w:r>
@@ -11079,10 +11086,10 @@
           <w:szCs w:val="26"/>
         </w:rPr>
         <w:object w:dxaOrig="300" w:dyaOrig="420">
-          <v:shape id="_x0000_i1185" type="#_x0000_t75" style="width:15pt;height:19.5pt" o:ole="">
+          <v:shape id="_x0000_i1140" type="#_x0000_t75" style="width:15pt;height:19.5pt" o:ole="">
             <v:imagedata r:id="rId240" o:title=""/>
           </v:shape>
-          <o:OLEObject Type="Embed" ProgID="Equation.DSMT4" ShapeID="_x0000_i1185" DrawAspect="Content" ObjectID="_1604156074" r:id="rId241"/>
+          <o:OLEObject Type="Embed" ProgID="Equation.DSMT4" ShapeID="_x0000_i1140" DrawAspect="Content" ObjectID="_1604296831" r:id="rId241"/>
         </w:object>
       </w:r>
       <w:r>
@@ -11101,10 +11108,10 @@
           <w:szCs w:val="26"/>
         </w:rPr>
         <w:object w:dxaOrig="300" w:dyaOrig="380">
-          <v:shape id="_x0000_i1184" type="#_x0000_t75" style="width:15pt;height:18.75pt" o:ole="">
+          <v:shape id="_x0000_i1141" type="#_x0000_t75" style="width:15pt;height:18.75pt" o:ole="">
             <v:imagedata r:id="rId242" o:title=""/>
           </v:shape>
-          <o:OLEObject Type="Embed" ProgID="Equation.DSMT4" ShapeID="_x0000_i1184" DrawAspect="Content" ObjectID="_1604156075" r:id="rId243"/>
+          <o:OLEObject Type="Embed" ProgID="Equation.DSMT4" ShapeID="_x0000_i1141" DrawAspect="Content" ObjectID="_1604296832" r:id="rId243"/>
         </w:object>
       </w:r>
       <w:r>
@@ -11141,10 +11148,10 @@
           <w:szCs w:val="26"/>
         </w:rPr>
         <w:object w:dxaOrig="400" w:dyaOrig="380">
-          <v:shape id="_x0000_i1182" type="#_x0000_t75" style="width:19.5pt;height:18.75pt" o:ole="" fillcolor="window">
+          <v:shape id="_x0000_i1142" type="#_x0000_t75" style="width:19.5pt;height:18.75pt" o:ole="" fillcolor="window">
             <v:imagedata r:id="rId244" o:title=""/>
           </v:shape>
-          <o:OLEObject Type="Embed" ProgID="Equation.DSMT4" ShapeID="_x0000_i1182" DrawAspect="Content" ObjectID="_1604156076" r:id="rId245"/>
+          <o:OLEObject Type="Embed" ProgID="Equation.DSMT4" ShapeID="_x0000_i1142" DrawAspect="Content" ObjectID="_1604296833" r:id="rId245"/>
         </w:object>
       </w:r>
       <w:r>
@@ -11163,10 +11170,10 @@
           <w:szCs w:val="26"/>
         </w:rPr>
         <w:object w:dxaOrig="300" w:dyaOrig="380">
-          <v:shape id="_x0000_i1183" type="#_x0000_t75" style="width:15pt;height:18.75pt" o:ole="" fillcolor="window">
+          <v:shape id="_x0000_i1143" type="#_x0000_t75" style="width:15pt;height:18.75pt" o:ole="" fillcolor="window">
             <v:imagedata r:id="rId246" o:title=""/>
           </v:shape>
-          <o:OLEObject Type="Embed" ProgID="Equation.DSMT4" ShapeID="_x0000_i1183" DrawAspect="Content" ObjectID="_1604156077" r:id="rId247"/>
+          <o:OLEObject Type="Embed" ProgID="Equation.DSMT4" ShapeID="_x0000_i1143" DrawAspect="Content" ObjectID="_1604296834" r:id="rId247"/>
         </w:object>
       </w:r>
       <w:r>
@@ -11178,7 +11185,6 @@
         <w:t>.</w:t>
       </w:r>
     </w:p>
-    <w:bookmarkStart w:id="84" w:name="_MON_1065813839"/>
     <w:bookmarkStart w:id="85" w:name="_MON_1067082751"/>
     <w:bookmarkStart w:id="86" w:name="_MON_1067082799"/>
     <w:bookmarkStart w:id="87" w:name="_MON_1067163330"/>
@@ -11201,7 +11207,7 @@
     <w:bookmarkStart w:id="104" w:name="_MON_1426946816"/>
     <w:bookmarkStart w:id="105" w:name="_MON_1427025773"/>
     <w:bookmarkStart w:id="106" w:name="_MON_1427030807"/>
-    <w:bookmarkEnd w:id="84"/>
+    <w:bookmarkStart w:id="107" w:name="_MON_1065813701"/>
     <w:bookmarkEnd w:id="85"/>
     <w:bookmarkEnd w:id="86"/>
     <w:bookmarkEnd w:id="87"/>
@@ -11224,8 +11230,9 @@
     <w:bookmarkEnd w:id="104"/>
     <w:bookmarkEnd w:id="105"/>
     <w:bookmarkEnd w:id="106"/>
-    <w:bookmarkStart w:id="107" w:name="_MON_1065813701"/>
     <w:bookmarkEnd w:id="107"/>
+    <w:bookmarkStart w:id="108" w:name="_MON_1065813839"/>
+    <w:bookmarkEnd w:id="108"/>
     <w:p>
       <w:pPr>
         <w:ind w:firstLine="708"/>
@@ -11243,10 +11250,10 @@
           <w:szCs w:val="26"/>
         </w:rPr>
         <w:object w:dxaOrig="9270" w:dyaOrig="4650">
-          <v:shape id="_x0000_i1058" type="#_x0000_t75" style="width:351pt;height:175.5pt" o:ole="" fillcolor="window">
+          <v:shape id="_x0000_i1144" type="#_x0000_t75" style="width:351pt;height:175.5pt" o:ole="" fillcolor="window">
             <v:imagedata r:id="rId248" o:title=""/>
           </v:shape>
-          <o:OLEObject Type="Embed" ProgID="Word.Picture.8" ShapeID="_x0000_i1058" DrawAspect="Content" ObjectID="_1604156078" r:id="rId249"/>
+          <o:OLEObject Type="Embed" ProgID="Word.Picture.8" ShapeID="_x0000_i1144" DrawAspect="Content" ObjectID="_1604296835" r:id="rId249"/>
         </w:object>
       </w:r>
     </w:p>
@@ -11374,7 +11381,7 @@
           <w:noProof/>
           <w:sz w:val="26"/>
           <w:szCs w:val="26"/>
-          <w:lang w:eastAsia="ru-RU"/>
+          <w:lang w:val="ru-RU" w:eastAsia="ru-RU"/>
         </w:rPr>
         <w:drawing>
           <wp:inline distT="0" distB="0" distL="0" distR="0">
@@ -11491,7 +11498,7 @@
           <w:noProof/>
           <w:sz w:val="26"/>
           <w:szCs w:val="26"/>
-          <w:lang w:eastAsia="ru-RU"/>
+          <w:lang w:val="ru-RU" w:eastAsia="ru-RU"/>
         </w:rPr>
         <w:drawing>
           <wp:inline distT="0" distB="0" distL="0" distR="0">
@@ -11567,7 +11574,7 @@
           <w:noProof/>
           <w:sz w:val="26"/>
           <w:szCs w:val="26"/>
-          <w:lang w:eastAsia="ru-RU"/>
+          <w:lang w:val="ru-RU" w:eastAsia="ru-RU"/>
         </w:rPr>
         <w:drawing>
           <wp:inline distT="0" distB="0" distL="0" distR="0">
@@ -11643,7 +11650,7 @@
           <w:noProof/>
           <w:sz w:val="26"/>
           <w:szCs w:val="26"/>
-          <w:lang w:eastAsia="ru-RU"/>
+          <w:lang w:val="ru-RU" w:eastAsia="ru-RU"/>
         </w:rPr>
         <w:drawing>
           <wp:inline distT="0" distB="0" distL="0" distR="0">
@@ -11713,17 +11720,16 @@
           <w:szCs w:val="26"/>
         </w:rPr>
       </w:pPr>
-      <w:bookmarkStart w:id="108" w:name="_MON_1426838355"/>
-      <w:bookmarkStart w:id="109" w:name="_MON_1426947029"/>
-      <w:bookmarkStart w:id="110" w:name="_MON_1427025987"/>
-      <w:bookmarkStart w:id="111" w:name="_MON_1427031024"/>
-      <w:bookmarkStart w:id="112" w:name="_MON_1449326776"/>
-      <w:bookmarkStart w:id="113" w:name="_MON_1449326800"/>
-      <w:bookmarkStart w:id="114" w:name="_MON_1449334260"/>
-      <w:bookmarkStart w:id="115" w:name="_MON_1449334287"/>
-      <w:bookmarkStart w:id="116" w:name="_MON_1449334314"/>
-      <w:bookmarkStart w:id="117" w:name="_MON_1449334319"/>
-      <w:bookmarkEnd w:id="108"/>
+      <w:bookmarkStart w:id="109" w:name="_MON_1426838355"/>
+      <w:bookmarkStart w:id="110" w:name="_MON_1426947029"/>
+      <w:bookmarkStart w:id="111" w:name="_MON_1427025987"/>
+      <w:bookmarkStart w:id="112" w:name="_MON_1427031024"/>
+      <w:bookmarkStart w:id="113" w:name="_MON_1449326776"/>
+      <w:bookmarkStart w:id="114" w:name="_MON_1449326800"/>
+      <w:bookmarkStart w:id="115" w:name="_MON_1449334260"/>
+      <w:bookmarkStart w:id="116" w:name="_MON_1449334287"/>
+      <w:bookmarkStart w:id="117" w:name="_MON_1449334314"/>
+      <w:bookmarkStart w:id="118" w:name="_MON_1449334319"/>
       <w:bookmarkEnd w:id="109"/>
       <w:bookmarkEnd w:id="110"/>
       <w:bookmarkEnd w:id="111"/>
@@ -11733,6 +11739,7 @@
       <w:bookmarkEnd w:id="115"/>
       <w:bookmarkEnd w:id="116"/>
       <w:bookmarkEnd w:id="117"/>
+      <w:bookmarkEnd w:id="118"/>
       <w:r>
         <w:rPr>
           <w:rFonts w:ascii="Times New Roman" w:hAnsi="Times New Roman" w:cs="Times New Roman"/>
@@ -11790,7 +11797,7 @@
           <w:noProof/>
           <w:sz w:val="26"/>
           <w:szCs w:val="26"/>
-          <w:lang w:eastAsia="ru-RU"/>
+          <w:lang w:val="ru-RU" w:eastAsia="ru-RU"/>
         </w:rPr>
         <w:drawing>
           <wp:inline distT="0" distB="0" distL="0" distR="0">
@@ -11855,7 +11862,7 @@
           <w:noProof/>
           <w:sz w:val="26"/>
           <w:szCs w:val="26"/>
-          <w:lang w:eastAsia="ru-RU"/>
+          <w:lang w:val="ru-RU" w:eastAsia="ru-RU"/>
         </w:rPr>
         <w:drawing>
           <wp:inline distT="0" distB="0" distL="0" distR="0">
@@ -11920,7 +11927,7 @@
           <w:noProof/>
           <w:sz w:val="26"/>
           <w:szCs w:val="26"/>
-          <w:lang w:eastAsia="ru-RU"/>
+          <w:lang w:val="ru-RU" w:eastAsia="ru-RU"/>
         </w:rPr>
         <w:drawing>
           <wp:inline distT="0" distB="0" distL="0" distR="0">
@@ -12006,7 +12013,7 @@
           <w:noProof/>
           <w:sz w:val="26"/>
           <w:szCs w:val="26"/>
-          <w:lang w:eastAsia="ru-RU"/>
+          <w:lang w:val="ru-RU" w:eastAsia="ru-RU"/>
         </w:rPr>
         <w:drawing>
           <wp:inline distT="0" distB="0" distL="0" distR="0">
@@ -12072,10 +12079,10 @@
           <w:szCs w:val="26"/>
         </w:rPr>
         <w:object w:dxaOrig="300" w:dyaOrig="380">
-          <v:shape id="_x0000_i1059" type="#_x0000_t75" style="width:15pt;height:18.75pt" o:ole="" fillcolor="window">
+          <v:shape id="_x0000_i1145" type="#_x0000_t75" style="width:15pt;height:18.75pt" o:ole="" fillcolor="window">
             <v:imagedata r:id="rId258" o:title=""/>
           </v:shape>
-          <o:OLEObject Type="Embed" ProgID="Equation.DSMT4" ShapeID="_x0000_i1059" DrawAspect="Content" ObjectID="_1604156079" r:id="rId259"/>
+          <o:OLEObject Type="Embed" ProgID="Equation.DSMT4" ShapeID="_x0000_i1145" DrawAspect="Content" ObjectID="_1604296836" r:id="rId259"/>
         </w:object>
       </w:r>
       <w:r>
@@ -12122,7 +12129,7 @@
           <w:noProof/>
           <w:sz w:val="26"/>
           <w:szCs w:val="26"/>
-          <w:lang w:eastAsia="ru-RU"/>
+          <w:lang w:val="ru-RU" w:eastAsia="ru-RU"/>
         </w:rPr>
         <w:drawing>
           <wp:inline distT="0" distB="0" distL="0" distR="0">
@@ -12224,7 +12231,7 @@
           <w:noProof/>
           <w:sz w:val="26"/>
           <w:szCs w:val="26"/>
-          <w:lang w:eastAsia="ru-RU"/>
+          <w:lang w:val="ru-RU" w:eastAsia="ru-RU"/>
         </w:rPr>
         <w:drawing>
           <wp:inline distT="0" distB="0" distL="0" distR="0">
@@ -12316,7 +12323,7 @@
           <w:noProof/>
           <w:sz w:val="26"/>
           <w:szCs w:val="26"/>
-          <w:lang w:eastAsia="ru-RU"/>
+          <w:lang w:val="ru-RU" w:eastAsia="ru-RU"/>
         </w:rPr>
         <w:drawing>
           <wp:inline distT="0" distB="0" distL="0" distR="0">
@@ -12407,7 +12414,7 @@
           <w:noProof/>
           <w:sz w:val="26"/>
           <w:szCs w:val="26"/>
-          <w:lang w:eastAsia="ru-RU"/>
+          <w:lang w:val="ru-RU" w:eastAsia="ru-RU"/>
         </w:rPr>
         <w:drawing>
           <wp:inline distT="0" distB="0" distL="0" distR="0">
@@ -12472,7 +12479,7 @@
           <w:noProof/>
           <w:sz w:val="26"/>
           <w:szCs w:val="26"/>
-          <w:lang w:eastAsia="ru-RU"/>
+          <w:lang w:val="ru-RU" w:eastAsia="ru-RU"/>
         </w:rPr>
         <w:drawing>
           <wp:inline distT="0" distB="0" distL="0" distR="0">
@@ -12537,7 +12544,7 @@
           <w:noProof/>
           <w:sz w:val="26"/>
           <w:szCs w:val="26"/>
-          <w:lang w:eastAsia="ru-RU"/>
+          <w:lang w:val="ru-RU" w:eastAsia="ru-RU"/>
         </w:rPr>
         <w:drawing>
           <wp:inline distT="0" distB="0" distL="0" distR="0">
@@ -12613,7 +12620,7 @@
           <w:noProof/>
           <w:sz w:val="26"/>
           <w:szCs w:val="26"/>
-          <w:lang w:eastAsia="ru-RU"/>
+          <w:lang w:val="ru-RU" w:eastAsia="ru-RU"/>
         </w:rPr>
         <w:lastRenderedPageBreak/>
         <w:drawing>
@@ -12690,7 +12697,7 @@
           <w:noProof/>
           <w:sz w:val="26"/>
           <w:szCs w:val="26"/>
-          <w:lang w:eastAsia="ru-RU"/>
+          <w:lang w:val="ru-RU" w:eastAsia="ru-RU"/>
         </w:rPr>
         <w:drawing>
           <wp:inline distT="0" distB="0" distL="0" distR="0">
@@ -12777,25 +12784,25 @@
           <w:szCs w:val="26"/>
         </w:rPr>
       </w:pPr>
-      <w:bookmarkStart w:id="118" w:name="_MON_1067083018"/>
-      <w:bookmarkStart w:id="119" w:name="_MON_1067083067"/>
-      <w:bookmarkStart w:id="120" w:name="_MON_1426839533"/>
-      <w:bookmarkStart w:id="121" w:name="_MON_1426947044"/>
-      <w:bookmarkStart w:id="122" w:name="_MON_1427026002"/>
-      <w:bookmarkStart w:id="123" w:name="_MON_1427031039"/>
-      <w:bookmarkEnd w:id="118"/>
+      <w:bookmarkStart w:id="119" w:name="_MON_1067083018"/>
+      <w:bookmarkStart w:id="120" w:name="_MON_1067083067"/>
+      <w:bookmarkStart w:id="121" w:name="_MON_1426839533"/>
+      <w:bookmarkStart w:id="122" w:name="_MON_1426947044"/>
+      <w:bookmarkStart w:id="123" w:name="_MON_1427026002"/>
+      <w:bookmarkStart w:id="124" w:name="_MON_1427031039"/>
       <w:bookmarkEnd w:id="119"/>
       <w:bookmarkEnd w:id="120"/>
       <w:bookmarkEnd w:id="121"/>
       <w:bookmarkEnd w:id="122"/>
       <w:bookmarkEnd w:id="123"/>
+      <w:bookmarkEnd w:id="124"/>
       <w:r>
         <w:rPr>
           <w:rFonts w:ascii="Times New Roman" w:hAnsi="Times New Roman" w:cs="Times New Roman"/>
           <w:noProof/>
           <w:sz w:val="26"/>
           <w:szCs w:val="26"/>
-          <w:lang w:eastAsia="ru-RU"/>
+          <w:lang w:val="ru-RU" w:eastAsia="ru-RU"/>
         </w:rPr>
         <mc:AlternateContent>
           <mc:Choice Requires="wpc">
@@ -22491,7 +22498,7 @@
           <w:noProof/>
           <w:sz w:val="26"/>
           <w:szCs w:val="26"/>
-          <w:lang w:eastAsia="ru-RU"/>
+          <w:lang w:val="ru-RU" w:eastAsia="ru-RU"/>
         </w:rPr>
         <w:drawing>
           <wp:inline distT="0" distB="0" distL="0" distR="0">
@@ -22569,10 +22576,10 @@
           <w:szCs w:val="26"/>
         </w:rPr>
         <w:object w:dxaOrig="4239" w:dyaOrig="2340">
-          <v:shape id="_x0000_i1060" type="#_x0000_t75" style="width:211.5pt;height:114.75pt" o:ole="">
+          <v:shape id="_x0000_i1146" type="#_x0000_t75" style="width:211.5pt;height:114.75pt" o:ole="">
             <v:imagedata r:id="rId269" o:title=""/>
           </v:shape>
-          <o:OLEObject Type="Embed" ProgID="Equation.DSMT4" ShapeID="_x0000_i1060" DrawAspect="Content" ObjectID="_1604156080" r:id="rId270"/>
+          <o:OLEObject Type="Embed" ProgID="Equation.DSMT4" ShapeID="_x0000_i1146" DrawAspect="Content" ObjectID="_1604296837" r:id="rId270"/>
         </w:object>
       </w:r>
       <w:r>
@@ -22642,7 +22649,7 @@
           <w:noProof/>
           <w:sz w:val="26"/>
           <w:szCs w:val="26"/>
-          <w:lang w:eastAsia="ru-RU"/>
+          <w:lang w:val="ru-RU" w:eastAsia="ru-RU"/>
         </w:rPr>
         <w:drawing>
           <wp:inline distT="0" distB="0" distL="0" distR="0">
@@ -22718,7 +22725,7 @@
           <w:noProof/>
           <w:sz w:val="26"/>
           <w:szCs w:val="26"/>
-          <w:lang w:eastAsia="ru-RU"/>
+          <w:lang w:val="ru-RU" w:eastAsia="ru-RU"/>
         </w:rPr>
         <w:drawing>
           <wp:inline distT="0" distB="0" distL="0" distR="0">
@@ -22809,7 +22816,7 @@
           <w:noProof/>
           <w:sz w:val="26"/>
           <w:szCs w:val="26"/>
-          <w:lang w:eastAsia="ru-RU"/>
+          <w:lang w:val="ru-RU" w:eastAsia="ru-RU"/>
         </w:rPr>
         <w:drawing>
           <wp:inline distT="0" distB="0" distL="0" distR="0">
@@ -22903,7 +22910,7 @@
           <w:noProof/>
           <w:sz w:val="26"/>
           <w:szCs w:val="26"/>
-          <w:lang w:eastAsia="ru-RU"/>
+          <w:lang w:val="ru-RU" w:eastAsia="ru-RU"/>
         </w:rPr>
         <w:drawing>
           <wp:inline distT="0" distB="0" distL="0" distR="0">
@@ -22994,7 +23001,7 @@
           <w:noProof/>
           <w:sz w:val="26"/>
           <w:szCs w:val="26"/>
-          <w:lang w:eastAsia="ru-RU"/>
+          <w:lang w:val="ru-RU" w:eastAsia="ru-RU"/>
         </w:rPr>
         <w:drawing>
           <wp:inline distT="0" distB="0" distL="0" distR="0">
@@ -23059,7 +23066,7 @@
           <w:noProof/>
           <w:sz w:val="26"/>
           <w:szCs w:val="26"/>
-          <w:lang w:eastAsia="ru-RU"/>
+          <w:lang w:val="ru-RU" w:eastAsia="ru-RU"/>
         </w:rPr>
         <w:drawing>
           <wp:inline distT="0" distB="0" distL="0" distR="0">
@@ -23135,7 +23142,7 @@
           <w:noProof/>
           <w:sz w:val="26"/>
           <w:szCs w:val="26"/>
-          <w:lang w:eastAsia="ru-RU"/>
+          <w:lang w:val="ru-RU" w:eastAsia="ru-RU"/>
         </w:rPr>
         <w:drawing>
           <wp:inline distT="0" distB="0" distL="0" distR="0">
@@ -23234,7 +23241,7 @@
           <w:noProof/>
           <w:sz w:val="26"/>
           <w:szCs w:val="26"/>
-          <w:lang w:eastAsia="ru-RU"/>
+          <w:lang w:val="ru-RU" w:eastAsia="ru-RU"/>
         </w:rPr>
         <w:drawing>
           <wp:inline distT="0" distB="0" distL="0" distR="0">
@@ -23299,7 +23306,7 @@
           <w:noProof/>
           <w:sz w:val="26"/>
           <w:szCs w:val="26"/>
-          <w:lang w:eastAsia="ru-RU"/>
+          <w:lang w:val="ru-RU" w:eastAsia="ru-RU"/>
         </w:rPr>
         <w:drawing>
           <wp:inline distT="0" distB="0" distL="0" distR="0">
@@ -23364,7 +23371,7 @@
           <w:noProof/>
           <w:sz w:val="26"/>
           <w:szCs w:val="26"/>
-          <w:lang w:eastAsia="ru-RU"/>
+          <w:lang w:val="ru-RU" w:eastAsia="ru-RU"/>
         </w:rPr>
         <w:drawing>
           <wp:inline distT="0" distB="0" distL="0" distR="0">
@@ -23429,7 +23436,7 @@
           <w:noProof/>
           <w:sz w:val="26"/>
           <w:szCs w:val="26"/>
-          <w:lang w:eastAsia="ru-RU"/>
+          <w:lang w:val="ru-RU" w:eastAsia="ru-RU"/>
         </w:rPr>
         <w:drawing>
           <wp:inline distT="0" distB="0" distL="0" distR="0">
@@ -23494,7 +23501,7 @@
           <w:noProof/>
           <w:sz w:val="26"/>
           <w:szCs w:val="26"/>
-          <w:lang w:eastAsia="ru-RU"/>
+          <w:lang w:val="ru-RU" w:eastAsia="ru-RU"/>
         </w:rPr>
         <w:drawing>
           <wp:inline distT="0" distB="0" distL="0" distR="0">
@@ -23559,7 +23566,7 @@
           <w:noProof/>
           <w:sz w:val="26"/>
           <w:szCs w:val="26"/>
-          <w:lang w:eastAsia="ru-RU"/>
+          <w:lang w:val="ru-RU" w:eastAsia="ru-RU"/>
         </w:rPr>
         <w:drawing>
           <wp:inline distT="0" distB="0" distL="0" distR="0">
@@ -23624,7 +23631,7 @@
           <w:noProof/>
           <w:sz w:val="26"/>
           <w:szCs w:val="26"/>
-          <w:lang w:eastAsia="ru-RU"/>
+          <w:lang w:val="ru-RU" w:eastAsia="ru-RU"/>
         </w:rPr>
         <w:drawing>
           <wp:inline distT="0" distB="0" distL="0" distR="0">
@@ -23689,7 +23696,7 @@
           <w:noProof/>
           <w:sz w:val="26"/>
           <w:szCs w:val="26"/>
-          <w:lang w:eastAsia="ru-RU"/>
+          <w:lang w:val="ru-RU" w:eastAsia="ru-RU"/>
         </w:rPr>
         <w:drawing>
           <wp:inline distT="0" distB="0" distL="0" distR="0">
@@ -23756,10 +23763,10 @@
           <w:szCs w:val="26"/>
         </w:rPr>
         <w:object w:dxaOrig="220" w:dyaOrig="300">
-          <v:shape id="_x0000_i1118" type="#_x0000_t75" style="width:11.25pt;height:15pt" o:ole="">
+          <v:shape id="_x0000_i1147" type="#_x0000_t75" style="width:11.25pt;height:15pt" o:ole="">
             <v:imagedata r:id="rId285" o:title=""/>
           </v:shape>
-          <o:OLEObject Type="Embed" ProgID="Equation.DSMT4" ShapeID="_x0000_i1118" DrawAspect="Content" ObjectID="_1604156081" r:id="rId286"/>
+          <o:OLEObject Type="Embed" ProgID="Equation.DSMT4" ShapeID="_x0000_i1147" DrawAspect="Content" ObjectID="_1604296838" r:id="rId286"/>
         </w:object>
       </w:r>
       <w:r>
@@ -23795,7 +23802,7 @@
           <w:noProof/>
           <w:sz w:val="26"/>
           <w:szCs w:val="26"/>
-          <w:lang w:eastAsia="ru-RU"/>
+          <w:lang w:val="ru-RU" w:eastAsia="ru-RU"/>
         </w:rPr>
         <w:lastRenderedPageBreak/>
         <w:drawing>
@@ -23896,7 +23903,7 @@
           <w:noProof/>
           <w:sz w:val="26"/>
           <w:szCs w:val="26"/>
-          <w:lang w:eastAsia="ru-RU"/>
+          <w:lang w:val="ru-RU" w:eastAsia="ru-RU"/>
         </w:rPr>
         <w:drawing>
           <wp:inline distT="0" distB="0" distL="0" distR="0">
@@ -23961,7 +23968,7 @@
           <w:noProof/>
           <w:sz w:val="26"/>
           <w:szCs w:val="26"/>
-          <w:lang w:eastAsia="ru-RU"/>
+          <w:lang w:val="ru-RU" w:eastAsia="ru-RU"/>
         </w:rPr>
         <w:drawing>
           <wp:inline distT="0" distB="0" distL="0" distR="0">
@@ -24037,7 +24044,7 @@
           <w:noProof/>
           <w:sz w:val="26"/>
           <w:szCs w:val="26"/>
-          <w:lang w:eastAsia="ru-RU"/>
+          <w:lang w:val="ru-RU" w:eastAsia="ru-RU"/>
         </w:rPr>
         <w:drawing>
           <wp:inline distT="0" distB="0" distL="0" distR="0">
@@ -24130,10 +24137,10 @@
           <w:szCs w:val="26"/>
         </w:rPr>
         <w:object w:dxaOrig="920" w:dyaOrig="420">
-          <v:shape id="_x0000_i1119" type="#_x0000_t75" style="width:45.75pt;height:21pt" o:ole="">
+          <v:shape id="_x0000_i1148" type="#_x0000_t75" style="width:45.75pt;height:21pt" o:ole="">
             <v:imagedata r:id="rId290" o:title=""/>
           </v:shape>
-          <o:OLEObject Type="Embed" ProgID="Equation.DSMT4" ShapeID="_x0000_i1119" DrawAspect="Content" ObjectID="_1604156082" r:id="rId291"/>
+          <o:OLEObject Type="Embed" ProgID="Equation.DSMT4" ShapeID="_x0000_i1148" DrawAspect="Content" ObjectID="_1604296839" r:id="rId291"/>
         </w:object>
       </w:r>
       <w:r>
@@ -24154,10 +24161,10 @@
           <w:lang w:eastAsia="ru-RU"/>
         </w:rPr>
         <w:object w:dxaOrig="440" w:dyaOrig="460">
-          <v:shape id="_x0000_i1120" type="#_x0000_t75" style="width:21.75pt;height:23.25pt" o:ole="">
+          <v:shape id="_x0000_i1149" type="#_x0000_t75" style="width:21.75pt;height:23.25pt" o:ole="">
             <v:imagedata r:id="rId292" o:title=""/>
           </v:shape>
-          <o:OLEObject Type="Embed" ProgID="Equation.DSMT4" ShapeID="_x0000_i1120" DrawAspect="Content" ObjectID="_1604156083" r:id="rId293"/>
+          <o:OLEObject Type="Embed" ProgID="Equation.DSMT4" ShapeID="_x0000_i1149" DrawAspect="Content" ObjectID="_1604296840" r:id="rId293"/>
         </w:object>
       </w:r>
       <w:r>
@@ -24203,7 +24210,7 @@
           <w:noProof/>
           <w:sz w:val="26"/>
           <w:szCs w:val="26"/>
-          <w:lang w:eastAsia="ru-RU"/>
+          <w:lang w:val="ru-RU" w:eastAsia="ru-RU"/>
         </w:rPr>
         <w:drawing>
           <wp:inline distT="0" distB="0" distL="0" distR="0">
@@ -24328,7 +24335,7 @@
           <w:noProof/>
           <w:sz w:val="26"/>
           <w:szCs w:val="26"/>
-          <w:lang w:eastAsia="ru-RU"/>
+          <w:lang w:val="ru-RU" w:eastAsia="ru-RU"/>
         </w:rPr>
         <w:drawing>
           <wp:inline distT="0" distB="0" distL="0" distR="0">
@@ -24426,7 +24433,7 @@
           <w:noProof/>
           <w:sz w:val="26"/>
           <w:szCs w:val="26"/>
-          <w:lang w:eastAsia="ru-RU"/>
+          <w:lang w:val="ru-RU" w:eastAsia="ru-RU"/>
         </w:rPr>
         <w:drawing>
           <wp:inline distT="0" distB="0" distL="0" distR="0">
@@ -24491,7 +24498,7 @@
           <w:noProof/>
           <w:sz w:val="26"/>
           <w:szCs w:val="26"/>
-          <w:lang w:eastAsia="ru-RU"/>
+          <w:lang w:val="ru-RU" w:eastAsia="ru-RU"/>
         </w:rPr>
         <w:drawing>
           <wp:inline distT="0" distB="0" distL="0" distR="0">
@@ -24585,7 +24592,7 @@
           <w:noProof/>
           <w:sz w:val="26"/>
           <w:szCs w:val="26"/>
-          <w:lang w:eastAsia="ru-RU"/>
+          <w:lang w:val="ru-RU" w:eastAsia="ru-RU"/>
         </w:rPr>
         <w:drawing>
           <wp:inline distT="0" distB="0" distL="0" distR="0">
@@ -24687,7 +24694,7 @@
           <w:noProof/>
           <w:sz w:val="26"/>
           <w:szCs w:val="26"/>
-          <w:lang w:eastAsia="ru-RU"/>
+          <w:lang w:val="ru-RU" w:eastAsia="ru-RU"/>
         </w:rPr>
         <w:drawing>
           <wp:inline distT="0" distB="0" distL="0" distR="0">
@@ -24815,28 +24822,27 @@
           <w:szCs w:val="26"/>
         </w:rPr>
       </w:pPr>
-      <w:bookmarkStart w:id="124" w:name="_MON_1065814023"/>
-      <w:bookmarkStart w:id="125" w:name="_MON_1065814178"/>
-      <w:bookmarkStart w:id="126" w:name="_MON_1065818368"/>
-      <w:bookmarkStart w:id="127" w:name="_MON_1065818532"/>
-      <w:bookmarkStart w:id="128" w:name="_MON_1065818637"/>
-      <w:bookmarkStart w:id="129" w:name="_MON_1065820328"/>
-      <w:bookmarkStart w:id="130" w:name="_MON_1067083471"/>
-      <w:bookmarkStart w:id="131" w:name="_MON_1067163658"/>
-      <w:bookmarkStart w:id="132" w:name="_MON_1067163820"/>
-      <w:bookmarkStart w:id="133" w:name="_MON_1067622155"/>
-      <w:bookmarkStart w:id="134" w:name="_MON_1067622241"/>
-      <w:bookmarkStart w:id="135" w:name="_MON_1067622255"/>
-      <w:bookmarkStart w:id="136" w:name="_MON_1067622315"/>
-      <w:bookmarkStart w:id="137" w:name="_MON_1067672966"/>
-      <w:bookmarkStart w:id="138" w:name="_MON_1071664779"/>
-      <w:bookmarkStart w:id="139" w:name="_MON_1071665074"/>
-      <w:bookmarkStart w:id="140" w:name="_MON_1426840893"/>
-      <w:bookmarkStart w:id="141" w:name="_MON_1426840909"/>
-      <w:bookmarkStart w:id="142" w:name="_MON_1426947081"/>
-      <w:bookmarkStart w:id="143" w:name="_MON_1427026038"/>
-      <w:bookmarkStart w:id="144" w:name="_MON_1427031076"/>
-      <w:bookmarkEnd w:id="124"/>
+      <w:bookmarkStart w:id="125" w:name="_MON_1065814023"/>
+      <w:bookmarkStart w:id="126" w:name="_MON_1065814178"/>
+      <w:bookmarkStart w:id="127" w:name="_MON_1065818368"/>
+      <w:bookmarkStart w:id="128" w:name="_MON_1065818532"/>
+      <w:bookmarkStart w:id="129" w:name="_MON_1065818637"/>
+      <w:bookmarkStart w:id="130" w:name="_MON_1065820328"/>
+      <w:bookmarkStart w:id="131" w:name="_MON_1067083471"/>
+      <w:bookmarkStart w:id="132" w:name="_MON_1067163658"/>
+      <w:bookmarkStart w:id="133" w:name="_MON_1067163820"/>
+      <w:bookmarkStart w:id="134" w:name="_MON_1067622155"/>
+      <w:bookmarkStart w:id="135" w:name="_MON_1067622241"/>
+      <w:bookmarkStart w:id="136" w:name="_MON_1067622255"/>
+      <w:bookmarkStart w:id="137" w:name="_MON_1067622315"/>
+      <w:bookmarkStart w:id="138" w:name="_MON_1067672966"/>
+      <w:bookmarkStart w:id="139" w:name="_MON_1071664779"/>
+      <w:bookmarkStart w:id="140" w:name="_MON_1071665074"/>
+      <w:bookmarkStart w:id="141" w:name="_MON_1426840893"/>
+      <w:bookmarkStart w:id="142" w:name="_MON_1426840909"/>
+      <w:bookmarkStart w:id="143" w:name="_MON_1426947081"/>
+      <w:bookmarkStart w:id="144" w:name="_MON_1427026038"/>
+      <w:bookmarkStart w:id="145" w:name="_MON_1427031076"/>
       <w:bookmarkEnd w:id="125"/>
       <w:bookmarkEnd w:id="126"/>
       <w:bookmarkEnd w:id="127"/>
@@ -24857,13 +24863,14 @@
       <w:bookmarkEnd w:id="142"/>
       <w:bookmarkEnd w:id="143"/>
       <w:bookmarkEnd w:id="144"/>
+      <w:bookmarkEnd w:id="145"/>
       <w:r>
         <w:rPr>
           <w:rFonts w:ascii="Times New Roman" w:hAnsi="Times New Roman" w:cs="Times New Roman"/>
           <w:noProof/>
           <w:sz w:val="26"/>
           <w:szCs w:val="26"/>
-          <w:lang w:eastAsia="ru-RU"/>
+          <w:lang w:val="ru-RU" w:eastAsia="ru-RU"/>
         </w:rPr>
         <w:lastRenderedPageBreak/>
         <w:drawing>
@@ -24977,10 +24984,10 @@
           <w:szCs w:val="26"/>
         </w:rPr>
         <w:object w:dxaOrig="840" w:dyaOrig="460">
-          <v:shape id="_x0000_i1061" type="#_x0000_t75" style="width:42pt;height:22.5pt" o:ole="">
+          <v:shape id="_x0000_i1150" type="#_x0000_t75" style="width:42pt;height:22.5pt" o:ole="">
             <v:imagedata r:id="rId301" o:title=""/>
           </v:shape>
-          <o:OLEObject Type="Embed" ProgID="Equation.DSMT4" ShapeID="_x0000_i1061" DrawAspect="Content" ObjectID="_1604156084" r:id="rId302"/>
+          <o:OLEObject Type="Embed" ProgID="Equation.DSMT4" ShapeID="_x0000_i1150" DrawAspect="Content" ObjectID="_1604296841" r:id="rId302"/>
         </w:object>
       </w:r>
       <w:r>
@@ -24999,10 +25006,10 @@
           <w:szCs w:val="26"/>
         </w:rPr>
         <w:object w:dxaOrig="279" w:dyaOrig="380">
-          <v:shape id="_x0000_i1062" type="#_x0000_t75" style="width:14.25pt;height:19.5pt" o:ole="">
+          <v:shape id="_x0000_i1151" type="#_x0000_t75" style="width:14.25pt;height:19.5pt" o:ole="">
             <v:imagedata r:id="rId303" o:title=""/>
           </v:shape>
-          <o:OLEObject Type="Embed" ProgID="Equation.DSMT4" ShapeID="_x0000_i1062" DrawAspect="Content" ObjectID="_1604156085" r:id="rId304"/>
+          <o:OLEObject Type="Embed" ProgID="Equation.DSMT4" ShapeID="_x0000_i1151" DrawAspect="Content" ObjectID="_1604296842" r:id="rId304"/>
         </w:object>
       </w:r>
       <w:r>
@@ -25021,10 +25028,10 @@
           <w:szCs w:val="26"/>
         </w:rPr>
         <w:object w:dxaOrig="320" w:dyaOrig="380">
-          <v:shape id="_x0000_i1063" type="#_x0000_t75" style="width:15.75pt;height:19.5pt" o:ole="">
+          <v:shape id="_x0000_i1152" type="#_x0000_t75" style="width:15.75pt;height:19.5pt" o:ole="">
             <v:imagedata r:id="rId305" o:title=""/>
           </v:shape>
-          <o:OLEObject Type="Embed" ProgID="Equation.DSMT4" ShapeID="_x0000_i1063" DrawAspect="Content" ObjectID="_1604156086" r:id="rId306"/>
+          <o:OLEObject Type="Embed" ProgID="Equation.DSMT4" ShapeID="_x0000_i1152" DrawAspect="Content" ObjectID="_1604296843" r:id="rId306"/>
         </w:object>
       </w:r>
       <w:r>
@@ -25042,10 +25049,10 @@
           <w:szCs w:val="26"/>
         </w:rPr>
         <w:object w:dxaOrig="940" w:dyaOrig="340">
-          <v:shape id="_x0000_i1064" type="#_x0000_t75" style="width:46.5pt;height:16.5pt" o:ole="">
+          <v:shape id="_x0000_i1153" type="#_x0000_t75" style="width:46.5pt;height:16.5pt" o:ole="">
             <v:imagedata r:id="rId307" o:title=""/>
           </v:shape>
-          <o:OLEObject Type="Embed" ProgID="Equation.DSMT4" ShapeID="_x0000_i1064" DrawAspect="Content" ObjectID="_1604156087" r:id="rId308"/>
+          <o:OLEObject Type="Embed" ProgID="Equation.DSMT4" ShapeID="_x0000_i1153" DrawAspect="Content" ObjectID="_1604296844" r:id="rId308"/>
         </w:object>
       </w:r>
       <w:r>
@@ -25118,10 +25125,10 @@
           <w:szCs w:val="26"/>
         </w:rPr>
         <w:object w:dxaOrig="440" w:dyaOrig="380">
-          <v:shape id="_x0000_i1065" type="#_x0000_t75" style="width:21.75pt;height:19.5pt" o:ole="">
+          <v:shape id="_x0000_i1154" type="#_x0000_t75" style="width:21.75pt;height:19.5pt" o:ole="">
             <v:imagedata r:id="rId309" o:title=""/>
           </v:shape>
-          <o:OLEObject Type="Embed" ProgID="Equation.DSMT4" ShapeID="_x0000_i1065" DrawAspect="Content" ObjectID="_1604156088" r:id="rId310"/>
+          <o:OLEObject Type="Embed" ProgID="Equation.DSMT4" ShapeID="_x0000_i1154" DrawAspect="Content" ObjectID="_1604296845" r:id="rId310"/>
         </w:object>
       </w:r>
       <w:r>
@@ -25158,10 +25165,10 @@
           <w:szCs w:val="26"/>
         </w:rPr>
         <w:object w:dxaOrig="220" w:dyaOrig="300">
-          <v:shape id="_x0000_i1066" type="#_x0000_t75" style="width:11.25pt;height:15pt" o:ole="">
+          <v:shape id="_x0000_i1155" type="#_x0000_t75" style="width:11.25pt;height:15pt" o:ole="">
             <v:imagedata r:id="rId311" o:title=""/>
           </v:shape>
-          <o:OLEObject Type="Embed" ProgID="Equation.DSMT4" ShapeID="_x0000_i1066" DrawAspect="Content" ObjectID="_1604156089" r:id="rId312"/>
+          <o:OLEObject Type="Embed" ProgID="Equation.DSMT4" ShapeID="_x0000_i1155" DrawAspect="Content" ObjectID="_1604296846" r:id="rId312"/>
         </w:object>
       </w:r>
       <w:r>
@@ -25180,10 +25187,10 @@
           <w:szCs w:val="26"/>
         </w:rPr>
         <w:object w:dxaOrig="260" w:dyaOrig="240">
-          <v:shape id="_x0000_i1067" type="#_x0000_t75" style="width:12.75pt;height:12pt" o:ole="">
+          <v:shape id="_x0000_i1156" type="#_x0000_t75" style="width:12.75pt;height:12pt" o:ole="">
             <v:imagedata r:id="rId313" o:title=""/>
           </v:shape>
-          <o:OLEObject Type="Embed" ProgID="Equation.DSMT4" ShapeID="_x0000_i1067" DrawAspect="Content" ObjectID="_1604156090" r:id="rId314"/>
+          <o:OLEObject Type="Embed" ProgID="Equation.DSMT4" ShapeID="_x0000_i1156" DrawAspect="Content" ObjectID="_1604296847" r:id="rId314"/>
         </w:object>
       </w:r>
       <w:r>
@@ -25220,10 +25227,10 @@
           <w:szCs w:val="26"/>
         </w:rPr>
         <w:object w:dxaOrig="680" w:dyaOrig="440">
-          <v:shape id="_x0000_i1068" type="#_x0000_t75" style="width:34.5pt;height:21.75pt" o:ole="">
+          <v:shape id="_x0000_i1157" type="#_x0000_t75" style="width:34.5pt;height:21.75pt" o:ole="">
             <v:imagedata r:id="rId315" o:title=""/>
           </v:shape>
-          <o:OLEObject Type="Embed" ProgID="Equation.DSMT4" ShapeID="_x0000_i1068" DrawAspect="Content" ObjectID="_1604156091" r:id="rId316"/>
+          <o:OLEObject Type="Embed" ProgID="Equation.DSMT4" ShapeID="_x0000_i1157" DrawAspect="Content" ObjectID="_1604296848" r:id="rId316"/>
         </w:object>
       </w:r>
       <w:r>
@@ -25241,10 +25248,10 @@
           <w:szCs w:val="26"/>
         </w:rPr>
         <w:object w:dxaOrig="680" w:dyaOrig="440">
-          <v:shape id="_x0000_i1069" type="#_x0000_t75" style="width:34.5pt;height:21.75pt" o:ole="">
+          <v:shape id="_x0000_i1158" type="#_x0000_t75" style="width:34.5pt;height:21.75pt" o:ole="">
             <v:imagedata r:id="rId317" o:title=""/>
           </v:shape>
-          <o:OLEObject Type="Embed" ProgID="Equation.DSMT4" ShapeID="_x0000_i1069" DrawAspect="Content" ObjectID="_1604156092" r:id="rId318"/>
+          <o:OLEObject Type="Embed" ProgID="Equation.DSMT4" ShapeID="_x0000_i1158" DrawAspect="Content" ObjectID="_1604296849" r:id="rId318"/>
         </w:object>
       </w:r>
       <w:r>
@@ -25309,10 +25316,10 @@
           <w:szCs w:val="26"/>
         </w:rPr>
         <w:object w:dxaOrig="1060" w:dyaOrig="480">
-          <v:shape id="_x0000_i1070" type="#_x0000_t75" style="width:52.5pt;height:24pt" o:ole="">
+          <v:shape id="_x0000_i1159" type="#_x0000_t75" style="width:52.5pt;height:24pt" o:ole="">
             <v:imagedata r:id="rId319" o:title=""/>
           </v:shape>
-          <o:OLEObject Type="Embed" ProgID="Equation.DSMT4" ShapeID="_x0000_i1070" DrawAspect="Content" ObjectID="_1604156093" r:id="rId320"/>
+          <o:OLEObject Type="Embed" ProgID="Equation.DSMT4" ShapeID="_x0000_i1159" DrawAspect="Content" ObjectID="_1604296850" r:id="rId320"/>
         </w:object>
       </w:r>
       <w:r>
@@ -25349,10 +25356,10 @@
           <w:szCs w:val="26"/>
         </w:rPr>
         <w:object w:dxaOrig="1219" w:dyaOrig="360">
-          <v:shape id="_x0000_i1071" type="#_x0000_t75" style="width:60.75pt;height:18.75pt" o:ole="">
+          <v:shape id="_x0000_i1160" type="#_x0000_t75" style="width:60.75pt;height:18.75pt" o:ole="">
             <v:imagedata r:id="rId321" o:title=""/>
           </v:shape>
-          <o:OLEObject Type="Embed" ProgID="Equation.DSMT4" ShapeID="_x0000_i1071" DrawAspect="Content" ObjectID="_1604156094" r:id="rId322"/>
+          <o:OLEObject Type="Embed" ProgID="Equation.DSMT4" ShapeID="_x0000_i1160" DrawAspect="Content" ObjectID="_1604296851" r:id="rId322"/>
         </w:object>
       </w:r>
       <w:r>
@@ -25418,10 +25425,10 @@
           <w:szCs w:val="26"/>
         </w:rPr>
         <w:object w:dxaOrig="2540" w:dyaOrig="420">
-          <v:shape id="_x0000_i1072" type="#_x0000_t75" style="width:127.5pt;height:20.25pt" o:ole="">
+          <v:shape id="_x0000_i1161" type="#_x0000_t75" style="width:127.5pt;height:20.25pt" o:ole="">
             <v:imagedata r:id="rId323" o:title=""/>
           </v:shape>
-          <o:OLEObject Type="Embed" ProgID="Equation.DSMT4" ShapeID="_x0000_i1072" DrawAspect="Content" ObjectID="_1604156095" r:id="rId324"/>
+          <o:OLEObject Type="Embed" ProgID="Equation.DSMT4" ShapeID="_x0000_i1161" DrawAspect="Content" ObjectID="_1604296852" r:id="rId324"/>
         </w:object>
       </w:r>
       <w:r>
@@ -25465,10 +25472,10 @@
           <w:szCs w:val="26"/>
         </w:rPr>
         <w:object w:dxaOrig="740" w:dyaOrig="420">
-          <v:shape id="_x0000_i1073" type="#_x0000_t75" style="width:36.75pt;height:20.25pt" o:ole="">
+          <v:shape id="_x0000_i1162" type="#_x0000_t75" style="width:36.75pt;height:20.25pt" o:ole="">
             <v:imagedata r:id="rId325" o:title=""/>
           </v:shape>
-          <o:OLEObject Type="Embed" ProgID="Equation.DSMT4" ShapeID="_x0000_i1073" DrawAspect="Content" ObjectID="_1604156096" r:id="rId326"/>
+          <o:OLEObject Type="Embed" ProgID="Equation.DSMT4" ShapeID="_x0000_i1162" DrawAspect="Content" ObjectID="_1604296853" r:id="rId326"/>
         </w:object>
       </w:r>
       <w:r>
@@ -25487,10 +25494,10 @@
           <w:szCs w:val="26"/>
         </w:rPr>
         <w:object w:dxaOrig="440" w:dyaOrig="440">
-          <v:shape id="_x0000_i1074" type="#_x0000_t75" style="width:21.75pt;height:21.75pt" o:ole="">
+          <v:shape id="_x0000_i1163" type="#_x0000_t75" style="width:21.75pt;height:21.75pt" o:ole="">
             <v:imagedata r:id="rId327" o:title=""/>
           </v:shape>
-          <o:OLEObject Type="Embed" ProgID="Equation.DSMT4" ShapeID="_x0000_i1074" DrawAspect="Content" ObjectID="_1604156097" r:id="rId328"/>
+          <o:OLEObject Type="Embed" ProgID="Equation.DSMT4" ShapeID="_x0000_i1163" DrawAspect="Content" ObjectID="_1604296854" r:id="rId328"/>
         </w:object>
       </w:r>
       <w:r>
@@ -25528,10 +25535,10 @@
           <w:szCs w:val="26"/>
         </w:rPr>
         <w:object w:dxaOrig="1820" w:dyaOrig="720">
-          <v:shape id="_x0000_i1186" type="#_x0000_t75" style="width:91.5pt;height:36.75pt" o:ole="">
+          <v:shape id="_x0000_i1164" type="#_x0000_t75" style="width:91.5pt;height:36.75pt" o:ole="">
             <v:imagedata r:id="rId329" o:title=""/>
           </v:shape>
-          <o:OLEObject Type="Embed" ProgID="Equation.DSMT4" ShapeID="_x0000_i1186" DrawAspect="Content" ObjectID="_1604156098" r:id="rId330"/>
+          <o:OLEObject Type="Embed" ProgID="Equation.DSMT4" ShapeID="_x0000_i1164" DrawAspect="Content" ObjectID="_1604296855" r:id="rId330"/>
         </w:object>
       </w:r>
       <w:r>
@@ -25579,10 +25586,10 @@
           <w:szCs w:val="26"/>
         </w:rPr>
         <w:object w:dxaOrig="2840" w:dyaOrig="1100">
-          <v:shape id="_x0000_i1121" type="#_x0000_t75" style="width:142.5pt;height:55.5pt" o:ole="">
+          <v:shape id="_x0000_i1165" type="#_x0000_t75" style="width:142.5pt;height:55.5pt" o:ole="">
             <v:imagedata r:id="rId331" o:title=""/>
           </v:shape>
-          <o:OLEObject Type="Embed" ProgID="Equation.DSMT4" ShapeID="_x0000_i1121" DrawAspect="Content" ObjectID="_1604156099" r:id="rId332"/>
+          <o:OLEObject Type="Embed" ProgID="Equation.DSMT4" ShapeID="_x0000_i1165" DrawAspect="Content" ObjectID="_1604296856" r:id="rId332"/>
         </w:object>
       </w:r>
       <w:r>
@@ -25627,10 +25634,10 @@
           <w:szCs w:val="26"/>
         </w:rPr>
         <w:object w:dxaOrig="1040" w:dyaOrig="420">
-          <v:shape id="_x0000_i1075" type="#_x0000_t75" style="width:51.75pt;height:20.25pt" o:ole="">
+          <v:shape id="_x0000_i1166" type="#_x0000_t75" style="width:51.75pt;height:20.25pt" o:ole="">
             <v:imagedata r:id="rId333" o:title=""/>
           </v:shape>
-          <o:OLEObject Type="Embed" ProgID="Equation.DSMT4" ShapeID="_x0000_i1075" DrawAspect="Content" ObjectID="_1604156100" r:id="rId334"/>
+          <o:OLEObject Type="Embed" ProgID="Equation.DSMT4" ShapeID="_x0000_i1166" DrawAspect="Content" ObjectID="_1604296857" r:id="rId334"/>
         </w:object>
       </w:r>
       <w:r>
@@ -25660,10 +25667,10 @@
           <w:szCs w:val="26"/>
         </w:rPr>
         <w:object w:dxaOrig="1780" w:dyaOrig="980">
-          <v:shape id="_x0000_i1122" type="#_x0000_t75" style="width:88.5pt;height:49.5pt" o:ole="">
+          <v:shape id="_x0000_i1167" type="#_x0000_t75" style="width:88.5pt;height:49.5pt" o:ole="">
             <v:imagedata r:id="rId335" o:title=""/>
           </v:shape>
-          <o:OLEObject Type="Embed" ProgID="Equation.DSMT4" ShapeID="_x0000_i1122" DrawAspect="Content" ObjectID="_1604156101" r:id="rId336"/>
+          <o:OLEObject Type="Embed" ProgID="Equation.DSMT4" ShapeID="_x0000_i1167" DrawAspect="Content" ObjectID="_1604296858" r:id="rId336"/>
         </w:object>
       </w:r>
       <w:r>
@@ -25717,10 +25724,10 @@
           <w:szCs w:val="26"/>
         </w:rPr>
         <w:object w:dxaOrig="1460" w:dyaOrig="420">
-          <v:shape id="_x0000_i1123" type="#_x0000_t75" style="width:72.75pt;height:20.25pt" o:ole="">
+          <v:shape id="_x0000_i1168" type="#_x0000_t75" style="width:72.75pt;height:20.25pt" o:ole="">
             <v:imagedata r:id="rId337" o:title=""/>
           </v:shape>
-          <o:OLEObject Type="Embed" ProgID="Equation.DSMT4" ShapeID="_x0000_i1123" DrawAspect="Content" ObjectID="_1604156102" r:id="rId338"/>
+          <o:OLEObject Type="Embed" ProgID="Equation.DSMT4" ShapeID="_x0000_i1168" DrawAspect="Content" ObjectID="_1604296859" r:id="rId338"/>
         </w:object>
       </w:r>
       <w:r>
@@ -25739,10 +25746,10 @@
           <w:szCs w:val="26"/>
         </w:rPr>
         <w:object w:dxaOrig="800" w:dyaOrig="380">
-          <v:shape id="_x0000_i1124" type="#_x0000_t75" style="width:40.5pt;height:19.5pt" o:ole="">
+          <v:shape id="_x0000_i1169" type="#_x0000_t75" style="width:40.5pt;height:19.5pt" o:ole="">
             <v:imagedata r:id="rId339" o:title=""/>
           </v:shape>
-          <o:OLEObject Type="Embed" ProgID="Equation.DSMT4" ShapeID="_x0000_i1124" DrawAspect="Content" ObjectID="_1604156103" r:id="rId340"/>
+          <o:OLEObject Type="Embed" ProgID="Equation.DSMT4" ShapeID="_x0000_i1169" DrawAspect="Content" ObjectID="_1604296860" r:id="rId340"/>
         </w:object>
       </w:r>
       <w:r>
@@ -25779,10 +25786,10 @@
           <w:szCs w:val="26"/>
         </w:rPr>
         <w:object w:dxaOrig="560" w:dyaOrig="340">
-          <v:shape id="_x0000_i1125" type="#_x0000_t75" style="width:27.75pt;height:16.5pt" o:ole="">
+          <v:shape id="_x0000_i1170" type="#_x0000_t75" style="width:27.75pt;height:16.5pt" o:ole="">
             <v:imagedata r:id="rId341" o:title=""/>
           </v:shape>
-          <o:OLEObject Type="Embed" ProgID="Equation.DSMT4" ShapeID="_x0000_i1125" DrawAspect="Content" ObjectID="_1604156104" r:id="rId342"/>
+          <o:OLEObject Type="Embed" ProgID="Equation.DSMT4" ShapeID="_x0000_i1170" DrawAspect="Content" ObjectID="_1604296861" r:id="rId342"/>
         </w:object>
       </w:r>
       <w:r>
@@ -25801,10 +25808,10 @@
           <w:szCs w:val="26"/>
         </w:rPr>
         <w:object w:dxaOrig="880" w:dyaOrig="760">
-          <v:shape id="_x0000_i1134" type="#_x0000_t75" style="width:44.25pt;height:37.5pt" o:ole="">
+          <v:shape id="_x0000_i1171" type="#_x0000_t75" style="width:44.25pt;height:37.5pt" o:ole="">
             <v:imagedata r:id="rId343" o:title=""/>
           </v:shape>
-          <o:OLEObject Type="Embed" ProgID="Equation.DSMT4" ShapeID="_x0000_i1134" DrawAspect="Content" ObjectID="_1604156105" r:id="rId344"/>
+          <o:OLEObject Type="Embed" ProgID="Equation.DSMT4" ShapeID="_x0000_i1171" DrawAspect="Content" ObjectID="_1604296862" r:id="rId344"/>
         </w:object>
       </w:r>
       <w:r>
@@ -25823,10 +25830,10 @@
           <w:szCs w:val="26"/>
         </w:rPr>
         <w:object w:dxaOrig="1780" w:dyaOrig="740">
-          <v:shape id="_x0000_i1126" type="#_x0000_t75" style="width:88.5pt;height:36.75pt" o:ole="">
+          <v:shape id="_x0000_i1172" type="#_x0000_t75" style="width:88.5pt;height:36.75pt" o:ole="">
             <v:imagedata r:id="rId345" o:title=""/>
           </v:shape>
-          <o:OLEObject Type="Embed" ProgID="Equation.DSMT4" ShapeID="_x0000_i1126" DrawAspect="Content" ObjectID="_1604156106" r:id="rId346"/>
+          <o:OLEObject Type="Embed" ProgID="Equation.DSMT4" ShapeID="_x0000_i1172" DrawAspect="Content" ObjectID="_1604296863" r:id="rId346"/>
         </w:object>
       </w:r>
       <w:r>
@@ -25845,10 +25852,10 @@
           <w:szCs w:val="26"/>
         </w:rPr>
         <w:object w:dxaOrig="2160" w:dyaOrig="900">
-          <v:shape id="_x0000_i1127" type="#_x0000_t75" style="width:108.75pt;height:45pt" o:ole="">
+          <v:shape id="_x0000_i1173" type="#_x0000_t75" style="width:108.75pt;height:45pt" o:ole="">
             <v:imagedata r:id="rId347" o:title=""/>
           </v:shape>
-          <o:OLEObject Type="Embed" ProgID="Equation.DSMT4" ShapeID="_x0000_i1127" DrawAspect="Content" ObjectID="_1604156107" r:id="rId348"/>
+          <o:OLEObject Type="Embed" ProgID="Equation.DSMT4" ShapeID="_x0000_i1173" DrawAspect="Content" ObjectID="_1604296864" r:id="rId348"/>
         </w:object>
       </w:r>
       <w:r>
@@ -25878,7 +25885,6 @@
         <w:t>Еквівалентна структурна схема системи відпрацювання механічних координат та повна структурна схема системи векторного керування показані на рис.2.9 та 2.10 відповідно.</w:t>
       </w:r>
     </w:p>
-    <w:bookmarkStart w:id="145" w:name="_MON_1286538653"/>
     <w:bookmarkStart w:id="146" w:name="_MON_1286538671"/>
     <w:bookmarkStart w:id="147" w:name="_MON_1286538686"/>
     <w:bookmarkStart w:id="148" w:name="_MON_1286538994"/>
@@ -25921,7 +25927,7 @@
     <w:bookmarkStart w:id="185" w:name="_MON_1286526550"/>
     <w:bookmarkStart w:id="186" w:name="_MON_1286526600"/>
     <w:bookmarkStart w:id="187" w:name="_MON_1286526651"/>
-    <w:bookmarkEnd w:id="145"/>
+    <w:bookmarkStart w:id="188" w:name="_MON_1286526687"/>
     <w:bookmarkEnd w:id="146"/>
     <w:bookmarkEnd w:id="147"/>
     <w:bookmarkEnd w:id="148"/>
@@ -25964,8 +25970,9 @@
     <w:bookmarkEnd w:id="185"/>
     <w:bookmarkEnd w:id="186"/>
     <w:bookmarkEnd w:id="187"/>
-    <w:bookmarkStart w:id="188" w:name="_MON_1286526687"/>
     <w:bookmarkEnd w:id="188"/>
+    <w:bookmarkStart w:id="189" w:name="_MON_1286538653"/>
+    <w:bookmarkEnd w:id="189"/>
     <w:p>
       <w:pPr>
         <w:ind w:firstLine="708"/>
@@ -25983,10 +25990,10 @@
           <w:szCs w:val="26"/>
         </w:rPr>
         <w:object w:dxaOrig="5100" w:dyaOrig="2535">
-          <v:shape id="_x0000_i1076" type="#_x0000_t75" style="width:237pt;height:117.75pt" o:ole="" fillcolor="window">
+          <v:shape id="_x0000_i1174" type="#_x0000_t75" style="width:237pt;height:117.75pt" o:ole="" fillcolor="window">
             <v:imagedata r:id="rId349" o:title=""/>
           </v:shape>
-          <o:OLEObject Type="Embed" ProgID="Word.Picture.8" ShapeID="_x0000_i1076" DrawAspect="Content" ObjectID="_1604156108" r:id="rId350"/>
+          <o:OLEObject Type="Embed" ProgID="Word.Picture.8" ShapeID="_x0000_i1174" DrawAspect="Content" ObjectID="_1604296865" r:id="rId350"/>
         </w:object>
       </w:r>
     </w:p>
@@ -26009,8 +26016,8 @@
         <w:t>Рисунок 2.9 – Структурна схема системи векторного керування швидкості</w:t>
       </w:r>
     </w:p>
-    <w:bookmarkStart w:id="189" w:name="_MON_1334735342"/>
-    <w:bookmarkEnd w:id="189"/>
+    <w:bookmarkStart w:id="190" w:name="_MON_1334735342"/>
+    <w:bookmarkEnd w:id="190"/>
     <w:p>
       <w:pPr>
         <w:ind w:firstLine="708"/>
@@ -26028,10 +26035,10 @@
           <w:szCs w:val="26"/>
         </w:rPr>
         <w:object w:dxaOrig="12690" w:dyaOrig="5940">
-          <v:shape id="_x0000_i1077" type="#_x0000_t75" style="width:450.75pt;height:211.5pt" o:ole="" fillcolor="window">
+          <v:shape id="_x0000_i1175" type="#_x0000_t75" style="width:450.75pt;height:211.5pt" o:ole="" fillcolor="window">
             <v:imagedata r:id="rId351" o:title="" cropright="-367f"/>
           </v:shape>
-          <o:OLEObject Type="Embed" ProgID="Word.Picture.8" ShapeID="_x0000_i1077" DrawAspect="Content" ObjectID="_1604156109" r:id="rId352"/>
+          <o:OLEObject Type="Embed" ProgID="Word.Picture.8" ShapeID="_x0000_i1175" DrawAspect="Content" ObjectID="_1604296866" r:id="rId352"/>
         </w:object>
       </w:r>
     </w:p>
@@ -26105,10 +26112,10 @@
           <w:szCs w:val="26"/>
         </w:rPr>
         <w:object w:dxaOrig="220" w:dyaOrig="300">
-          <v:shape id="_x0000_i1133" type="#_x0000_t75" style="width:11.25pt;height:15pt" o:ole="">
+          <v:shape id="_x0000_i1176" type="#_x0000_t75" style="width:11.25pt;height:15pt" o:ole="">
             <v:imagedata r:id="rId353" o:title=""/>
           </v:shape>
-          <o:OLEObject Type="Embed" ProgID="Equation.DSMT4" ShapeID="_x0000_i1133" DrawAspect="Content" ObjectID="_1604156110" r:id="rId354"/>
+          <o:OLEObject Type="Embed" ProgID="Equation.DSMT4" ShapeID="_x0000_i1176" DrawAspect="Content" ObjectID="_1604296867" r:id="rId354"/>
         </w:object>
       </w:r>
       <w:r>
@@ -26127,10 +26134,10 @@
           <w:szCs w:val="26"/>
         </w:rPr>
         <w:object w:dxaOrig="260" w:dyaOrig="240">
-          <v:shape id="_x0000_i1135" type="#_x0000_t75" style="width:12.75pt;height:12pt" o:ole="">
+          <v:shape id="_x0000_i1177" type="#_x0000_t75" style="width:12.75pt;height:12pt" o:ole="">
             <v:imagedata r:id="rId355" o:title=""/>
           </v:shape>
-          <o:OLEObject Type="Embed" ProgID="Equation.DSMT4" ShapeID="_x0000_i1135" DrawAspect="Content" ObjectID="_1604156111" r:id="rId356"/>
+          <o:OLEObject Type="Embed" ProgID="Equation.DSMT4" ShapeID="_x0000_i1177" DrawAspect="Content" ObjectID="_1604296868" r:id="rId356"/>
         </w:object>
       </w:r>
       <w:r>
@@ -26167,10 +26174,10 @@
           <w:szCs w:val="26"/>
         </w:rPr>
         <w:object w:dxaOrig="639" w:dyaOrig="440">
-          <v:shape id="_x0000_i1132" type="#_x0000_t75" style="width:33pt;height:21.75pt" o:ole="">
+          <v:shape id="_x0000_i1178" type="#_x0000_t75" style="width:33pt;height:21.75pt" o:ole="">
             <v:imagedata r:id="rId357" o:title=""/>
           </v:shape>
-          <o:OLEObject Type="Embed" ProgID="Equation.DSMT4" ShapeID="_x0000_i1132" DrawAspect="Content" ObjectID="_1604156112" r:id="rId358"/>
+          <o:OLEObject Type="Embed" ProgID="Equation.DSMT4" ShapeID="_x0000_i1178" DrawAspect="Content" ObjectID="_1604296869" r:id="rId358"/>
         </w:object>
       </w:r>
       <w:r>
@@ -26189,10 +26196,10 @@
           <w:szCs w:val="26"/>
         </w:rPr>
         <w:object w:dxaOrig="639" w:dyaOrig="440">
-          <v:shape id="_x0000_i1131" type="#_x0000_t75" style="width:33pt;height:21.75pt" o:ole="">
+          <v:shape id="_x0000_i1179" type="#_x0000_t75" style="width:33pt;height:21.75pt" o:ole="">
             <v:imagedata r:id="rId359" o:title=""/>
           </v:shape>
-          <o:OLEObject Type="Embed" ProgID="Equation.DSMT4" ShapeID="_x0000_i1131" DrawAspect="Content" ObjectID="_1604156113" r:id="rId360"/>
+          <o:OLEObject Type="Embed" ProgID="Equation.DSMT4" ShapeID="_x0000_i1179" DrawAspect="Content" ObjectID="_1604296870" r:id="rId360"/>
         </w:object>
       </w:r>
       <w:r>
@@ -26258,10 +26265,10 @@
           <w:szCs w:val="26"/>
         </w:rPr>
         <w:object w:dxaOrig="1020" w:dyaOrig="520">
-          <v:shape id="_x0000_i1128" type="#_x0000_t75" style="width:50.25pt;height:26.25pt" o:ole="">
+          <v:shape id="_x0000_i1180" type="#_x0000_t75" style="width:50.25pt;height:26.25pt" o:ole="">
             <v:imagedata r:id="rId361" o:title=""/>
           </v:shape>
-          <o:OLEObject Type="Embed" ProgID="Equation.DSMT4" ShapeID="_x0000_i1128" DrawAspect="Content" ObjectID="_1604156114" r:id="rId362"/>
+          <o:OLEObject Type="Embed" ProgID="Equation.DSMT4" ShapeID="_x0000_i1180" DrawAspect="Content" ObjectID="_1604296871" r:id="rId362"/>
         </w:object>
       </w:r>
       <w:r>
@@ -26322,10 +26329,10 @@
           <w:szCs w:val="26"/>
         </w:rPr>
         <w:object w:dxaOrig="1100" w:dyaOrig="360">
-          <v:shape id="_x0000_i1129" type="#_x0000_t75" style="width:54pt;height:18.75pt" o:ole="">
+          <v:shape id="_x0000_i1181" type="#_x0000_t75" style="width:54pt;height:18.75pt" o:ole="">
             <v:imagedata r:id="rId363" o:title=""/>
           </v:shape>
-          <o:OLEObject Type="Embed" ProgID="Equation.DSMT4" ShapeID="_x0000_i1129" DrawAspect="Content" ObjectID="_1604156115" r:id="rId364"/>
+          <o:OLEObject Type="Embed" ProgID="Equation.DSMT4" ShapeID="_x0000_i1181" DrawAspect="Content" ObjectID="_1604296872" r:id="rId364"/>
         </w:object>
       </w:r>
       <w:r>
@@ -26391,10 +26398,10 @@
           <w:szCs w:val="26"/>
         </w:rPr>
         <w:object w:dxaOrig="1680" w:dyaOrig="420">
-          <v:shape id="_x0000_i1130" type="#_x0000_t75" style="width:83.25pt;height:20.25pt" o:ole="">
+          <v:shape id="_x0000_i1182" type="#_x0000_t75" style="width:83.25pt;height:20.25pt" o:ole="">
             <v:imagedata r:id="rId365" o:title=""/>
           </v:shape>
-          <o:OLEObject Type="Embed" ProgID="Equation.DSMT4" ShapeID="_x0000_i1130" DrawAspect="Content" ObjectID="_1604156116" r:id="rId366"/>
+          <o:OLEObject Type="Embed" ProgID="Equation.DSMT4" ShapeID="_x0000_i1182" DrawAspect="Content" ObjectID="_1604296873" r:id="rId366"/>
         </w:object>
       </w:r>
       <w:r>
@@ -26458,10 +26465,10 @@
           <w:szCs w:val="26"/>
         </w:rPr>
         <w:object w:dxaOrig="1680" w:dyaOrig="420">
-          <v:shape id="_x0000_i1136" type="#_x0000_t75" style="width:83.25pt;height:20.25pt" o:ole="">
+          <v:shape id="_x0000_i1183" type="#_x0000_t75" style="width:83.25pt;height:20.25pt" o:ole="">
             <v:imagedata r:id="rId367" o:title=""/>
           </v:shape>
-          <o:OLEObject Type="Embed" ProgID="Equation.DSMT4" ShapeID="_x0000_i1136" DrawAspect="Content" ObjectID="_1604156117" r:id="rId368"/>
+          <o:OLEObject Type="Embed" ProgID="Equation.DSMT4" ShapeID="_x0000_i1183" DrawAspect="Content" ObjectID="_1604296874" r:id="rId368"/>
         </w:object>
       </w:r>
       <w:r>
@@ -26526,10 +26533,10 @@
           <w:szCs w:val="26"/>
         </w:rPr>
         <w:object w:dxaOrig="1640" w:dyaOrig="480">
-          <v:shape id="_x0000_i1137" type="#_x0000_t75" style="width:82.5pt;height:24pt" o:ole="">
+          <v:shape id="_x0000_i1184" type="#_x0000_t75" style="width:82.5pt;height:24pt" o:ole="">
             <v:imagedata r:id="rId369" o:title=""/>
           </v:shape>
-          <o:OLEObject Type="Embed" ProgID="Equation.DSMT4" ShapeID="_x0000_i1137" DrawAspect="Content" ObjectID="_1604156118" r:id="rId370"/>
+          <o:OLEObject Type="Embed" ProgID="Equation.DSMT4" ShapeID="_x0000_i1184" DrawAspect="Content" ObjectID="_1604296875" r:id="rId370"/>
         </w:object>
       </w:r>
       <w:r>
@@ -26582,10 +26589,10 @@
           <w:szCs w:val="26"/>
         </w:rPr>
         <w:object w:dxaOrig="740" w:dyaOrig="380">
-          <v:shape id="_x0000_i1138" type="#_x0000_t75" style="width:36.75pt;height:18.75pt" o:ole="">
+          <v:shape id="_x0000_i1185" type="#_x0000_t75" style="width:36.75pt;height:18.75pt" o:ole="">
             <v:imagedata r:id="rId371" o:title=""/>
           </v:shape>
-          <o:OLEObject Type="Embed" ProgID="Equation.DSMT4" ShapeID="_x0000_i1138" DrawAspect="Content" ObjectID="_1604156119" r:id="rId372"/>
+          <o:OLEObject Type="Embed" ProgID="Equation.DSMT4" ShapeID="_x0000_i1185" DrawAspect="Content" ObjectID="_1604296876" r:id="rId372"/>
         </w:object>
       </w:r>
       <w:r>
@@ -26604,10 +26611,10 @@
           <w:szCs w:val="26"/>
         </w:rPr>
         <w:object w:dxaOrig="320" w:dyaOrig="380">
-          <v:shape id="_x0000_i1139" type="#_x0000_t75" style="width:15.75pt;height:18.75pt" o:ole="">
+          <v:shape id="_x0000_i1186" type="#_x0000_t75" style="width:15.75pt;height:18.75pt" o:ole="">
             <v:imagedata r:id="rId373" o:title=""/>
           </v:shape>
-          <o:OLEObject Type="Embed" ProgID="Equation.DSMT4" ShapeID="_x0000_i1139" DrawAspect="Content" ObjectID="_1604156120" r:id="rId374"/>
+          <o:OLEObject Type="Embed" ProgID="Equation.DSMT4" ShapeID="_x0000_i1186" DrawAspect="Content" ObjectID="_1604296877" r:id="rId374"/>
         </w:object>
       </w:r>
       <w:r>
@@ -26618,8 +26625,6 @@
         </w:rPr>
         <w:t>.</w:t>
       </w:r>
-      <w:bookmarkStart w:id="190" w:name="_GoBack"/>
-      <w:bookmarkEnd w:id="190"/>
     </w:p>
     <w:p>
       <w:pPr>
@@ -28792,7 +28797,7 @@
   <w:abstractNum w:abstractNumId="25">
     <w:nsid w:val="419B2325"/>
     <w:multiLevelType w:val="multilevel"/>
-    <w:tmpl w:val="4806976E"/>
+    <w:tmpl w:val="0AE8CA88"/>
     <w:lvl w:ilvl="0">
       <w:start w:val="2"/>
       <w:numFmt w:val="decimal"/>
@@ -30693,21 +30698,23 @@
     <w:basedOn w:val="Normal"/>
     <w:next w:val="Normal"/>
     <w:link w:val="Heading1Char"/>
+    <w:autoRedefine/>
     <w:qFormat/>
-    <w:rsid w:val="00985A64"/>
+    <w:rsid w:val="006504A5"/>
     <w:pPr>
       <w:keepNext/>
       <w:keepLines/>
       <w:numPr>
         <w:numId w:val="11"/>
       </w:numPr>
-      <w:spacing w:before="240" w:after="0"/>
+      <w:spacing w:before="360" w:after="120"/>
+      <w:jc w:val="center"/>
       <w:outlineLvl w:val="0"/>
     </w:pPr>
     <w:rPr>
-      <w:rFonts w:asciiTheme="majorHAnsi" w:eastAsiaTheme="majorEastAsia" w:hAnsiTheme="majorHAnsi" w:cstheme="majorBidi"/>
-      <w:color w:val="2E74B5" w:themeColor="accent1" w:themeShade="BF"/>
-      <w:sz w:val="32"/>
+      <w:rFonts w:ascii="Times New Roman" w:eastAsiaTheme="majorEastAsia" w:hAnsi="Times New Roman" w:cstheme="majorBidi"/>
+      <w:caps/>
+      <w:sz w:val="28"/>
       <w:szCs w:val="32"/>
     </w:rPr>
   </w:style>
@@ -30718,7 +30725,7 @@
     <w:link w:val="Heading2Char"/>
     <w:unhideWhenUsed/>
     <w:qFormat/>
-    <w:rsid w:val="00A5190F"/>
+    <w:rsid w:val="006504A5"/>
     <w:pPr>
       <w:keepNext/>
       <w:keepLines/>
@@ -30731,9 +30738,9 @@
       <w:outlineLvl w:val="1"/>
     </w:pPr>
     <w:rPr>
-      <w:rFonts w:asciiTheme="majorHAnsi" w:eastAsiaTheme="majorEastAsia" w:hAnsiTheme="majorHAnsi" w:cstheme="majorBidi"/>
-      <w:color w:val="2E74B5" w:themeColor="accent1" w:themeShade="BF"/>
-      <w:sz w:val="26"/>
+      <w:rFonts w:ascii="Times New Roman" w:eastAsiaTheme="majorEastAsia" w:hAnsi="Times New Roman" w:cstheme="majorBidi"/>
+      <w:color w:val="000000" w:themeColor="text1"/>
+      <w:sz w:val="28"/>
       <w:szCs w:val="26"/>
     </w:rPr>
   </w:style>
@@ -30958,10 +30965,8 @@
       <w:spacing w:line="360" w:lineRule="auto"/>
     </w:pPr>
     <w:rPr>
-      <w:rFonts w:ascii="Times New Roman" w:hAnsi="Times New Roman"/>
       <w:b/>
       <w:color w:val="000000" w:themeColor="text1"/>
-      <w:sz w:val="28"/>
     </w:rPr>
   </w:style>
   <w:style w:type="character" w:customStyle="1" w:styleId="MyHeading1Char">
@@ -30972,21 +30977,24 @@
     <w:rPr>
       <w:rFonts w:ascii="Times New Roman" w:eastAsiaTheme="majorEastAsia" w:hAnsi="Times New Roman" w:cstheme="majorBidi"/>
       <w:b/>
+      <w:caps/>
       <w:color w:val="000000" w:themeColor="text1"/>
       <w:sz w:val="28"/>
       <w:szCs w:val="32"/>
+      <w:lang w:val="uk-UA"/>
     </w:rPr>
   </w:style>
   <w:style w:type="character" w:customStyle="1" w:styleId="Heading1Char">
     <w:name w:val="Heading 1 Char"/>
     <w:basedOn w:val="DefaultParagraphFont"/>
     <w:link w:val="Heading1"/>
-    <w:rsid w:val="00985A64"/>
+    <w:rsid w:val="006504A5"/>
     <w:rPr>
-      <w:rFonts w:asciiTheme="majorHAnsi" w:eastAsiaTheme="majorEastAsia" w:hAnsiTheme="majorHAnsi" w:cstheme="majorBidi"/>
-      <w:color w:val="2E74B5" w:themeColor="accent1" w:themeShade="BF"/>
-      <w:sz w:val="32"/>
+      <w:rFonts w:ascii="Times New Roman" w:eastAsiaTheme="majorEastAsia" w:hAnsi="Times New Roman" w:cstheme="majorBidi"/>
+      <w:caps/>
+      <w:sz w:val="28"/>
       <w:szCs w:val="32"/>
+      <w:lang w:val="uk-UA"/>
     </w:rPr>
   </w:style>
   <w:style w:type="paragraph" w:customStyle="1" w:styleId="MyNormal">
@@ -31100,11 +31108,11 @@
     <w:name w:val="Heading 2 Char"/>
     <w:basedOn w:val="DefaultParagraphFont"/>
     <w:link w:val="Heading2"/>
-    <w:rsid w:val="00A5190F"/>
+    <w:rsid w:val="006504A5"/>
     <w:rPr>
-      <w:rFonts w:asciiTheme="majorHAnsi" w:eastAsiaTheme="majorEastAsia" w:hAnsiTheme="majorHAnsi" w:cstheme="majorBidi"/>
-      <w:color w:val="2E74B5" w:themeColor="accent1" w:themeShade="BF"/>
-      <w:sz w:val="26"/>
+      <w:rFonts w:ascii="Times New Roman" w:eastAsiaTheme="majorEastAsia" w:hAnsi="Times New Roman" w:cstheme="majorBidi"/>
+      <w:color w:val="000000" w:themeColor="text1"/>
+      <w:sz w:val="28"/>
       <w:szCs w:val="26"/>
       <w:lang w:val="uk-UA"/>
     </w:rPr>
@@ -32065,7 +32073,7 @@
 </file>
 
 <file path=customXml/itemProps1.xml><?xml version="1.0" encoding="utf-8"?>
-<ds:datastoreItem xmlns:ds="http://schemas.openxmlformats.org/officeDocument/2006/customXml" ds:itemID="{DF7540DE-4BC9-4B81-8478-48258486A427}">
+<ds:datastoreItem xmlns:ds="http://schemas.openxmlformats.org/officeDocument/2006/customXml" ds:itemID="{58BCF3CA-017E-4A87-AC68-731D37910C97}">
   <ds:schemaRefs>
     <ds:schemaRef ds:uri="http://schemas.openxmlformats.org/officeDocument/2006/bibliography"/>
   </ds:schemaRefs>

</xml_diff>